<commit_message>
Changed version number in the documentation.
</commit_message>
<xml_diff>
--- a/Linkage.docx
+++ b/Linkage.docx
@@ -1,6 +1,6 @@
 
 <file path=word/document.xml><?xml version="1.0" encoding="utf-8"?>
-<w:document xmlns:wpc="http://schemas.microsoft.com/office/word/2010/wordprocessingCanvas" xmlns:mc="http://schemas.openxmlformats.org/markup-compatibility/2006" xmlns:o="urn:schemas-microsoft-com:office:office" xmlns:r="http://schemas.openxmlformats.org/officeDocument/2006/relationships" xmlns:m="http://schemas.openxmlformats.org/officeDocument/2006/math" xmlns:v="urn:schemas-microsoft-com:vml" xmlns:wp14="http://schemas.microsoft.com/office/word/2010/wordprocessingDrawing" xmlns:wp="http://schemas.openxmlformats.org/drawingml/2006/wordprocessingDrawing" xmlns:w10="urn:schemas-microsoft-com:office:word" xmlns:w="http://schemas.openxmlformats.org/wordprocessingml/2006/main" xmlns:w14="http://schemas.microsoft.com/office/word/2010/wordml" xmlns:w15="http://schemas.microsoft.com/office/word/2012/wordml" xmlns:wpg="http://schemas.microsoft.com/office/word/2010/wordprocessingGroup" xmlns:wpi="http://schemas.microsoft.com/office/word/2010/wordprocessingInk" xmlns:wne="http://schemas.microsoft.com/office/word/2006/wordml" xmlns:wps="http://schemas.microsoft.com/office/word/2010/wordprocessingShape" mc:Ignorable="w14 w15 wp14">
+<w:document xmlns:wpc="http://schemas.microsoft.com/office/word/2010/wordprocessingCanvas" xmlns:cx="http://schemas.microsoft.com/office/drawing/2014/chartex" xmlns:cx1="http://schemas.microsoft.com/office/drawing/2015/9/8/chartex" xmlns:cx2="http://schemas.microsoft.com/office/drawing/2015/10/21/chartex" xmlns:mc="http://schemas.openxmlformats.org/markup-compatibility/2006" xmlns:o="urn:schemas-microsoft-com:office:office" xmlns:r="http://schemas.openxmlformats.org/officeDocument/2006/relationships" xmlns:m="http://schemas.openxmlformats.org/officeDocument/2006/math" xmlns:v="urn:schemas-microsoft-com:vml" xmlns:wp14="http://schemas.microsoft.com/office/word/2010/wordprocessingDrawing" xmlns:wp="http://schemas.openxmlformats.org/drawingml/2006/wordprocessingDrawing" xmlns:w10="urn:schemas-microsoft-com:office:word" xmlns:w="http://schemas.openxmlformats.org/wordprocessingml/2006/main" xmlns:w14="http://schemas.microsoft.com/office/word/2010/wordml" xmlns:w15="http://schemas.microsoft.com/office/word/2012/wordml" xmlns:w16se="http://schemas.microsoft.com/office/word/2015/wordml/symex" xmlns:wpg="http://schemas.microsoft.com/office/word/2010/wordprocessingGroup" xmlns:wpi="http://schemas.microsoft.com/office/word/2010/wordprocessingInk" xmlns:wne="http://schemas.microsoft.com/office/word/2006/wordml" xmlns:wps="http://schemas.microsoft.com/office/word/2010/wordprocessingShape" mc:Ignorable="w14 w15 w16se wp14">
   <w:body>
     <w:sdt>
       <w:sdtPr>
@@ -56,6 +56,7 @@
                   <w:dataBinding w:prefixMappings="xmlns:ns0='http://schemas.openxmlformats.org/package/2006/metadata/core-properties' xmlns:ns1='http://purl.org/dc/elements/1.1/'" w:xpath="/ns0:coreProperties[1]/ns1:title[1]" w:storeItemID="{6C3C8BC8-F283-45AE-878A-BAB7291924A1}"/>
                   <w:text/>
                 </w:sdtPr>
+                <w:sdtEndPr/>
                 <w:sdtContent>
                   <w:p>
                     <w:pPr>
@@ -83,7 +84,7 @@
                         <w:sz w:val="80"/>
                         <w:szCs w:val="80"/>
                       </w:rPr>
-                      <w:t>2</w:t>
+                      <w:t>3</w:t>
                     </w:r>
                   </w:p>
                 </w:sdtContent>
@@ -102,6 +103,7 @@
                 <w:dataBinding w:prefixMappings="xmlns:ns0='http://schemas.openxmlformats.org/package/2006/metadata/core-properties' xmlns:ns1='http://purl.org/dc/elements/1.1/'" w:xpath="/ns0:coreProperties[1]/ns1:subject[1]" w:storeItemID="{6C3C8BC8-F283-45AE-878A-BAB7291924A1}"/>
                 <w:text/>
               </w:sdtPr>
+              <w:sdtEndPr/>
               <w:sdtContent>
                 <w:tc>
                   <w:tcPr>
@@ -179,6 +181,7 @@
                   <w:dataBinding w:prefixMappings="xmlns:ns0='http://schemas.openxmlformats.org/package/2006/metadata/core-properties' xmlns:ns1='http://purl.org/dc/elements/1.1/'" w:xpath="/ns0:coreProperties[1]/ns1:creator[1]" w:storeItemID="{6C3C8BC8-F283-45AE-878A-BAB7291924A1}"/>
                   <w:text/>
                 </w:sdtPr>
+                <w:sdtEndPr/>
                 <w:sdtContent>
                   <w:p>
                     <w:pPr>
@@ -226,7 +229,7 @@
                     <w:noProof/>
                     <w:color w:val="3B68BD"/>
                   </w:rPr>
-                  <w:t>Wednesday, April 06, 2016</w:t>
+                  <w:t>Monday, July 11, 2016</w:t>
                 </w:r>
                 <w:r>
                   <w:rPr>
@@ -2627,7 +2630,7 @@
         </w:rPr>
         <w:lastRenderedPageBreak/>
         <w:drawing>
-          <wp:inline distT="0" distB="0" distL="0" distR="0" wp14:anchorId="28D6F1C4" wp14:editId="1B21B6A6">
+          <wp:inline distT="0" distB="0" distL="0" distR="0" wp14:anchorId="33F2CCD2" wp14:editId="04A86178">
             <wp:extent cx="9086850" cy="4395470"/>
             <wp:effectExtent l="0" t="0" r="0" b="5080"/>
             <wp:docPr id="2" name="Picture 2"/>
@@ -2672,14 +2675,27 @@
       <w:r>
         <w:t xml:space="preserve">Figure </w:t>
       </w:r>
-      <w:fldSimple w:instr=" SEQ Figure \* ARABIC ">
-        <w:r>
-          <w:rPr>
-            <w:noProof/>
-          </w:rPr>
-          <w:t>1</w:t>
-        </w:r>
-      </w:fldSimple>
+      <w:r>
+        <w:fldChar w:fldCharType="begin"/>
+      </w:r>
+      <w:r>
+        <w:instrText xml:space="preserve"> SEQ Figure \* ARABIC </w:instrText>
+      </w:r>
+      <w:r>
+        <w:fldChar w:fldCharType="separate"/>
+      </w:r>
+      <w:r>
+        <w:rPr>
+          <w:noProof/>
+        </w:rPr>
+        <w:t>1</w:t>
+      </w:r>
+      <w:r>
+        <w:rPr>
+          <w:noProof/>
+        </w:rPr>
+        <w:fldChar w:fldCharType="end"/>
+      </w:r>
       <w:bookmarkEnd w:id="3"/>
       <w:r>
         <w:t xml:space="preserve">. </w:t>
@@ -3134,10 +3150,10 @@
             <v:path o:extrusionok="f" gradientshapeok="t" o:connecttype="rect"/>
             <o:lock v:ext="edit" aspectratio="t"/>
           </v:shapetype>
-          <v:shape id="_x0000_i1025" type="#_x0000_t75" style="width:146.75pt;height:268.4pt" o:ole="">
+          <v:shape id="_x0000_i1025" type="#_x0000_t75" style="width:146.5pt;height:268.5pt" o:ole="">
             <v:imagedata r:id="rId10" o:title=""/>
           </v:shape>
-          <o:OLEObject Type="Embed" ProgID="CorelPHOTOPAINT.Image.13" ShapeID="_x0000_i1025" DrawAspect="Content" ObjectID="_1521476974" r:id="rId11"/>
+          <o:OLEObject Type="Embed" ProgID="CorelPHOTOPAINT.Image.13" ShapeID="_x0000_i1025" DrawAspect="Content" ObjectID="_1529740965" r:id="rId11"/>
         </w:object>
       </w:r>
     </w:p>
@@ -3150,14 +3166,27 @@
       <w:r>
         <w:t xml:space="preserve">Figure </w:t>
       </w:r>
-      <w:fldSimple w:instr=" SEQ Figure \* ARABIC ">
-        <w:r>
-          <w:rPr>
-            <w:noProof/>
-          </w:rPr>
-          <w:t>2</w:t>
-        </w:r>
-      </w:fldSimple>
+      <w:r>
+        <w:fldChar w:fldCharType="begin"/>
+      </w:r>
+      <w:r>
+        <w:instrText xml:space="preserve"> SEQ Figure \* ARABIC </w:instrText>
+      </w:r>
+      <w:r>
+        <w:fldChar w:fldCharType="separate"/>
+      </w:r>
+      <w:r>
+        <w:rPr>
+          <w:noProof/>
+        </w:rPr>
+        <w:t>2</w:t>
+      </w:r>
+      <w:r>
+        <w:rPr>
+          <w:noProof/>
+        </w:rPr>
+        <w:fldChar w:fldCharType="end"/>
+      </w:r>
       <w:bookmarkEnd w:id="4"/>
       <w:r>
         <w:t>. Simple Example Mechanism</w:t>
@@ -3253,7 +3282,7 @@
           <w:noProof/>
         </w:rPr>
         <w:drawing>
-          <wp:inline distT="0" distB="0" distL="0" distR="0" wp14:anchorId="2F6AB709" wp14:editId="2BFCB24E">
+          <wp:inline distT="0" distB="0" distL="0" distR="0" wp14:anchorId="4AAFEF84" wp14:editId="5A847A43">
             <wp:extent cx="123825" cy="123825"/>
             <wp:effectExtent l="0" t="0" r="9525" b="9525"/>
             <wp:docPr id="3" name="Picture 13"/>
@@ -3423,7 +3452,7 @@
           <w:noProof/>
         </w:rPr>
         <w:drawing>
-          <wp:inline distT="0" distB="0" distL="0" distR="0" wp14:anchorId="1851329B" wp14:editId="7E0F16BB">
+          <wp:inline distT="0" distB="0" distL="0" distR="0" wp14:anchorId="275337FB" wp14:editId="3E975148">
             <wp:extent cx="123825" cy="123825"/>
             <wp:effectExtent l="0" t="0" r="9525" b="9525"/>
             <wp:docPr id="4" name="Picture 14"/>
@@ -3701,10 +3730,10 @@
       </w:pPr>
       <w:r>
         <w:object w:dxaOrig="5250" w:dyaOrig="1890">
-          <v:shape id="_x0000_i1026" type="#_x0000_t75" style="width:262.5pt;height:93.85pt" o:ole="">
+          <v:shape id="_x0000_i1026" type="#_x0000_t75" style="width:262.5pt;height:94pt" o:ole="">
             <v:imagedata r:id="rId14" o:title=""/>
           </v:shape>
-          <o:OLEObject Type="Embed" ProgID="CorelPHOTOPAINT.Image.13" ShapeID="_x0000_i1026" DrawAspect="Content" ObjectID="_1521476975" r:id="rId15"/>
+          <o:OLEObject Type="Embed" ProgID="CorelPHOTOPAINT.Image.13" ShapeID="_x0000_i1026" DrawAspect="Content" ObjectID="_1529740966" r:id="rId15"/>
         </w:object>
       </w:r>
     </w:p>
@@ -3716,14 +3745,27 @@
       <w:r>
         <w:t xml:space="preserve">Figure </w:t>
       </w:r>
-      <w:fldSimple w:instr=" SEQ Figure \* ARABIC ">
-        <w:r>
-          <w:rPr>
-            <w:noProof/>
-          </w:rPr>
-          <w:t>3</w:t>
-        </w:r>
-      </w:fldSimple>
+      <w:r>
+        <w:fldChar w:fldCharType="begin"/>
+      </w:r>
+      <w:r>
+        <w:instrText xml:space="preserve"> SEQ Figure \* ARABIC </w:instrText>
+      </w:r>
+      <w:r>
+        <w:fldChar w:fldCharType="separate"/>
+      </w:r>
+      <w:r>
+        <w:rPr>
+          <w:noProof/>
+        </w:rPr>
+        <w:t>3</w:t>
+      </w:r>
+      <w:r>
+        <w:rPr>
+          <w:noProof/>
+        </w:rPr>
+        <w:fldChar w:fldCharType="end"/>
+      </w:r>
       <w:r>
         <w:t>. Popup Element Gallery</w:t>
       </w:r>
@@ -3764,10 +3806,10 @@
       </w:r>
       <w:r>
         <w:object w:dxaOrig="480" w:dyaOrig="570">
-          <v:shape id="_x0000_i1027" type="#_x0000_t75" style="width:24.15pt;height:27.8pt" o:ole="">
+          <v:shape id="_x0000_i1027" type="#_x0000_t75" style="width:24pt;height:28pt" o:ole="">
             <v:imagedata r:id="rId16" o:title=""/>
           </v:shape>
-          <o:OLEObject Type="Embed" ProgID="CorelPHOTOPAINT.Image.13" ShapeID="_x0000_i1027" DrawAspect="Content" ObjectID="_1521476976" r:id="rId17"/>
+          <o:OLEObject Type="Embed" ProgID="CorelPHOTOPAINT.Image.13" ShapeID="_x0000_i1027" DrawAspect="Content" ObjectID="_1529740967" r:id="rId17"/>
         </w:object>
       </w:r>
       <w:r>
@@ -3996,10 +4038,10 @@
       </w:pPr>
       <w:r>
         <w:object w:dxaOrig="2549" w:dyaOrig="2145">
-          <v:shape id="_x0000_i1028" type="#_x0000_t75" style="width:127.15pt;height:108.45pt" o:ole="">
+          <v:shape id="_x0000_i1028" type="#_x0000_t75" style="width:127pt;height:108.5pt" o:ole="">
             <v:imagedata r:id="rId18" o:title=""/>
           </v:shape>
-          <o:OLEObject Type="Embed" ProgID="CorelPHOTOPAINT.Image.13" ShapeID="_x0000_i1028" DrawAspect="Content" ObjectID="_1521476977" r:id="rId19"/>
+          <o:OLEObject Type="Embed" ProgID="CorelPHOTOPAINT.Image.13" ShapeID="_x0000_i1028" DrawAspect="Content" ObjectID="_1529740968" r:id="rId19"/>
         </w:object>
       </w:r>
     </w:p>
@@ -4011,14 +4053,27 @@
       <w:r>
         <w:t xml:space="preserve">Figure </w:t>
       </w:r>
-      <w:fldSimple w:instr=" SEQ Figure \* ARABIC ">
-        <w:r>
-          <w:rPr>
-            <w:noProof/>
-          </w:rPr>
-          <w:t>4</w:t>
-        </w:r>
-      </w:fldSimple>
+      <w:r>
+        <w:fldChar w:fldCharType="begin"/>
+      </w:r>
+      <w:r>
+        <w:instrText xml:space="preserve"> SEQ Figure \* ARABIC </w:instrText>
+      </w:r>
+      <w:r>
+        <w:fldChar w:fldCharType="separate"/>
+      </w:r>
+      <w:r>
+        <w:rPr>
+          <w:noProof/>
+        </w:rPr>
+        <w:t>4</w:t>
+      </w:r>
+      <w:r>
+        <w:rPr>
+          <w:noProof/>
+        </w:rPr>
+        <w:fldChar w:fldCharType="end"/>
+      </w:r>
       <w:r>
         <w:t>. Tutorial</w:t>
       </w:r>
@@ -4229,10 +4284,10 @@
       </w:pPr>
       <w:r>
         <w:object w:dxaOrig="4679" w:dyaOrig="3495">
-          <v:shape id="_x0000_i1029" type="#_x0000_t75" style="width:233.75pt;height:175pt" o:ole="">
+          <v:shape id="_x0000_i1029" type="#_x0000_t75" style="width:233.5pt;height:175pt" o:ole="">
             <v:imagedata r:id="rId20" o:title=""/>
           </v:shape>
-          <o:OLEObject Type="Embed" ProgID="CorelPHOTOPAINT.Image.13" ShapeID="_x0000_i1029" DrawAspect="Content" ObjectID="_1521476978" r:id="rId21"/>
+          <o:OLEObject Type="Embed" ProgID="CorelPHOTOPAINT.Image.13" ShapeID="_x0000_i1029" DrawAspect="Content" ObjectID="_1529740969" r:id="rId21"/>
         </w:object>
       </w:r>
     </w:p>
@@ -4244,14 +4299,27 @@
       <w:r>
         <w:t xml:space="preserve">Figure </w:t>
       </w:r>
-      <w:fldSimple w:instr=" SEQ Figure \* ARABIC ">
-        <w:r>
-          <w:rPr>
-            <w:noProof/>
-          </w:rPr>
-          <w:t>5</w:t>
-        </w:r>
-      </w:fldSimple>
+      <w:r>
+        <w:fldChar w:fldCharType="begin"/>
+      </w:r>
+      <w:r>
+        <w:instrText xml:space="preserve"> SEQ Figure \* ARABIC </w:instrText>
+      </w:r>
+      <w:r>
+        <w:fldChar w:fldCharType="separate"/>
+      </w:r>
+      <w:r>
+        <w:rPr>
+          <w:noProof/>
+        </w:rPr>
+        <w:t>5</w:t>
+      </w:r>
+      <w:r>
+        <w:rPr>
+          <w:noProof/>
+        </w:rPr>
+        <w:fldChar w:fldCharType="end"/>
+      </w:r>
       <w:r>
         <w:t xml:space="preserve">. </w:t>
       </w:r>
@@ -4400,10 +4468,10 @@
       </w:pPr>
       <w:r>
         <w:object w:dxaOrig="2565" w:dyaOrig="2145">
-          <v:shape id="_x0000_i1030" type="#_x0000_t75" style="width:128.5pt;height:108.45pt" o:ole="">
+          <v:shape id="_x0000_i1030" type="#_x0000_t75" style="width:128.5pt;height:108.5pt" o:ole="">
             <v:imagedata r:id="rId22" o:title=""/>
           </v:shape>
-          <o:OLEObject Type="Embed" ProgID="CorelPHOTOPAINT.Image.13" ShapeID="_x0000_i1030" DrawAspect="Content" ObjectID="_1521476979" r:id="rId23"/>
+          <o:OLEObject Type="Embed" ProgID="CorelPHOTOPAINT.Image.13" ShapeID="_x0000_i1030" DrawAspect="Content" ObjectID="_1529740970" r:id="rId23"/>
         </w:object>
       </w:r>
     </w:p>
@@ -4415,14 +4483,27 @@
       <w:r>
         <w:t xml:space="preserve">Figure </w:t>
       </w:r>
-      <w:fldSimple w:instr=" SEQ Figure \* ARABIC ">
-        <w:r>
-          <w:rPr>
-            <w:noProof/>
-          </w:rPr>
-          <w:t>6</w:t>
-        </w:r>
-      </w:fldSimple>
+      <w:r>
+        <w:fldChar w:fldCharType="begin"/>
+      </w:r>
+      <w:r>
+        <w:instrText xml:space="preserve"> SEQ Figure \* ARABIC </w:instrText>
+      </w:r>
+      <w:r>
+        <w:fldChar w:fldCharType="separate"/>
+      </w:r>
+      <w:r>
+        <w:rPr>
+          <w:noProof/>
+        </w:rPr>
+        <w:t>6</w:t>
+      </w:r>
+      <w:r>
+        <w:rPr>
+          <w:noProof/>
+        </w:rPr>
+        <w:fldChar w:fldCharType="end"/>
+      </w:r>
       <w:r>
         <w:t>. Tutorial</w:t>
       </w:r>
@@ -4547,10 +4628,10 @@
       </w:pPr>
       <w:r>
         <w:object w:dxaOrig="4200" w:dyaOrig="2145">
-          <v:shape id="_x0000_i1031" type="#_x0000_t75" style="width:210.1pt;height:107.1pt" o:ole="">
+          <v:shape id="_x0000_i1031" type="#_x0000_t75" style="width:210pt;height:107pt" o:ole="">
             <v:imagedata r:id="rId24" o:title=""/>
           </v:shape>
-          <o:OLEObject Type="Embed" ProgID="CorelPHOTOPAINT.Image.13" ShapeID="_x0000_i1031" DrawAspect="Content" ObjectID="_1521476980" r:id="rId25"/>
+          <o:OLEObject Type="Embed" ProgID="CorelPHOTOPAINT.Image.13" ShapeID="_x0000_i1031" DrawAspect="Content" ObjectID="_1529740971" r:id="rId25"/>
         </w:object>
       </w:r>
     </w:p>
@@ -4562,14 +4643,27 @@
       <w:r>
         <w:t xml:space="preserve">Figure </w:t>
       </w:r>
-      <w:fldSimple w:instr=" SEQ Figure \* ARABIC ">
-        <w:r>
-          <w:rPr>
-            <w:noProof/>
-          </w:rPr>
-          <w:t>7</w:t>
-        </w:r>
-      </w:fldSimple>
+      <w:r>
+        <w:fldChar w:fldCharType="begin"/>
+      </w:r>
+      <w:r>
+        <w:instrText xml:space="preserve"> SEQ Figure \* ARABIC </w:instrText>
+      </w:r>
+      <w:r>
+        <w:fldChar w:fldCharType="separate"/>
+      </w:r>
+      <w:r>
+        <w:rPr>
+          <w:noProof/>
+        </w:rPr>
+        <w:t>7</w:t>
+      </w:r>
+      <w:r>
+        <w:rPr>
+          <w:noProof/>
+        </w:rPr>
+        <w:fldChar w:fldCharType="end"/>
+      </w:r>
       <w:r>
         <w:t>. Connect</w:t>
       </w:r>
@@ -4694,10 +4788,10 @@
       </w:pPr>
       <w:r>
         <w:object w:dxaOrig="2400" w:dyaOrig="2295">
-          <v:shape id="_x0000_i1032" type="#_x0000_t75" style="width:119.85pt;height:114.85pt" o:ole="">
+          <v:shape id="_x0000_i1032" type="#_x0000_t75" style="width:120pt;height:115pt" o:ole="">
             <v:imagedata r:id="rId26" o:title=""/>
           </v:shape>
-          <o:OLEObject Type="Embed" ProgID="CorelPHOTOPAINT.Image.13" ShapeID="_x0000_i1032" DrawAspect="Content" ObjectID="_1521476981" r:id="rId27"/>
+          <o:OLEObject Type="Embed" ProgID="CorelPHOTOPAINT.Image.13" ShapeID="_x0000_i1032" DrawAspect="Content" ObjectID="_1529740972" r:id="rId27"/>
         </w:object>
       </w:r>
     </w:p>
@@ -4710,14 +4804,27 @@
       <w:r>
         <w:t xml:space="preserve">Figure </w:t>
       </w:r>
-      <w:fldSimple w:instr=" SEQ Figure \* ARABIC ">
-        <w:r>
-          <w:rPr>
-            <w:noProof/>
-          </w:rPr>
-          <w:t>8</w:t>
-        </w:r>
-      </w:fldSimple>
+      <w:r>
+        <w:fldChar w:fldCharType="begin"/>
+      </w:r>
+      <w:r>
+        <w:instrText xml:space="preserve"> SEQ Figure \* ARABIC </w:instrText>
+      </w:r>
+      <w:r>
+        <w:fldChar w:fldCharType="separate"/>
+      </w:r>
+      <w:r>
+        <w:rPr>
+          <w:noProof/>
+        </w:rPr>
+        <w:t>8</w:t>
+      </w:r>
+      <w:r>
+        <w:rPr>
+          <w:noProof/>
+        </w:rPr>
+        <w:fldChar w:fldCharType="end"/>
+      </w:r>
       <w:bookmarkEnd w:id="7"/>
       <w:r>
         <w:t>. Tutorial</w:t>
@@ -4968,10 +5075,10 @@
       </w:pPr>
       <w:r>
         <w:object w:dxaOrig="2835" w:dyaOrig="2370">
-          <v:shape id="_x0000_i1033" type="#_x0000_t75" style="width:141.25pt;height:118.95pt" o:ole="">
+          <v:shape id="_x0000_i1033" type="#_x0000_t75" style="width:141pt;height:119pt" o:ole="">
             <v:imagedata r:id="rId28" o:title=""/>
           </v:shape>
-          <o:OLEObject Type="Embed" ProgID="CorelPHOTOPAINT.Image.13" ShapeID="_x0000_i1033" DrawAspect="Content" ObjectID="_1521476982" r:id="rId29"/>
+          <o:OLEObject Type="Embed" ProgID="CorelPHOTOPAINT.Image.13" ShapeID="_x0000_i1033" DrawAspect="Content" ObjectID="_1529740973" r:id="rId29"/>
         </w:object>
       </w:r>
     </w:p>
@@ -4984,14 +5091,27 @@
       <w:r>
         <w:t xml:space="preserve">Figure </w:t>
       </w:r>
-      <w:fldSimple w:instr=" SEQ Figure \* ARABIC ">
-        <w:r>
-          <w:rPr>
-            <w:noProof/>
-          </w:rPr>
-          <w:t>9</w:t>
-        </w:r>
-      </w:fldSimple>
+      <w:r>
+        <w:fldChar w:fldCharType="begin"/>
+      </w:r>
+      <w:r>
+        <w:instrText xml:space="preserve"> SEQ Figure \* ARABIC </w:instrText>
+      </w:r>
+      <w:r>
+        <w:fldChar w:fldCharType="separate"/>
+      </w:r>
+      <w:r>
+        <w:rPr>
+          <w:noProof/>
+        </w:rPr>
+        <w:t>9</w:t>
+      </w:r>
+      <w:r>
+        <w:rPr>
+          <w:noProof/>
+        </w:rPr>
+        <w:fldChar w:fldCharType="end"/>
+      </w:r>
       <w:bookmarkEnd w:id="8"/>
       <w:r>
         <w:t>. Finished Tutorial</w:t>
@@ -5620,7 +5740,7 @@
                 <w:noProof/>
               </w:rPr>
               <w:drawing>
-                <wp:anchor distT="0" distB="0" distL="114300" distR="114300" simplePos="0" relativeHeight="251656192" behindDoc="0" locked="0" layoutInCell="1" allowOverlap="1" wp14:anchorId="23E80D81" wp14:editId="185AD439">
+                <wp:anchor distT="0" distB="0" distL="114300" distR="114300" simplePos="0" relativeHeight="251657216" behindDoc="0" locked="0" layoutInCell="1" allowOverlap="1" wp14:anchorId="4E15FA5E" wp14:editId="3C32BF5E">
                   <wp:simplePos x="0" y="0"/>
                   <wp:positionH relativeFrom="column">
                     <wp:align>left</wp:align>
@@ -5912,7 +6032,7 @@
                   <v:imagedata r:id="rId32" o:title=""/>
                   <w10:wrap type="square"/>
                 </v:shape>
-                <o:OLEObject Type="Embed" ProgID="CorelPHOTOPAINT.Image.13" ShapeID="_x0000_s1037" DrawAspect="Content" ObjectID="_1521477137" r:id="rId33"/>
+                <o:OLEObject Type="Embed" ProgID="CorelPHOTOPAINT.Image.13" ShapeID="_x0000_s1037" DrawAspect="Content" ObjectID="_1529741128" r:id="rId33"/>
               </w:object>
             </w:r>
             <w:r>
@@ -5949,7 +6069,7 @@
               </w:rPr>
               <w:lastRenderedPageBreak/>
               <w:drawing>
-                <wp:anchor distT="0" distB="0" distL="114300" distR="114300" simplePos="0" relativeHeight="251662336" behindDoc="0" locked="0" layoutInCell="1" allowOverlap="1" wp14:anchorId="6F8C57AF" wp14:editId="760CD1A0">
+                <wp:anchor distT="0" distB="0" distL="114300" distR="114300" simplePos="0" relativeHeight="251659264" behindDoc="0" locked="0" layoutInCell="1" allowOverlap="1" wp14:anchorId="01E43D1D" wp14:editId="2C092B59">
                   <wp:simplePos x="0" y="0"/>
                   <wp:positionH relativeFrom="column">
                     <wp:align>left</wp:align>
@@ -6110,7 +6230,7 @@
                   <v:imagedata r:id="rId35" o:title=""/>
                   <w10:wrap type="square"/>
                 </v:shape>
-                <o:OLEObject Type="Embed" ProgID="PBrush" ShapeID="_x0000_s1041" DrawAspect="Content" ObjectID="_1521477138" r:id="rId36"/>
+                <o:OLEObject Type="Embed" ProgID="PBrush" ShapeID="_x0000_s1041" DrawAspect="Content" ObjectID="_1529741129" r:id="rId36"/>
               </w:object>
             </w:r>
             <w:r>
@@ -6421,7 +6541,7 @@
                   <v:imagedata r:id="rId37" o:title=""/>
                   <w10:wrap type="square"/>
                 </v:shape>
-                <o:OLEObject Type="Embed" ProgID="CorelPHOTOPAINT.Image.13" ShapeID="_x0000_s1043" DrawAspect="Content" ObjectID="_1521477139" r:id="rId38"/>
+                <o:OLEObject Type="Embed" ProgID="CorelPHOTOPAINT.Image.13" ShapeID="_x0000_s1043" DrawAspect="Content" ObjectID="_1529741130" r:id="rId38"/>
               </w:object>
             </w:r>
             <w:r>
@@ -8644,10 +8764,10 @@
             </w:pPr>
             <w:r>
               <w:object w:dxaOrig="345" w:dyaOrig="435">
-                <v:shape id="_x0000_i1034" type="#_x0000_t75" style="width:17.3pt;height:21.4pt" o:ole="">
+                <v:shape id="_x0000_i1037" type="#_x0000_t75" style="width:17.5pt;height:21.5pt" o:ole="">
                   <v:imagedata r:id="rId39" o:title=""/>
                 </v:shape>
-                <o:OLEObject Type="Embed" ProgID="CorelPHOTOPAINT.Image.13" ShapeID="_x0000_i1034" DrawAspect="Content" ObjectID="_1521476983" r:id="rId40"/>
+                <o:OLEObject Type="Embed" ProgID="CorelPHOTOPAINT.Image.13" ShapeID="_x0000_i1037" DrawAspect="Content" ObjectID="_1529740974" r:id="rId40"/>
               </w:object>
             </w:r>
           </w:p>
@@ -8699,10 +8819,10 @@
             </w:pPr>
             <w:r>
               <w:object w:dxaOrig="465" w:dyaOrig="389">
-                <v:shape id="_x0000_i1035" type="#_x0000_t75" style="width:23.7pt;height:20.05pt" o:ole="">
+                <v:shape id="_x0000_i1038" type="#_x0000_t75" style="width:23.5pt;height:20pt" o:ole="">
                   <v:imagedata r:id="rId41" o:title=""/>
                 </v:shape>
-                <o:OLEObject Type="Embed" ProgID="CorelPHOTOPAINT.Image.13" ShapeID="_x0000_i1035" DrawAspect="Content" ObjectID="_1521476984" r:id="rId42"/>
+                <o:OLEObject Type="Embed" ProgID="CorelPHOTOPAINT.Image.13" ShapeID="_x0000_i1038" DrawAspect="Content" ObjectID="_1529740975" r:id="rId42"/>
               </w:object>
             </w:r>
           </w:p>
@@ -8775,10 +8895,10 @@
             </w:pPr>
             <w:r>
               <w:object w:dxaOrig="435" w:dyaOrig="540">
-                <v:shape id="_x0000_i1036" type="#_x0000_t75" style="width:21.4pt;height:26.9pt" o:ole="">
+                <v:shape id="_x0000_i1039" type="#_x0000_t75" style="width:21.5pt;height:27pt" o:ole="">
                   <v:imagedata r:id="rId43" o:title=""/>
                 </v:shape>
-                <o:OLEObject Type="Embed" ProgID="CorelPHOTOPAINT.Image.13" ShapeID="_x0000_i1036" DrawAspect="Content" ObjectID="_1521476985" r:id="rId44"/>
+                <o:OLEObject Type="Embed" ProgID="CorelPHOTOPAINT.Image.13" ShapeID="_x0000_i1039" DrawAspect="Content" ObjectID="_1529740976" r:id="rId44"/>
               </w:object>
             </w:r>
           </w:p>
@@ -8830,10 +8950,10 @@
             </w:pPr>
             <w:r>
               <w:object w:dxaOrig="435" w:dyaOrig="435">
-                <v:shape id="_x0000_i1037" type="#_x0000_t75" style="width:21.4pt;height:21.4pt" o:ole="">
+                <v:shape id="_x0000_i1040" type="#_x0000_t75" style="width:21.5pt;height:21.5pt" o:ole="">
                   <v:imagedata r:id="rId45" o:title=""/>
                 </v:shape>
-                <o:OLEObject Type="Embed" ProgID="CorelPHOTOPAINT.Image.13" ShapeID="_x0000_i1037" DrawAspect="Content" ObjectID="_1521476986" r:id="rId46"/>
+                <o:OLEObject Type="Embed" ProgID="CorelPHOTOPAINT.Image.13" ShapeID="_x0000_i1040" DrawAspect="Content" ObjectID="_1529740977" r:id="rId46"/>
               </w:object>
             </w:r>
           </w:p>
@@ -8909,10 +9029,10 @@
             </w:pPr>
             <w:r>
               <w:object w:dxaOrig="465" w:dyaOrig="450">
-                <v:shape id="_x0000_i1038" type="#_x0000_t75" style="width:23.7pt;height:21.85pt" o:ole="">
+                <v:shape id="_x0000_i1041" type="#_x0000_t75" style="width:23.5pt;height:22pt" o:ole="">
                   <v:imagedata r:id="rId47" o:title=""/>
                 </v:shape>
-                <o:OLEObject Type="Embed" ProgID="CorelPHOTOPAINT.Image.13" ShapeID="_x0000_i1038" DrawAspect="Content" ObjectID="_1521476987" r:id="rId48"/>
+                <o:OLEObject Type="Embed" ProgID="CorelPHOTOPAINT.Image.13" ShapeID="_x0000_i1041" DrawAspect="Content" ObjectID="_1529740978" r:id="rId48"/>
               </w:object>
             </w:r>
           </w:p>
@@ -8985,10 +9105,10 @@
             </w:pPr>
             <w:r>
               <w:object w:dxaOrig="420" w:dyaOrig="465">
-                <v:shape id="_x0000_i1039" type="#_x0000_t75" style="width:20.95pt;height:23.7pt" o:ole="">
+                <v:shape id="_x0000_i1042" type="#_x0000_t75" style="width:21pt;height:23.5pt" o:ole="">
                   <v:imagedata r:id="rId49" o:title=""/>
                 </v:shape>
-                <o:OLEObject Type="Embed" ProgID="CorelPHOTOPAINT.Image.13" ShapeID="_x0000_i1039" DrawAspect="Content" ObjectID="_1521476988" r:id="rId50"/>
+                <o:OLEObject Type="Embed" ProgID="CorelPHOTOPAINT.Image.13" ShapeID="_x0000_i1042" DrawAspect="Content" ObjectID="_1529740979" r:id="rId50"/>
               </w:object>
             </w:r>
           </w:p>
@@ -9064,10 +9184,10 @@
             </w:pPr>
             <w:r>
               <w:object w:dxaOrig="465" w:dyaOrig="465">
-                <v:shape id="_x0000_i1040" type="#_x0000_t75" style="width:23.7pt;height:23.7pt" o:ole="">
+                <v:shape id="_x0000_i1043" type="#_x0000_t75" style="width:23.5pt;height:23.5pt" o:ole="">
                   <v:imagedata r:id="rId51" o:title=""/>
                 </v:shape>
-                <o:OLEObject Type="Embed" ProgID="CorelPHOTOPAINT.Image.13" ShapeID="_x0000_i1040" DrawAspect="Content" ObjectID="_1521476989" r:id="rId52"/>
+                <o:OLEObject Type="Embed" ProgID="CorelPHOTOPAINT.Image.13" ShapeID="_x0000_i1043" DrawAspect="Content" ObjectID="_1529740980" r:id="rId52"/>
               </w:object>
             </w:r>
           </w:p>
@@ -9152,10 +9272,10 @@
             </w:pPr>
             <w:r>
               <w:object w:dxaOrig="435" w:dyaOrig="465">
-                <v:shape id="_x0000_i1041" type="#_x0000_t75" style="width:21.4pt;height:23.7pt" o:ole="">
+                <v:shape id="_x0000_i1044" type="#_x0000_t75" style="width:21.5pt;height:23.5pt" o:ole="">
                   <v:imagedata r:id="rId53" o:title=""/>
                 </v:shape>
-                <o:OLEObject Type="Embed" ProgID="CorelPHOTOPAINT.Image.13" ShapeID="_x0000_i1041" DrawAspect="Content" ObjectID="_1521476990" r:id="rId54"/>
+                <o:OLEObject Type="Embed" ProgID="CorelPHOTOPAINT.Image.13" ShapeID="_x0000_i1044" DrawAspect="Content" ObjectID="_1529740981" r:id="rId54"/>
               </w:object>
             </w:r>
           </w:p>
@@ -9222,10 +9342,10 @@
             </w:pPr>
             <w:r>
               <w:object w:dxaOrig="375" w:dyaOrig="465">
-                <v:shape id="_x0000_i1042" type="#_x0000_t75" style="width:19.15pt;height:23.7pt" o:ole="">
+                <v:shape id="_x0000_i1045" type="#_x0000_t75" style="width:19pt;height:23.5pt" o:ole="">
                   <v:imagedata r:id="rId55" o:title=""/>
                 </v:shape>
-                <o:OLEObject Type="Embed" ProgID="CorelPHOTOPAINT.Image.13" ShapeID="_x0000_i1042" DrawAspect="Content" ObjectID="_1521476991" r:id="rId56"/>
+                <o:OLEObject Type="Embed" ProgID="CorelPHOTOPAINT.Image.13" ShapeID="_x0000_i1045" DrawAspect="Content" ObjectID="_1529740982" r:id="rId56"/>
               </w:object>
             </w:r>
           </w:p>
@@ -9416,7 +9536,7 @@
                 <w:noProof/>
               </w:rPr>
               <w:drawing>
-                <wp:inline distT="0" distB="0" distL="0" distR="0" wp14:anchorId="64D2ED78" wp14:editId="0AED08A9">
+                <wp:inline distT="0" distB="0" distL="0" distR="0" wp14:anchorId="76D0B672" wp14:editId="3FF41E56">
                   <wp:extent cx="219075" cy="276225"/>
                   <wp:effectExtent l="0" t="0" r="9525" b="9525"/>
                   <wp:docPr id="8" name="Picture 8"/>
@@ -9515,10 +9635,10 @@
             </w:pPr>
             <w:r>
               <w:object w:dxaOrig="450" w:dyaOrig="450">
-                <v:shape id="_x0000_i1043" type="#_x0000_t75" style="width:21.85pt;height:21.85pt" o:ole="">
+                <v:shape id="_x0000_i1046" type="#_x0000_t75" style="width:22pt;height:22pt" o:ole="">
                   <v:imagedata r:id="rId58" o:title=""/>
                 </v:shape>
-                <o:OLEObject Type="Embed" ProgID="CorelPHOTOPAINT.Image.13" ShapeID="_x0000_i1043" DrawAspect="Content" ObjectID="_1521476992" r:id="rId59"/>
+                <o:OLEObject Type="Embed" ProgID="CorelPHOTOPAINT.Image.13" ShapeID="_x0000_i1046" DrawAspect="Content" ObjectID="_1529740983" r:id="rId59"/>
               </w:object>
             </w:r>
           </w:p>
@@ -9588,10 +9708,10 @@
             </w:pPr>
             <w:r>
               <w:object w:dxaOrig="465" w:dyaOrig="480">
-                <v:shape id="_x0000_i1044" type="#_x0000_t75" style="width:23.7pt;height:24.15pt" o:ole="">
+                <v:shape id="_x0000_i1047" type="#_x0000_t75" style="width:23.5pt;height:24pt" o:ole="">
                   <v:imagedata r:id="rId60" o:title=""/>
                 </v:shape>
-                <o:OLEObject Type="Embed" ProgID="CorelPHOTOPAINT.Image.13" ShapeID="_x0000_i1044" DrawAspect="Content" ObjectID="_1521476993" r:id="rId61"/>
+                <o:OLEObject Type="Embed" ProgID="CorelPHOTOPAINT.Image.13" ShapeID="_x0000_i1047" DrawAspect="Content" ObjectID="_1529740984" r:id="rId61"/>
               </w:object>
             </w:r>
           </w:p>
@@ -9640,10 +9760,10 @@
             </w:pPr>
             <w:r>
               <w:object w:dxaOrig="465" w:dyaOrig="465">
-                <v:shape id="_x0000_i1045" type="#_x0000_t75" style="width:23.7pt;height:23.7pt" o:ole="">
+                <v:shape id="_x0000_i1048" type="#_x0000_t75" style="width:23.5pt;height:23.5pt" o:ole="">
                   <v:imagedata r:id="rId62" o:title=""/>
                 </v:shape>
-                <o:OLEObject Type="Embed" ProgID="CorelPHOTOPAINT.Image.13" ShapeID="_x0000_i1045" DrawAspect="Content" ObjectID="_1521476994" r:id="rId63"/>
+                <o:OLEObject Type="Embed" ProgID="CorelPHOTOPAINT.Image.13" ShapeID="_x0000_i1048" DrawAspect="Content" ObjectID="_1529740985" r:id="rId63"/>
               </w:object>
             </w:r>
           </w:p>
@@ -9692,10 +9812,10 @@
             </w:pPr>
             <w:r>
               <w:object w:dxaOrig="480" w:dyaOrig="450">
-                <v:shape id="_x0000_i1046" type="#_x0000_t75" style="width:24.15pt;height:21.85pt" o:ole="">
+                <v:shape id="_x0000_i1049" type="#_x0000_t75" style="width:24pt;height:22pt" o:ole="">
                   <v:imagedata r:id="rId64" o:title=""/>
                 </v:shape>
-                <o:OLEObject Type="Embed" ProgID="CorelPHOTOPAINT.Image.13" ShapeID="_x0000_i1046" DrawAspect="Content" ObjectID="_1521476995" r:id="rId65"/>
+                <o:OLEObject Type="Embed" ProgID="CorelPHOTOPAINT.Image.13" ShapeID="_x0000_i1049" DrawAspect="Content" ObjectID="_1529740986" r:id="rId65"/>
               </w:object>
             </w:r>
           </w:p>
@@ -9726,10 +9846,10 @@
             </w:pPr>
             <w:r>
               <w:object w:dxaOrig="1155" w:dyaOrig="225">
-                <v:shape id="_x0000_i1047" type="#_x0000_t75" style="width:57.85pt;height:11.4pt" o:ole="">
+                <v:shape id="_x0000_i1050" type="#_x0000_t75" style="width:58pt;height:11.5pt" o:ole="">
                   <v:imagedata r:id="rId66" o:title=""/>
                 </v:shape>
-                <o:OLEObject Type="Embed" ProgID="CorelPHOTOPAINT.Image.13" ShapeID="_x0000_i1047" DrawAspect="Content" ObjectID="_1521476996" r:id="rId67"/>
+                <o:OLEObject Type="Embed" ProgID="CorelPHOTOPAINT.Image.13" ShapeID="_x0000_i1050" DrawAspect="Content" ObjectID="_1529740987" r:id="rId67"/>
               </w:object>
             </w:r>
           </w:p>
@@ -9825,10 +9945,10 @@
             </w:pPr>
             <w:r>
               <w:object w:dxaOrig="435" w:dyaOrig="405">
-                <v:shape id="_x0000_i1048" type="#_x0000_t75" style="width:21.4pt;height:20.05pt" o:ole="">
+                <v:shape id="_x0000_i1051" type="#_x0000_t75" style="width:21.5pt;height:20pt" o:ole="">
                   <v:imagedata r:id="rId68" o:title=""/>
                 </v:shape>
-                <o:OLEObject Type="Embed" ProgID="CorelPHOTOPAINT.Image.13" ShapeID="_x0000_i1048" DrawAspect="Content" ObjectID="_1521476997" r:id="rId69"/>
+                <o:OLEObject Type="Embed" ProgID="CorelPHOTOPAINT.Image.13" ShapeID="_x0000_i1051" DrawAspect="Content" ObjectID="_1529740988" r:id="rId69"/>
               </w:object>
             </w:r>
           </w:p>
@@ -9859,10 +9979,10 @@
             </w:pPr>
             <w:r>
               <w:object w:dxaOrig="1665" w:dyaOrig="420">
-                <v:shape id="_x0000_i1049" type="#_x0000_t75" style="width:83.4pt;height:20.95pt" o:ole="">
+                <v:shape id="_x0000_i1052" type="#_x0000_t75" style="width:83.5pt;height:21pt" o:ole="">
                   <v:imagedata r:id="rId70" o:title=""/>
                 </v:shape>
-                <o:OLEObject Type="Embed" ProgID="CorelPHOTOPAINT.Image.16" ShapeID="_x0000_i1049" DrawAspect="Content" ObjectID="_1521476998" r:id="rId71"/>
+                <o:OLEObject Type="Embed" ProgID="CorelPHOTOPAINT.Image.16" ShapeID="_x0000_i1052" DrawAspect="Content" ObjectID="_1529740989" r:id="rId71"/>
               </w:object>
             </w:r>
           </w:p>
@@ -9947,10 +10067,10 @@
             </w:pPr>
             <w:r>
               <w:object w:dxaOrig="630" w:dyaOrig="990">
-                <v:shape id="_x0000_i1050" type="#_x0000_t75" style="width:31.45pt;height:50.15pt" o:ole="">
+                <v:shape id="_x0000_i1053" type="#_x0000_t75" style="width:31.5pt;height:50pt" o:ole="">
                   <v:imagedata r:id="rId72" o:title=""/>
                 </v:shape>
-                <o:OLEObject Type="Embed" ProgID="CorelPHOTOPAINT.Image.13" ShapeID="_x0000_i1050" DrawAspect="Content" ObjectID="_1521476999" r:id="rId73"/>
+                <o:OLEObject Type="Embed" ProgID="CorelPHOTOPAINT.Image.13" ShapeID="_x0000_i1053" DrawAspect="Content" ObjectID="_1529740990" r:id="rId73"/>
               </w:object>
             </w:r>
           </w:p>
@@ -10005,10 +10125,10 @@
             </w:pPr>
             <w:r>
               <w:object w:dxaOrig="660" w:dyaOrig="330">
-                <v:shape id="_x0000_i1051" type="#_x0000_t75" style="width:32.8pt;height:16.85pt" o:ole="">
+                <v:shape id="_x0000_i1054" type="#_x0000_t75" style="width:33pt;height:17pt" o:ole="">
                   <v:imagedata r:id="rId74" o:title=""/>
                 </v:shape>
-                <o:OLEObject Type="Embed" ProgID="CorelPHOTOPAINT.Image.13" ShapeID="_x0000_i1051" DrawAspect="Content" ObjectID="_1521477000" r:id="rId75"/>
+                <o:OLEObject Type="Embed" ProgID="CorelPHOTOPAINT.Image.13" ShapeID="_x0000_i1054" DrawAspect="Content" ObjectID="_1529740991" r:id="rId75"/>
               </w:object>
             </w:r>
           </w:p>
@@ -10057,10 +10177,10 @@
             </w:pPr>
             <w:r>
               <w:object w:dxaOrig="780" w:dyaOrig="330">
-                <v:shape id="_x0000_i1052" type="#_x0000_t75" style="width:39.2pt;height:16.85pt" o:ole="">
+                <v:shape id="_x0000_i1055" type="#_x0000_t75" style="width:39pt;height:17pt" o:ole="">
                   <v:imagedata r:id="rId76" o:title=""/>
                 </v:shape>
-                <o:OLEObject Type="Embed" ProgID="CorelPHOTOPAINT.Image.13" ShapeID="_x0000_i1052" DrawAspect="Content" ObjectID="_1521477001" r:id="rId77"/>
+                <o:OLEObject Type="Embed" ProgID="CorelPHOTOPAINT.Image.13" ShapeID="_x0000_i1055" DrawAspect="Content" ObjectID="_1529740992" r:id="rId77"/>
               </w:object>
             </w:r>
           </w:p>
@@ -10109,10 +10229,10 @@
             </w:pPr>
             <w:r>
               <w:object w:dxaOrig="1079" w:dyaOrig="330">
-                <v:shape id="_x0000_i1053" type="#_x0000_t75" style="width:54.25pt;height:16.85pt" o:ole="">
+                <v:shape id="_x0000_i1056" type="#_x0000_t75" style="width:54.5pt;height:17pt" o:ole="">
                   <v:imagedata r:id="rId78" o:title=""/>
                 </v:shape>
-                <o:OLEObject Type="Embed" ProgID="CorelPHOTOPAINT.Image.13" ShapeID="_x0000_i1053" DrawAspect="Content" ObjectID="_1521477002" r:id="rId79"/>
+                <o:OLEObject Type="Embed" ProgID="CorelPHOTOPAINT.Image.13" ShapeID="_x0000_i1056" DrawAspect="Content" ObjectID="_1529740993" r:id="rId79"/>
               </w:object>
             </w:r>
           </w:p>
@@ -10179,10 +10299,10 @@
             </w:pPr>
             <w:r>
               <w:object w:dxaOrig="765" w:dyaOrig="990">
-                <v:shape id="_x0000_i1054" type="#_x0000_t75" style="width:38.75pt;height:50.15pt" o:ole="">
+                <v:shape id="_x0000_i1057" type="#_x0000_t75" style="width:38.5pt;height:50pt" o:ole="">
                   <v:imagedata r:id="rId80" o:title=""/>
                 </v:shape>
-                <o:OLEObject Type="Embed" ProgID="CorelPHOTOPAINT.Image.13" ShapeID="_x0000_i1054" DrawAspect="Content" ObjectID="_1521477003" r:id="rId81"/>
+                <o:OLEObject Type="Embed" ProgID="CorelPHOTOPAINT.Image.13" ShapeID="_x0000_i1057" DrawAspect="Content" ObjectID="_1529740994" r:id="rId81"/>
               </w:object>
             </w:r>
           </w:p>
@@ -10231,10 +10351,10 @@
             </w:pPr>
             <w:r>
               <w:object w:dxaOrig="840" w:dyaOrig="840">
-                <v:shape id="_x0000_i1055" type="#_x0000_t75" style="width:41.45pt;height:41.45pt" o:ole="">
+                <v:shape id="_x0000_i1058" type="#_x0000_t75" style="width:41.5pt;height:41.5pt" o:ole="">
                   <v:imagedata r:id="rId82" o:title=""/>
                 </v:shape>
-                <o:OLEObject Type="Embed" ProgID="CorelPHOTOPAINT.Image.13" ShapeID="_x0000_i1055" DrawAspect="Content" ObjectID="_1521477004" r:id="rId83"/>
+                <o:OLEObject Type="Embed" ProgID="CorelPHOTOPAINT.Image.13" ShapeID="_x0000_i1058" DrawAspect="Content" ObjectID="_1529740995" r:id="rId83"/>
               </w:object>
             </w:r>
           </w:p>
@@ -10355,10 +10475,10 @@
             </w:pPr>
             <w:r>
               <w:object w:dxaOrig="840" w:dyaOrig="840">
-                <v:shape id="_x0000_i1056" type="#_x0000_t75" style="width:41.45pt;height:41.45pt" o:ole="">
+                <v:shape id="_x0000_i1059" type="#_x0000_t75" style="width:41.5pt;height:41.5pt" o:ole="">
                   <v:imagedata r:id="rId84" o:title=""/>
                 </v:shape>
-                <o:OLEObject Type="Embed" ProgID="CorelPHOTOPAINT.Image.13" ShapeID="_x0000_i1056" DrawAspect="Content" ObjectID="_1521477005" r:id="rId85"/>
+                <o:OLEObject Type="Embed" ProgID="CorelPHOTOPAINT.Image.13" ShapeID="_x0000_i1059" DrawAspect="Content" ObjectID="_1529740996" r:id="rId85"/>
               </w:object>
             </w:r>
           </w:p>
@@ -10479,10 +10599,10 @@
             </w:pPr>
             <w:r>
               <w:object w:dxaOrig="840" w:dyaOrig="840">
-                <v:shape id="_x0000_i1057" type="#_x0000_t75" style="width:41.45pt;height:41.45pt" o:ole="">
+                <v:shape id="_x0000_i1060" type="#_x0000_t75" style="width:41.5pt;height:41.5pt" o:ole="">
                   <v:imagedata r:id="rId86" o:title=""/>
                 </v:shape>
-                <o:OLEObject Type="Embed" ProgID="CorelPHOTOPAINT.Image.13" ShapeID="_x0000_i1057" DrawAspect="Content" ObjectID="_1521477006" r:id="rId87"/>
+                <o:OLEObject Type="Embed" ProgID="CorelPHOTOPAINT.Image.13" ShapeID="_x0000_i1060" DrawAspect="Content" ObjectID="_1529740997" r:id="rId87"/>
               </w:object>
             </w:r>
           </w:p>
@@ -10633,10 +10753,10 @@
             </w:pPr>
             <w:r>
               <w:object w:dxaOrig="840" w:dyaOrig="840">
-                <v:shape id="_x0000_i1058" type="#_x0000_t75" style="width:41.45pt;height:41.45pt" o:ole="">
+                <v:shape id="_x0000_i1061" type="#_x0000_t75" style="width:41.5pt;height:41.5pt" o:ole="">
                   <v:imagedata r:id="rId88" o:title=""/>
                 </v:shape>
-                <o:OLEObject Type="Embed" ProgID="CorelPHOTOPAINT.Image.13" ShapeID="_x0000_i1058" DrawAspect="Content" ObjectID="_1521477007" r:id="rId89"/>
+                <o:OLEObject Type="Embed" ProgID="CorelPHOTOPAINT.Image.13" ShapeID="_x0000_i1061" DrawAspect="Content" ObjectID="_1529740998" r:id="rId89"/>
               </w:object>
             </w:r>
           </w:p>
@@ -10799,10 +10919,10 @@
             </w:pPr>
             <w:r>
               <w:object w:dxaOrig="840" w:dyaOrig="840">
-                <v:shape id="_x0000_i1059" type="#_x0000_t75" style="width:41.45pt;height:41.45pt" o:ole="">
+                <v:shape id="_x0000_i1062" type="#_x0000_t75" style="width:41.5pt;height:41.5pt" o:ole="">
                   <v:imagedata r:id="rId90" o:title=""/>
                 </v:shape>
-                <o:OLEObject Type="Embed" ProgID="CorelPHOTOPAINT.Image.13" ShapeID="_x0000_i1059" DrawAspect="Content" ObjectID="_1521477008" r:id="rId91"/>
+                <o:OLEObject Type="Embed" ProgID="CorelPHOTOPAINT.Image.13" ShapeID="_x0000_i1062" DrawAspect="Content" ObjectID="_1529740999" r:id="rId91"/>
               </w:object>
             </w:r>
           </w:p>
@@ -10965,10 +11085,10 @@
             </w:pPr>
             <w:r>
               <w:object w:dxaOrig="840" w:dyaOrig="840">
-                <v:shape id="_x0000_i1060" type="#_x0000_t75" style="width:41.45pt;height:41.45pt" o:ole="">
+                <v:shape id="_x0000_i1063" type="#_x0000_t75" style="width:41.5pt;height:41.5pt" o:ole="">
                   <v:imagedata r:id="rId92" o:title=""/>
                 </v:shape>
-                <o:OLEObject Type="Embed" ProgID="CorelPHOTOPAINT.Image.13" ShapeID="_x0000_i1060" DrawAspect="Content" ObjectID="_1521477009" r:id="rId93"/>
+                <o:OLEObject Type="Embed" ProgID="CorelPHOTOPAINT.Image.13" ShapeID="_x0000_i1063" DrawAspect="Content" ObjectID="_1529741000" r:id="rId93"/>
               </w:object>
             </w:r>
           </w:p>
@@ -11113,10 +11233,10 @@
             </w:pPr>
             <w:r>
               <w:object w:dxaOrig="840" w:dyaOrig="840">
-                <v:shape id="_x0000_i1061" type="#_x0000_t75" style="width:41.45pt;height:41.45pt" o:ole="">
+                <v:shape id="_x0000_i1064" type="#_x0000_t75" style="width:41.5pt;height:41.5pt" o:ole="">
                   <v:imagedata r:id="rId94" o:title=""/>
                 </v:shape>
-                <o:OLEObject Type="Embed" ProgID="CorelPHOTOPAINT.Image.13" ShapeID="_x0000_i1061" DrawAspect="Content" ObjectID="_1521477010" r:id="rId95"/>
+                <o:OLEObject Type="Embed" ProgID="CorelPHOTOPAINT.Image.13" ShapeID="_x0000_i1064" DrawAspect="Content" ObjectID="_1529741001" r:id="rId95"/>
               </w:object>
             </w:r>
           </w:p>
@@ -11261,10 +11381,10 @@
             </w:pPr>
             <w:r>
               <w:object w:dxaOrig="840" w:dyaOrig="840">
-                <v:shape id="_x0000_i1062" type="#_x0000_t75" style="width:41.45pt;height:41.45pt" o:ole="">
+                <v:shape id="_x0000_i1065" type="#_x0000_t75" style="width:41.5pt;height:41.5pt" o:ole="">
                   <v:imagedata r:id="rId96" o:title=""/>
                 </v:shape>
-                <o:OLEObject Type="Embed" ProgID="CorelPHOTOPAINT.Image.13" ShapeID="_x0000_i1062" DrawAspect="Content" ObjectID="_1521477011" r:id="rId97"/>
+                <o:OLEObject Type="Embed" ProgID="CorelPHOTOPAINT.Image.13" ShapeID="_x0000_i1065" DrawAspect="Content" ObjectID="_1529741002" r:id="rId97"/>
               </w:object>
             </w:r>
           </w:p>
@@ -11391,10 +11511,10 @@
             </w:pPr>
             <w:r>
               <w:object w:dxaOrig="840" w:dyaOrig="840">
-                <v:shape id="_x0000_i1063" type="#_x0000_t75" style="width:41.45pt;height:41.45pt" o:ole="">
+                <v:shape id="_x0000_i1066" type="#_x0000_t75" style="width:41.5pt;height:41.5pt" o:ole="">
                   <v:imagedata r:id="rId98" o:title=""/>
                 </v:shape>
-                <o:OLEObject Type="Embed" ProgID="CorelPHOTOPAINT.Image.13" ShapeID="_x0000_i1063" DrawAspect="Content" ObjectID="_1521477012" r:id="rId99"/>
+                <o:OLEObject Type="Embed" ProgID="CorelPHOTOPAINT.Image.13" ShapeID="_x0000_i1066" DrawAspect="Content" ObjectID="_1529741003" r:id="rId99"/>
               </w:object>
             </w:r>
           </w:p>
@@ -11503,10 +11623,10 @@
             </w:pPr>
             <w:r>
               <w:object w:dxaOrig="840" w:dyaOrig="840">
-                <v:shape id="_x0000_i1064" type="#_x0000_t75" style="width:41.45pt;height:41.45pt" o:ole="">
+                <v:shape id="_x0000_i1067" type="#_x0000_t75" style="width:41.5pt;height:41.5pt" o:ole="">
                   <v:imagedata r:id="rId100" o:title=""/>
                 </v:shape>
-                <o:OLEObject Type="Embed" ProgID="CorelPHOTOPAINT.Image.13" ShapeID="_x0000_i1064" DrawAspect="Content" ObjectID="_1521477013" r:id="rId101"/>
+                <o:OLEObject Type="Embed" ProgID="CorelPHOTOPAINT.Image.13" ShapeID="_x0000_i1067" DrawAspect="Content" ObjectID="_1529741004" r:id="rId101"/>
               </w:object>
             </w:r>
           </w:p>
@@ -11627,10 +11747,10 @@
             </w:pPr>
             <w:r>
               <w:object w:dxaOrig="840" w:dyaOrig="840">
-                <v:shape id="_x0000_i1065" type="#_x0000_t75" style="width:41.45pt;height:41.45pt" o:ole="">
+                <v:shape id="_x0000_i1068" type="#_x0000_t75" style="width:41.5pt;height:41.5pt" o:ole="">
                   <v:imagedata r:id="rId102" o:title=""/>
                 </v:shape>
-                <o:OLEObject Type="Embed" ProgID="CorelPHOTOPAINT.Image.13" ShapeID="_x0000_i1065" DrawAspect="Content" ObjectID="_1521477014" r:id="rId103"/>
+                <o:OLEObject Type="Embed" ProgID="CorelPHOTOPAINT.Image.13" ShapeID="_x0000_i1068" DrawAspect="Content" ObjectID="_1529741005" r:id="rId103"/>
               </w:object>
             </w:r>
           </w:p>
@@ -11760,10 +11880,10 @@
             </w:pPr>
             <w:r>
               <w:object w:dxaOrig="705" w:dyaOrig="330">
-                <v:shape id="_x0000_i1066" type="#_x0000_t75" style="width:35.1pt;height:16.85pt" o:ole="">
+                <v:shape id="_x0000_i1069" type="#_x0000_t75" style="width:35pt;height:17pt" o:ole="">
                   <v:imagedata r:id="rId104" o:title=""/>
                 </v:shape>
-                <o:OLEObject Type="Embed" ProgID="CorelPHOTOPAINT.Image.13" ShapeID="_x0000_i1066" DrawAspect="Content" ObjectID="_1521477015" r:id="rId105"/>
+                <o:OLEObject Type="Embed" ProgID="CorelPHOTOPAINT.Image.13" ShapeID="_x0000_i1069" DrawAspect="Content" ObjectID="_1529741006" r:id="rId105"/>
               </w:object>
             </w:r>
           </w:p>
@@ -11923,10 +12043,10 @@
             </w:pPr>
             <w:r>
               <w:object w:dxaOrig="1035" w:dyaOrig="330">
-                <v:shape id="_x0000_i1067" type="#_x0000_t75" style="width:51.95pt;height:16.85pt" o:ole="">
+                <v:shape id="_x0000_i1070" type="#_x0000_t75" style="width:52pt;height:17pt" o:ole="">
                   <v:imagedata r:id="rId106" o:title=""/>
                 </v:shape>
-                <o:OLEObject Type="Embed" ProgID="CorelPHOTOPAINT.Image.13" ShapeID="_x0000_i1067" DrawAspect="Content" ObjectID="_1521477016" r:id="rId107"/>
+                <o:OLEObject Type="Embed" ProgID="CorelPHOTOPAINT.Image.13" ShapeID="_x0000_i1070" DrawAspect="Content" ObjectID="_1529741007" r:id="rId107"/>
               </w:object>
             </w:r>
           </w:p>
@@ -11993,10 +12113,10 @@
             </w:pPr>
             <w:r>
               <w:object w:dxaOrig="705" w:dyaOrig="330">
-                <v:shape id="_x0000_i1068" type="#_x0000_t75" style="width:35.1pt;height:16.85pt" o:ole="">
+                <v:shape id="_x0000_i1071" type="#_x0000_t75" style="width:35pt;height:17pt" o:ole="">
                   <v:imagedata r:id="rId108" o:title=""/>
                 </v:shape>
-                <o:OLEObject Type="Embed" ProgID="CorelPHOTOPAINT.Image.13" ShapeID="_x0000_i1068" DrawAspect="Content" ObjectID="_1521477017" r:id="rId109"/>
+                <o:OLEObject Type="Embed" ProgID="CorelPHOTOPAINT.Image.13" ShapeID="_x0000_i1071" DrawAspect="Content" ObjectID="_1529741008" r:id="rId109"/>
               </w:object>
             </w:r>
           </w:p>
@@ -12078,10 +12198,10 @@
             </w:pPr>
             <w:r>
               <w:object w:dxaOrig="1079" w:dyaOrig="330">
-                <v:shape id="_x0000_i1069" type="#_x0000_t75" style="width:54.25pt;height:16.85pt" o:ole="">
+                <v:shape id="_x0000_i1072" type="#_x0000_t75" style="width:54.5pt;height:17pt" o:ole="">
                   <v:imagedata r:id="rId110" o:title=""/>
                 </v:shape>
-                <o:OLEObject Type="Embed" ProgID="CorelPHOTOPAINT.Image.13" ShapeID="_x0000_i1069" DrawAspect="Content" ObjectID="_1521477018" r:id="rId111"/>
+                <o:OLEObject Type="Embed" ProgID="CorelPHOTOPAINT.Image.13" ShapeID="_x0000_i1072" DrawAspect="Content" ObjectID="_1529741009" r:id="rId111"/>
               </w:object>
             </w:r>
           </w:p>
@@ -12211,10 +12331,10 @@
             </w:pPr>
             <w:r>
               <w:object w:dxaOrig="765" w:dyaOrig="330">
-                <v:shape id="_x0000_i1070" type="#_x0000_t75" style="width:38.75pt;height:16.85pt" o:ole="">
+                <v:shape id="_x0000_i1073" type="#_x0000_t75" style="width:38.5pt;height:17pt" o:ole="">
                   <v:imagedata r:id="rId112" o:title=""/>
                 </v:shape>
-                <o:OLEObject Type="Embed" ProgID="CorelPHOTOPAINT.Image.13" ShapeID="_x0000_i1070" DrawAspect="Content" ObjectID="_1521477019" r:id="rId113"/>
+                <o:OLEObject Type="Embed" ProgID="CorelPHOTOPAINT.Image.13" ShapeID="_x0000_i1073" DrawAspect="Content" ObjectID="_1529741010" r:id="rId113"/>
               </w:object>
             </w:r>
           </w:p>
@@ -12444,10 +12564,10 @@
             </w:pPr>
             <w:r>
               <w:object w:dxaOrig="735" w:dyaOrig="330">
-                <v:shape id="_x0000_i1071" type="#_x0000_t75" style="width:36.9pt;height:16.85pt" o:ole="">
+                <v:shape id="_x0000_i1074" type="#_x0000_t75" style="width:37pt;height:17pt" o:ole="">
                   <v:imagedata r:id="rId114" o:title=""/>
                 </v:shape>
-                <o:OLEObject Type="Embed" ProgID="CorelPHOTOPAINT.Image.13" ShapeID="_x0000_i1071" DrawAspect="Content" ObjectID="_1521477020" r:id="rId115"/>
+                <o:OLEObject Type="Embed" ProgID="CorelPHOTOPAINT.Image.13" ShapeID="_x0000_i1074" DrawAspect="Content" ObjectID="_1529741011" r:id="rId115"/>
               </w:object>
             </w:r>
           </w:p>
@@ -12550,10 +12670,10 @@
             </w:pPr>
             <w:r>
               <w:object w:dxaOrig="900" w:dyaOrig="330">
-                <v:shape id="_x0000_i1072" type="#_x0000_t75" style="width:45.1pt;height:16.85pt" o:ole="">
+                <v:shape id="_x0000_i1075" type="#_x0000_t75" style="width:45pt;height:17pt" o:ole="">
                   <v:imagedata r:id="rId116" o:title=""/>
                 </v:shape>
-                <o:OLEObject Type="Embed" ProgID="CorelPHOTOPAINT.Image.13" ShapeID="_x0000_i1072" DrawAspect="Content" ObjectID="_1521477021" r:id="rId117"/>
+                <o:OLEObject Type="Embed" ProgID="CorelPHOTOPAINT.Image.13" ShapeID="_x0000_i1075" DrawAspect="Content" ObjectID="_1529741012" r:id="rId117"/>
               </w:object>
             </w:r>
           </w:p>
@@ -12864,10 +12984,10 @@
             </w:pPr>
             <w:r>
               <w:object w:dxaOrig="1095" w:dyaOrig="330">
-                <v:shape id="_x0000_i1073" type="#_x0000_t75" style="width:54.7pt;height:16.85pt" o:ole="">
+                <v:shape id="_x0000_i1076" type="#_x0000_t75" style="width:54.5pt;height:17pt" o:ole="">
                   <v:imagedata r:id="rId118" o:title=""/>
                 </v:shape>
-                <o:OLEObject Type="Embed" ProgID="CorelPHOTOPAINT.Image.13" ShapeID="_x0000_i1073" DrawAspect="Content" ObjectID="_1521477022" r:id="rId119"/>
+                <o:OLEObject Type="Embed" ProgID="CorelPHOTOPAINT.Image.13" ShapeID="_x0000_i1076" DrawAspect="Content" ObjectID="_1529741013" r:id="rId119"/>
               </w:object>
             </w:r>
           </w:p>
@@ -12916,10 +13036,10 @@
             </w:pPr>
             <w:r>
               <w:object w:dxaOrig="740" w:dyaOrig="330">
-                <v:shape id="_x0000_i1074" type="#_x0000_t75" style="width:36.9pt;height:16.4pt" o:ole="">
+                <v:shape id="_x0000_i1077" type="#_x0000_t75" style="width:37pt;height:16.5pt" o:ole="">
                   <v:imagedata r:id="rId120" o:title=""/>
                 </v:shape>
-                <o:OLEObject Type="Embed" ProgID="CorelPHOTOPAINT.Image.17" ShapeID="_x0000_i1074" DrawAspect="Content" ObjectID="_1521477023" r:id="rId121"/>
+                <o:OLEObject Type="Embed" ProgID="CorelPHOTOPAINT.Image.17" ShapeID="_x0000_i1077" DrawAspect="Content" ObjectID="_1529741014" r:id="rId121"/>
               </w:object>
             </w:r>
           </w:p>
@@ -12986,10 +13106,10 @@
             </w:pPr>
             <w:r>
               <w:object w:dxaOrig="855" w:dyaOrig="990">
-                <v:shape id="_x0000_i1075" type="#_x0000_t75" style="width:42.85pt;height:50.15pt" o:ole="">
+                <v:shape id="_x0000_i1078" type="#_x0000_t75" style="width:43pt;height:50pt" o:ole="">
                   <v:imagedata r:id="rId122" o:title=""/>
                 </v:shape>
-                <o:OLEObject Type="Embed" ProgID="CorelPHOTOPAINT.Image.13" ShapeID="_x0000_i1075" DrawAspect="Content" ObjectID="_1521477024" r:id="rId123"/>
+                <o:OLEObject Type="Embed" ProgID="CorelPHOTOPAINT.Image.13" ShapeID="_x0000_i1078" DrawAspect="Content" ObjectID="_1529741015" r:id="rId123"/>
               </w:object>
             </w:r>
           </w:p>
@@ -13152,10 +13272,10 @@
             </w:pPr>
             <w:r>
               <w:object w:dxaOrig="630" w:dyaOrig="990">
-                <v:shape id="_x0000_i1076" type="#_x0000_t75" style="width:31.45pt;height:50.15pt" o:ole="">
+                <v:shape id="_x0000_i1079" type="#_x0000_t75" style="width:31.5pt;height:50pt" o:ole="">
                   <v:imagedata r:id="rId124" o:title=""/>
                 </v:shape>
-                <o:OLEObject Type="Embed" ProgID="CorelPHOTOPAINT.Image.13" ShapeID="_x0000_i1076" DrawAspect="Content" ObjectID="_1521477025" r:id="rId125"/>
+                <o:OLEObject Type="Embed" ProgID="CorelPHOTOPAINT.Image.13" ShapeID="_x0000_i1079" DrawAspect="Content" ObjectID="_1529741016" r:id="rId125"/>
               </w:object>
             </w:r>
           </w:p>
@@ -13240,10 +13360,10 @@
             </w:pPr>
             <w:r>
               <w:object w:dxaOrig="1950" w:dyaOrig="330">
-                <v:shape id="_x0000_i1077" type="#_x0000_t75" style="width:97.05pt;height:16.85pt" o:ole="">
+                <v:shape id="_x0000_i1080" type="#_x0000_t75" style="width:97pt;height:17pt" o:ole="">
                   <v:imagedata r:id="rId126" o:title=""/>
                 </v:shape>
-                <o:OLEObject Type="Embed" ProgID="CorelPHOTOPAINT.Image.13" ShapeID="_x0000_i1077" DrawAspect="Content" ObjectID="_1521477026" r:id="rId127"/>
+                <o:OLEObject Type="Embed" ProgID="CorelPHOTOPAINT.Image.13" ShapeID="_x0000_i1080" DrawAspect="Content" ObjectID="_1529741017" r:id="rId127"/>
               </w:object>
             </w:r>
           </w:p>
@@ -13319,10 +13439,10 @@
             </w:pPr>
             <w:r>
               <w:object w:dxaOrig="1305" w:dyaOrig="330">
-                <v:shape id="_x0000_i1078" type="#_x0000_t75" style="width:64.7pt;height:16.85pt" o:ole="">
+                <v:shape id="_x0000_i1081" type="#_x0000_t75" style="width:64.5pt;height:17pt" o:ole="">
                   <v:imagedata r:id="rId128" o:title=""/>
                 </v:shape>
-                <o:OLEObject Type="Embed" ProgID="CorelPHOTOPAINT.Image.13" ShapeID="_x0000_i1078" DrawAspect="Content" ObjectID="_1521477027" r:id="rId129"/>
+                <o:OLEObject Type="Embed" ProgID="CorelPHOTOPAINT.Image.13" ShapeID="_x0000_i1081" DrawAspect="Content" ObjectID="_1529741018" r:id="rId129"/>
               </w:object>
             </w:r>
           </w:p>
@@ -13425,10 +13545,10 @@
             </w:pPr>
             <w:r>
               <w:object w:dxaOrig="1155" w:dyaOrig="330">
-                <v:shape id="_x0000_i1079" type="#_x0000_t75" style="width:57.85pt;height:16.85pt" o:ole="">
+                <v:shape id="_x0000_i1082" type="#_x0000_t75" style="width:58pt;height:17pt" o:ole="">
                   <v:imagedata r:id="rId130" o:title=""/>
                 </v:shape>
-                <o:OLEObject Type="Embed" ProgID="CorelPHOTOPAINT.Image.13" ShapeID="_x0000_i1079" DrawAspect="Content" ObjectID="_1521477028" r:id="rId131"/>
+                <o:OLEObject Type="Embed" ProgID="CorelPHOTOPAINT.Image.13" ShapeID="_x0000_i1082" DrawAspect="Content" ObjectID="_1529741019" r:id="rId131"/>
               </w:object>
             </w:r>
           </w:p>
@@ -13585,10 +13705,10 @@
             </w:pPr>
             <w:r>
               <w:object w:dxaOrig="1439" w:dyaOrig="330">
-                <v:shape id="_x0000_i1080" type="#_x0000_t75" style="width:1in;height:16.85pt" o:ole="">
+                <v:shape id="_x0000_i1083" type="#_x0000_t75" style="width:1in;height:17pt" o:ole="">
                   <v:imagedata r:id="rId132" o:title=""/>
                 </v:shape>
-                <o:OLEObject Type="Embed" ProgID="CorelPHOTOPAINT.Image.13" ShapeID="_x0000_i1080" DrawAspect="Content" ObjectID="_1521477029" r:id="rId133"/>
+                <o:OLEObject Type="Embed" ProgID="CorelPHOTOPAINT.Image.13" ShapeID="_x0000_i1083" DrawAspect="Content" ObjectID="_1529741020" r:id="rId133"/>
               </w:object>
             </w:r>
           </w:p>
@@ -13709,10 +13829,10 @@
             </w:pPr>
             <w:r>
               <w:object w:dxaOrig="1200" w:dyaOrig="330">
-                <v:shape id="_x0000_i1081" type="#_x0000_t75" style="width:60.15pt;height:16.85pt" o:ole="">
+                <v:shape id="_x0000_i1084" type="#_x0000_t75" style="width:60pt;height:17pt" o:ole="">
                   <v:imagedata r:id="rId134" o:title=""/>
                 </v:shape>
-                <o:OLEObject Type="Embed" ProgID="CorelPHOTOPAINT.Image.13" ShapeID="_x0000_i1081" DrawAspect="Content" ObjectID="_1521477030" r:id="rId135"/>
+                <o:OLEObject Type="Embed" ProgID="CorelPHOTOPAINT.Image.13" ShapeID="_x0000_i1084" DrawAspect="Content" ObjectID="_1529741021" r:id="rId135"/>
               </w:object>
             </w:r>
           </w:p>
@@ -13833,10 +13953,10 @@
             </w:pPr>
             <w:r>
               <w:object w:dxaOrig="960" w:dyaOrig="330">
-                <v:shape id="_x0000_i1082" type="#_x0000_t75" style="width:47.85pt;height:16.85pt" o:ole="">
+                <v:shape id="_x0000_i1085" type="#_x0000_t75" style="width:48pt;height:17pt" o:ole="">
                   <v:imagedata r:id="rId136" o:title=""/>
                 </v:shape>
-                <o:OLEObject Type="Embed" ProgID="CorelPHOTOPAINT.Image.13" ShapeID="_x0000_i1082" DrawAspect="Content" ObjectID="_1521477031" r:id="rId137"/>
+                <o:OLEObject Type="Embed" ProgID="CorelPHOTOPAINT.Image.13" ShapeID="_x0000_i1085" DrawAspect="Content" ObjectID="_1529741022" r:id="rId137"/>
               </w:object>
             </w:r>
           </w:p>
@@ -13957,10 +14077,10 @@
             </w:pPr>
             <w:r>
               <w:object w:dxaOrig="975" w:dyaOrig="330">
-                <v:shape id="_x0000_i1083" type="#_x0000_t75" style="width:48.3pt;height:16.85pt" o:ole="">
+                <v:shape id="_x0000_i1086" type="#_x0000_t75" style="width:48.5pt;height:17pt" o:ole="">
                   <v:imagedata r:id="rId138" o:title=""/>
                 </v:shape>
-                <o:OLEObject Type="Embed" ProgID="CorelPHOTOPAINT.Image.13" ShapeID="_x0000_i1083" DrawAspect="Content" ObjectID="_1521477032" r:id="rId139"/>
+                <o:OLEObject Type="Embed" ProgID="CorelPHOTOPAINT.Image.13" ShapeID="_x0000_i1086" DrawAspect="Content" ObjectID="_1529741023" r:id="rId139"/>
               </w:object>
             </w:r>
           </w:p>
@@ -14170,10 +14290,10 @@
             </w:pPr>
             <w:r>
               <w:object w:dxaOrig="1950" w:dyaOrig="330">
-                <v:shape id="_x0000_i1084" type="#_x0000_t75" style="width:97.05pt;height:16.85pt" o:ole="">
+                <v:shape id="_x0000_i1087" type="#_x0000_t75" style="width:97pt;height:17pt" o:ole="">
                   <v:imagedata r:id="rId140" o:title=""/>
                 </v:shape>
-                <o:OLEObject Type="Embed" ProgID="CorelPHOTOPAINT.Image.13" ShapeID="_x0000_i1084" DrawAspect="Content" ObjectID="_1521477033" r:id="rId141"/>
+                <o:OLEObject Type="Embed" ProgID="CorelPHOTOPAINT.Image.13" ShapeID="_x0000_i1087" DrawAspect="Content" ObjectID="_1529741024" r:id="rId141"/>
               </w:object>
             </w:r>
           </w:p>
@@ -14383,10 +14503,10 @@
             </w:pPr>
             <w:r>
               <w:object w:dxaOrig="1950" w:dyaOrig="330">
-                <v:shape id="_x0000_i1085" type="#_x0000_t75" style="width:97.05pt;height:16.85pt" o:ole="">
+                <v:shape id="_x0000_i1088" type="#_x0000_t75" style="width:97pt;height:17pt" o:ole="">
                   <v:imagedata r:id="rId142" o:title=""/>
                 </v:shape>
-                <o:OLEObject Type="Embed" ProgID="CorelPHOTOPAINT.Image.13" ShapeID="_x0000_i1085" DrawAspect="Content" ObjectID="_1521477034" r:id="rId143"/>
+                <o:OLEObject Type="Embed" ProgID="CorelPHOTOPAINT.Image.13" ShapeID="_x0000_i1088" DrawAspect="Content" ObjectID="_1529741025" r:id="rId143"/>
               </w:object>
             </w:r>
           </w:p>
@@ -14492,10 +14612,10 @@
             </w:pPr>
             <w:r>
               <w:object w:dxaOrig="1950" w:dyaOrig="330">
-                <v:shape id="_x0000_i1086" type="#_x0000_t75" style="width:97.05pt;height:16.85pt" o:ole="">
+                <v:shape id="_x0000_i1089" type="#_x0000_t75" style="width:97pt;height:17pt" o:ole="">
                   <v:imagedata r:id="rId144" o:title=""/>
                 </v:shape>
-                <o:OLEObject Type="Embed" ProgID="CorelPHOTOPAINT.Image.13" ShapeID="_x0000_i1086" DrawAspect="Content" ObjectID="_1521477035" r:id="rId145"/>
+                <o:OLEObject Type="Embed" ProgID="CorelPHOTOPAINT.Image.13" ShapeID="_x0000_i1089" DrawAspect="Content" ObjectID="_1529741026" r:id="rId145"/>
               </w:object>
             </w:r>
           </w:p>
@@ -14601,10 +14721,10 @@
             </w:pPr>
             <w:r>
               <w:object w:dxaOrig="630" w:dyaOrig="990">
-                <v:shape id="_x0000_i1087" type="#_x0000_t75" style="width:31.45pt;height:50.15pt" o:ole="">
+                <v:shape id="_x0000_i1090" type="#_x0000_t75" style="width:31.5pt;height:50pt" o:ole="">
                   <v:imagedata r:id="rId146" o:title=""/>
                 </v:shape>
-                <o:OLEObject Type="Embed" ProgID="CorelPHOTOPAINT.Image.13" ShapeID="_x0000_i1087" DrawAspect="Content" ObjectID="_1521477036" r:id="rId147"/>
+                <o:OLEObject Type="Embed" ProgID="CorelPHOTOPAINT.Image.13" ShapeID="_x0000_i1090" DrawAspect="Content" ObjectID="_1529741027" r:id="rId147"/>
               </w:object>
             </w:r>
           </w:p>
@@ -14695,10 +14815,10 @@
             </w:pPr>
             <w:r>
               <w:object w:dxaOrig="630" w:dyaOrig="990">
-                <v:shape id="_x0000_i1088" type="#_x0000_t75" style="width:31.45pt;height:50.15pt" o:ole="">
+                <v:shape id="_x0000_i1091" type="#_x0000_t75" style="width:31.5pt;height:50pt" o:ole="">
                   <v:imagedata r:id="rId148" o:title=""/>
                 </v:shape>
-                <o:OLEObject Type="Embed" ProgID="CorelPHOTOPAINT.Image.13" ShapeID="_x0000_i1088" DrawAspect="Content" ObjectID="_1521477037" r:id="rId149"/>
+                <o:OLEObject Type="Embed" ProgID="CorelPHOTOPAINT.Image.13" ShapeID="_x0000_i1091" DrawAspect="Content" ObjectID="_1529741028" r:id="rId149"/>
               </w:object>
             </w:r>
           </w:p>
@@ -14768,10 +14888,10 @@
             </w:pPr>
             <w:r>
               <w:object w:dxaOrig="630" w:dyaOrig="990">
-                <v:shape id="_x0000_i1089" type="#_x0000_t75" style="width:31.45pt;height:50.15pt" o:ole="">
+                <v:shape id="_x0000_i1092" type="#_x0000_t75" style="width:31.5pt;height:50pt" o:ole="">
                   <v:imagedata r:id="rId150" o:title=""/>
                 </v:shape>
-                <o:OLEObject Type="Embed" ProgID="CorelPHOTOPAINT.Image.13" ShapeID="_x0000_i1089" DrawAspect="Content" ObjectID="_1521477038" r:id="rId151"/>
+                <o:OLEObject Type="Embed" ProgID="CorelPHOTOPAINT.Image.13" ShapeID="_x0000_i1092" DrawAspect="Content" ObjectID="_1529741029" r:id="rId151"/>
               </w:object>
             </w:r>
           </w:p>
@@ -14838,10 +14958,10 @@
             </w:pPr>
             <w:r>
               <w:object w:dxaOrig="389" w:dyaOrig="330">
-                <v:shape id="_x0000_i1090" type="#_x0000_t75" style="width:20.05pt;height:16.85pt" o:ole="">
+                <v:shape id="_x0000_i1093" type="#_x0000_t75" style="width:20pt;height:17pt" o:ole="">
                   <v:imagedata r:id="rId152" o:title=""/>
                 </v:shape>
-                <o:OLEObject Type="Embed" ProgID="CorelPHOTOPAINT.Image.13" ShapeID="_x0000_i1090" DrawAspect="Content" ObjectID="_1521477039" r:id="rId153"/>
+                <o:OLEObject Type="Embed" ProgID="CorelPHOTOPAINT.Image.13" ShapeID="_x0000_i1093" DrawAspect="Content" ObjectID="_1529741030" r:id="rId153"/>
               </w:object>
             </w:r>
           </w:p>
@@ -14911,10 +15031,10 @@
             </w:pPr>
             <w:r>
               <w:object w:dxaOrig="389" w:dyaOrig="330">
-                <v:shape id="_x0000_i1091" type="#_x0000_t75" style="width:20.05pt;height:16.85pt" o:ole="">
+                <v:shape id="_x0000_i1094" type="#_x0000_t75" style="width:20pt;height:17pt" o:ole="">
                   <v:imagedata r:id="rId154" o:title=""/>
                 </v:shape>
-                <o:OLEObject Type="Embed" ProgID="CorelPHOTOPAINT.Image.13" ShapeID="_x0000_i1091" DrawAspect="Content" ObjectID="_1521477040" r:id="rId155"/>
+                <o:OLEObject Type="Embed" ProgID="CorelPHOTOPAINT.Image.13" ShapeID="_x0000_i1094" DrawAspect="Content" ObjectID="_1529741031" r:id="rId155"/>
               </w:object>
             </w:r>
           </w:p>
@@ -14981,10 +15101,10 @@
             </w:pPr>
             <w:r>
               <w:object w:dxaOrig="389" w:dyaOrig="330">
-                <v:shape id="_x0000_i1092" type="#_x0000_t75" style="width:20.05pt;height:16.85pt" o:ole="">
+                <v:shape id="_x0000_i1095" type="#_x0000_t75" style="width:20pt;height:17pt" o:ole="">
                   <v:imagedata r:id="rId156" o:title=""/>
                 </v:shape>
-                <o:OLEObject Type="Embed" ProgID="CorelPHOTOPAINT.Image.13" ShapeID="_x0000_i1092" DrawAspect="Content" ObjectID="_1521477041" r:id="rId157"/>
+                <o:OLEObject Type="Embed" ProgID="CorelPHOTOPAINT.Image.13" ShapeID="_x0000_i1095" DrawAspect="Content" ObjectID="_1529741032" r:id="rId157"/>
               </w:object>
             </w:r>
           </w:p>
@@ -15069,10 +15189,10 @@
             </w:pPr>
             <w:r>
               <w:object w:dxaOrig="389" w:dyaOrig="330">
-                <v:shape id="_x0000_i1093" type="#_x0000_t75" style="width:20.05pt;height:16.85pt" o:ole="">
+                <v:shape id="_x0000_i1096" type="#_x0000_t75" style="width:20pt;height:17pt" o:ole="">
                   <v:imagedata r:id="rId158" o:title=""/>
                 </v:shape>
-                <o:OLEObject Type="Embed" ProgID="CorelPHOTOPAINT.Image.13" ShapeID="_x0000_i1093" DrawAspect="Content" ObjectID="_1521477042" r:id="rId159"/>
+                <o:OLEObject Type="Embed" ProgID="CorelPHOTOPAINT.Image.13" ShapeID="_x0000_i1096" DrawAspect="Content" ObjectID="_1529741033" r:id="rId159"/>
               </w:object>
             </w:r>
           </w:p>
@@ -15121,10 +15241,10 @@
             </w:pPr>
             <w:r>
               <w:object w:dxaOrig="389" w:dyaOrig="330">
-                <v:shape id="_x0000_i1094" type="#_x0000_t75" style="width:20.05pt;height:16.85pt" o:ole="">
+                <v:shape id="_x0000_i1097" type="#_x0000_t75" style="width:20pt;height:17pt" o:ole="">
                   <v:imagedata r:id="rId160" o:title=""/>
                 </v:shape>
-                <o:OLEObject Type="Embed" ProgID="CorelPHOTOPAINT.Image.13" ShapeID="_x0000_i1094" DrawAspect="Content" ObjectID="_1521477043" r:id="rId161"/>
+                <o:OLEObject Type="Embed" ProgID="CorelPHOTOPAINT.Image.13" ShapeID="_x0000_i1097" DrawAspect="Content" ObjectID="_1529741034" r:id="rId161"/>
               </w:object>
             </w:r>
           </w:p>
@@ -15173,10 +15293,10 @@
             </w:pPr>
             <w:r>
               <w:object w:dxaOrig="389" w:dyaOrig="330">
-                <v:shape id="_x0000_i1095" type="#_x0000_t75" style="width:20.05pt;height:16.85pt" o:ole="">
+                <v:shape id="_x0000_i1098" type="#_x0000_t75" style="width:20pt;height:17pt" o:ole="">
                   <v:imagedata r:id="rId162" o:title=""/>
                 </v:shape>
-                <o:OLEObject Type="Embed" ProgID="CorelPHOTOPAINT.Image.13" ShapeID="_x0000_i1095" DrawAspect="Content" ObjectID="_1521477044" r:id="rId163"/>
+                <o:OLEObject Type="Embed" ProgID="CorelPHOTOPAINT.Image.13" ShapeID="_x0000_i1098" DrawAspect="Content" ObjectID="_1529741035" r:id="rId163"/>
               </w:object>
             </w:r>
           </w:p>
@@ -15225,10 +15345,10 @@
             </w:pPr>
             <w:r>
               <w:object w:dxaOrig="1005" w:dyaOrig="194">
-                <v:shape id="_x0000_i1096" type="#_x0000_t75" style="width:50.6pt;height:8.65pt" o:ole="">
+                <v:shape id="_x0000_i1099" type="#_x0000_t75" style="width:50.5pt;height:8.5pt" o:ole="">
                   <v:imagedata r:id="rId164" o:title=""/>
                 </v:shape>
-                <o:OLEObject Type="Embed" ProgID="CorelPHOTOPAINT.Image.13" ShapeID="_x0000_i1096" DrawAspect="Content" ObjectID="_1521477045" r:id="rId165"/>
+                <o:OLEObject Type="Embed" ProgID="CorelPHOTOPAINT.Image.13" ShapeID="_x0000_i1099" DrawAspect="Content" ObjectID="_1529741036" r:id="rId165"/>
               </w:object>
             </w:r>
           </w:p>
@@ -15306,10 +15426,10 @@
             </w:pPr>
             <w:r>
               <w:object w:dxaOrig="1215" w:dyaOrig="194">
-                <v:shape id="_x0000_i1097" type="#_x0000_t75" style="width:60.6pt;height:8.65pt" o:ole="">
+                <v:shape id="_x0000_i1100" type="#_x0000_t75" style="width:60.5pt;height:8.5pt" o:ole="">
                   <v:imagedata r:id="rId166" o:title=""/>
                 </v:shape>
-                <o:OLEObject Type="Embed" ProgID="CorelPHOTOPAINT.Image.13" ShapeID="_x0000_i1097" DrawAspect="Content" ObjectID="_1521477046" r:id="rId167"/>
+                <o:OLEObject Type="Embed" ProgID="CorelPHOTOPAINT.Image.13" ShapeID="_x0000_i1100" DrawAspect="Content" ObjectID="_1529741037" r:id="rId167"/>
               </w:object>
             </w:r>
           </w:p>
@@ -15423,10 +15543,10 @@
             </w:pPr>
             <w:r>
               <w:object w:dxaOrig="1050" w:dyaOrig="330">
-                <v:shape id="_x0000_i1098" type="#_x0000_t75" style="width:51.95pt;height:16.85pt" o:ole="">
+                <v:shape id="_x0000_i1101" type="#_x0000_t75" style="width:52pt;height:17pt" o:ole="">
                   <v:imagedata r:id="rId168" o:title=""/>
                 </v:shape>
-                <o:OLEObject Type="Embed" ProgID="CorelPHOTOPAINT.Image.13" ShapeID="_x0000_i1098" DrawAspect="Content" ObjectID="_1521477047" r:id="rId169"/>
+                <o:OLEObject Type="Embed" ProgID="CorelPHOTOPAINT.Image.13" ShapeID="_x0000_i1101" DrawAspect="Content" ObjectID="_1529741038" r:id="rId169"/>
               </w:object>
             </w:r>
           </w:p>
@@ -15484,10 +15604,10 @@
             </w:pPr>
             <w:r>
               <w:object w:dxaOrig="2130" w:dyaOrig="330">
-                <v:shape id="_x0000_i1099" type="#_x0000_t75" style="width:107.1pt;height:16.85pt" o:ole="">
+                <v:shape id="_x0000_i1102" type="#_x0000_t75" style="width:107pt;height:17pt" o:ole="">
                   <v:imagedata r:id="rId170" o:title=""/>
                 </v:shape>
-                <o:OLEObject Type="Embed" ProgID="CorelPHOTOPAINT.Image.13" ShapeID="_x0000_i1099" DrawAspect="Content" ObjectID="_1521477048" r:id="rId171"/>
+                <o:OLEObject Type="Embed" ProgID="CorelPHOTOPAINT.Image.13" ShapeID="_x0000_i1102" DrawAspect="Content" ObjectID="_1529741039" r:id="rId171"/>
               </w:object>
             </w:r>
           </w:p>
@@ -15557,10 +15677,10 @@
             </w:pPr>
             <w:r>
               <w:object w:dxaOrig="2130" w:dyaOrig="330">
-                <v:shape id="_x0000_i1100" type="#_x0000_t75" style="width:107.1pt;height:16.85pt" o:ole="">
+                <v:shape id="_x0000_i1103" type="#_x0000_t75" style="width:107pt;height:17pt" o:ole="">
                   <v:imagedata r:id="rId172" o:title=""/>
                 </v:shape>
-                <o:OLEObject Type="Embed" ProgID="CorelPHOTOPAINT.Image.13" ShapeID="_x0000_i1100" DrawAspect="Content" ObjectID="_1521477049" r:id="rId173"/>
+                <o:OLEObject Type="Embed" ProgID="CorelPHOTOPAINT.Image.13" ShapeID="_x0000_i1103" DrawAspect="Content" ObjectID="_1529741040" r:id="rId173"/>
               </w:object>
             </w:r>
           </w:p>
@@ -15609,10 +15729,10 @@
             </w:pPr>
             <w:r>
               <w:object w:dxaOrig="2130" w:dyaOrig="330">
-                <v:shape id="_x0000_i1101" type="#_x0000_t75" style="width:107.1pt;height:16.85pt" o:ole="">
+                <v:shape id="_x0000_i1104" type="#_x0000_t75" style="width:107pt;height:17pt" o:ole="">
                   <v:imagedata r:id="rId174" o:title=""/>
                 </v:shape>
-                <o:OLEObject Type="Embed" ProgID="CorelPHOTOPAINT.Image.13" ShapeID="_x0000_i1101" DrawAspect="Content" ObjectID="_1521477050" r:id="rId175"/>
+                <o:OLEObject Type="Embed" ProgID="CorelPHOTOPAINT.Image.13" ShapeID="_x0000_i1104" DrawAspect="Content" ObjectID="_1529741041" r:id="rId175"/>
               </w:object>
             </w:r>
           </w:p>
@@ -15676,10 +15796,10 @@
             </w:pPr>
             <w:r>
               <w:object w:dxaOrig="2130" w:dyaOrig="330">
-                <v:shape id="_x0000_i1102" type="#_x0000_t75" style="width:107.1pt;height:16.85pt" o:ole="">
+                <v:shape id="_x0000_i1105" type="#_x0000_t75" style="width:107pt;height:17pt" o:ole="">
                   <v:imagedata r:id="rId176" o:title=""/>
                 </v:shape>
-                <o:OLEObject Type="Embed" ProgID="CorelPHOTOPAINT.Image.13" ShapeID="_x0000_i1102" DrawAspect="Content" ObjectID="_1521477051" r:id="rId177"/>
+                <o:OLEObject Type="Embed" ProgID="CorelPHOTOPAINT.Image.13" ShapeID="_x0000_i1105" DrawAspect="Content" ObjectID="_1529741042" r:id="rId177"/>
               </w:object>
             </w:r>
           </w:p>
@@ -15746,10 +15866,10 @@
             </w:pPr>
             <w:r>
               <w:object w:dxaOrig="2130" w:dyaOrig="330">
-                <v:shape id="_x0000_i1103" type="#_x0000_t75" style="width:106.65pt;height:16.85pt" o:ole="">
+                <v:shape id="_x0000_i1106" type="#_x0000_t75" style="width:106.5pt;height:17pt" o:ole="">
                   <v:imagedata r:id="rId178" o:title=""/>
                 </v:shape>
-                <o:OLEObject Type="Embed" ProgID="CorelPHOTOPAINT.Image.16" ShapeID="_x0000_i1103" DrawAspect="Content" ObjectID="_1521477052" r:id="rId179"/>
+                <o:OLEObject Type="Embed" ProgID="CorelPHOTOPAINT.Image.16" ShapeID="_x0000_i1106" DrawAspect="Content" ObjectID="_1529741043" r:id="rId179"/>
               </w:object>
             </w:r>
           </w:p>
@@ -15798,10 +15918,10 @@
             </w:pPr>
             <w:r>
               <w:object w:dxaOrig="2130" w:dyaOrig="330">
-                <v:shape id="_x0000_i1104" type="#_x0000_t75" style="width:107.1pt;height:16.85pt" o:ole="">
+                <v:shape id="_x0000_i1107" type="#_x0000_t75" style="width:107pt;height:17pt" o:ole="">
                   <v:imagedata r:id="rId180" o:title=""/>
                 </v:shape>
-                <o:OLEObject Type="Embed" ProgID="CorelPHOTOPAINT.Image.13" ShapeID="_x0000_i1104" DrawAspect="Content" ObjectID="_1521477053" r:id="rId181"/>
+                <o:OLEObject Type="Embed" ProgID="CorelPHOTOPAINT.Image.13" ShapeID="_x0000_i1107" DrawAspect="Content" ObjectID="_1529741044" r:id="rId181"/>
               </w:object>
             </w:r>
           </w:p>
@@ -15850,10 +15970,10 @@
             </w:pPr>
             <w:r>
               <w:object w:dxaOrig="2130" w:dyaOrig="330">
-                <v:shape id="_x0000_i1105" type="#_x0000_t75" style="width:106.65pt;height:16.85pt" o:ole="">
+                <v:shape id="_x0000_i1108" type="#_x0000_t75" style="width:106.5pt;height:17pt" o:ole="">
                   <v:imagedata r:id="rId182" o:title=""/>
                 </v:shape>
-                <o:OLEObject Type="Embed" ProgID="CorelPHOTOPAINT.Image.13" ShapeID="_x0000_i1105" DrawAspect="Content" ObjectID="_1521477054" r:id="rId183"/>
+                <o:OLEObject Type="Embed" ProgID="CorelPHOTOPAINT.Image.13" ShapeID="_x0000_i1108" DrawAspect="Content" ObjectID="_1529741045" r:id="rId183"/>
               </w:object>
             </w:r>
           </w:p>
@@ -15902,10 +16022,10 @@
             </w:pPr>
             <w:r>
               <w:object w:dxaOrig="639" w:dyaOrig="999">
-                <v:shape id="_x0000_i1184" type="#_x0000_t75" style="width:31.9pt;height:50.15pt" o:ole="">
+                <v:shape id="_x0000_i1109" type="#_x0000_t75" style="width:32pt;height:50pt" o:ole="">
                   <v:imagedata r:id="rId184" o:title=""/>
                 </v:shape>
-                <o:OLEObject Type="Embed" ProgID="CorelPHOTOPAINT.Image.17" ShapeID="_x0000_i1184" DrawAspect="Content" ObjectID="_1521477055" r:id="rId185"/>
+                <o:OLEObject Type="Embed" ProgID="CorelPHOTOPAINT.Image.17" ShapeID="_x0000_i1109" DrawAspect="Content" ObjectID="_1529741046" r:id="rId185"/>
               </w:object>
             </w:r>
           </w:p>
@@ -15957,10 +16077,10 @@
             </w:pPr>
             <w:r>
               <w:object w:dxaOrig="1680" w:dyaOrig="330">
-                <v:shape id="_x0000_i1106" type="#_x0000_t75" style="width:83.85pt;height:16.85pt" o:ole="">
+                <v:shape id="_x0000_i1110" type="#_x0000_t75" style="width:84pt;height:17pt" o:ole="">
                   <v:imagedata r:id="rId186" o:title=""/>
                 </v:shape>
-                <o:OLEObject Type="Embed" ProgID="CorelPHOTOPAINT.Image.13" ShapeID="_x0000_i1106" DrawAspect="Content" ObjectID="_1521477056" r:id="rId187"/>
+                <o:OLEObject Type="Embed" ProgID="CorelPHOTOPAINT.Image.13" ShapeID="_x0000_i1110" DrawAspect="Content" ObjectID="_1529741047" r:id="rId187"/>
               </w:object>
             </w:r>
           </w:p>
@@ -16066,10 +16186,10 @@
             </w:pPr>
             <w:r>
               <w:object w:dxaOrig="1710" w:dyaOrig="330">
-                <v:shape id="_x0000_i1107" type="#_x0000_t75" style="width:85.65pt;height:16.85pt" o:ole="">
+                <v:shape id="_x0000_i1111" type="#_x0000_t75" style="width:85.5pt;height:17pt" o:ole="">
                   <v:imagedata r:id="rId188" o:title=""/>
                 </v:shape>
-                <o:OLEObject Type="Embed" ProgID="CorelPHOTOPAINT.Image.13" ShapeID="_x0000_i1107" DrawAspect="Content" ObjectID="_1521477057" r:id="rId189"/>
+                <o:OLEObject Type="Embed" ProgID="CorelPHOTOPAINT.Image.13" ShapeID="_x0000_i1111" DrawAspect="Content" ObjectID="_1529741048" r:id="rId189"/>
               </w:object>
             </w:r>
           </w:p>
@@ -16720,10 +16840,10 @@
             </w:pPr>
             <w:r>
               <w:object w:dxaOrig="1079" w:dyaOrig="330">
-                <v:shape id="_x0000_i1108" type="#_x0000_t75" style="width:54.25pt;height:16.85pt" o:ole="">
+                <v:shape id="_x0000_i1112" type="#_x0000_t75" style="width:54.5pt;height:17pt" o:ole="">
                   <v:imagedata r:id="rId190" o:title=""/>
                 </v:shape>
-                <o:OLEObject Type="Embed" ProgID="CorelPHOTOPAINT.Image.13" ShapeID="_x0000_i1108" DrawAspect="Content" ObjectID="_1521477058" r:id="rId191"/>
+                <o:OLEObject Type="Embed" ProgID="CorelPHOTOPAINT.Image.13" ShapeID="_x0000_i1112" DrawAspect="Content" ObjectID="_1529741049" r:id="rId191"/>
               </w:object>
             </w:r>
           </w:p>
@@ -16826,10 +16946,10 @@
             </w:pPr>
             <w:r>
               <w:object w:dxaOrig="914" w:dyaOrig="330">
-                <v:shape id="_x0000_i1109" type="#_x0000_t75" style="width:45.55pt;height:16.85pt" o:ole="">
+                <v:shape id="_x0000_i1113" type="#_x0000_t75" style="width:45.5pt;height:17pt" o:ole="">
                   <v:imagedata r:id="rId192" o:title=""/>
                 </v:shape>
-                <o:OLEObject Type="Embed" ProgID="CorelPHOTOPAINT.Image.13" ShapeID="_x0000_i1109" DrawAspect="Content" ObjectID="_1521477059" r:id="rId193"/>
+                <o:OLEObject Type="Embed" ProgID="CorelPHOTOPAINT.Image.13" ShapeID="_x0000_i1113" DrawAspect="Content" ObjectID="_1529741050" r:id="rId193"/>
               </w:object>
             </w:r>
           </w:p>
@@ -16911,10 +17031,10 @@
             </w:pPr>
             <w:r>
               <w:object w:dxaOrig="1545" w:dyaOrig="330">
-                <v:shape id="_x0000_i1110" type="#_x0000_t75" style="width:77.45pt;height:16.85pt" o:ole="">
+                <v:shape id="_x0000_i1114" type="#_x0000_t75" style="width:77.5pt;height:17pt" o:ole="">
                   <v:imagedata r:id="rId194" o:title=""/>
                 </v:shape>
-                <o:OLEObject Type="Embed" ProgID="CorelPHOTOPAINT.Image.13" ShapeID="_x0000_i1110" DrawAspect="Content" ObjectID="_1521477060" r:id="rId195"/>
+                <o:OLEObject Type="Embed" ProgID="CorelPHOTOPAINT.Image.13" ShapeID="_x0000_i1114" DrawAspect="Content" ObjectID="_1529741051" r:id="rId195"/>
               </w:object>
             </w:r>
           </w:p>
@@ -17002,10 +17122,10 @@
             </w:pPr>
             <w:r>
               <w:object w:dxaOrig="1545" w:dyaOrig="330">
-                <v:shape id="_x0000_i1111" type="#_x0000_t75" style="width:77.45pt;height:16.85pt" o:ole="">
+                <v:shape id="_x0000_i1115" type="#_x0000_t75" style="width:77.5pt;height:17pt" o:ole="">
                   <v:imagedata r:id="rId196" o:title=""/>
                 </v:shape>
-                <o:OLEObject Type="Embed" ProgID="CorelPHOTOPAINT.Image.13" ShapeID="_x0000_i1111" DrawAspect="Content" ObjectID="_1521477061" r:id="rId197"/>
+                <o:OLEObject Type="Embed" ProgID="CorelPHOTOPAINT.Image.13" ShapeID="_x0000_i1115" DrawAspect="Content" ObjectID="_1529741052" r:id="rId197"/>
               </w:object>
             </w:r>
           </w:p>
@@ -17123,10 +17243,10 @@
             </w:pPr>
             <w:r>
               <w:object w:dxaOrig="1545" w:dyaOrig="330">
-                <v:shape id="_x0000_i1112" type="#_x0000_t75" style="width:77.45pt;height:16.85pt" o:ole="">
+                <v:shape id="_x0000_i1116" type="#_x0000_t75" style="width:77.5pt;height:17pt" o:ole="">
                   <v:imagedata r:id="rId198" o:title=""/>
                 </v:shape>
-                <o:OLEObject Type="Embed" ProgID="CorelPHOTOPAINT.Image.13" ShapeID="_x0000_i1112" DrawAspect="Content" ObjectID="_1521477062" r:id="rId199"/>
+                <o:OLEObject Type="Embed" ProgID="CorelPHOTOPAINT.Image.13" ShapeID="_x0000_i1116" DrawAspect="Content" ObjectID="_1529741053" r:id="rId199"/>
               </w:object>
             </w:r>
           </w:p>
@@ -17274,10 +17394,10 @@
             </w:pPr>
             <w:r>
               <w:object w:dxaOrig="585" w:dyaOrig="330">
-                <v:shape id="_x0000_i1113" type="#_x0000_t75" style="width:29.15pt;height:16.85pt" o:ole="">
+                <v:shape id="_x0000_i1117" type="#_x0000_t75" style="width:29pt;height:17pt" o:ole="">
                   <v:imagedata r:id="rId200" o:title=""/>
                 </v:shape>
-                <o:OLEObject Type="Embed" ProgID="CorelPHOTOPAINT.Image.13" ShapeID="_x0000_i1113" DrawAspect="Content" ObjectID="_1521477063" r:id="rId201"/>
+                <o:OLEObject Type="Embed" ProgID="CorelPHOTOPAINT.Image.13" ShapeID="_x0000_i1117" DrawAspect="Content" ObjectID="_1529741054" r:id="rId201"/>
               </w:object>
             </w:r>
           </w:p>
@@ -17353,10 +17473,10 @@
             </w:pPr>
             <w:r>
               <w:object w:dxaOrig="540" w:dyaOrig="330">
-                <v:shape id="_x0000_i1114" type="#_x0000_t75" style="width:26.9pt;height:16.85pt" o:ole="">
+                <v:shape id="_x0000_i1118" type="#_x0000_t75" style="width:27pt;height:17pt" o:ole="">
                   <v:imagedata r:id="rId202" o:title=""/>
                 </v:shape>
-                <o:OLEObject Type="Embed" ProgID="CorelPHOTOPAINT.Image.13" ShapeID="_x0000_i1114" DrawAspect="Content" ObjectID="_1521477064" r:id="rId203"/>
+                <o:OLEObject Type="Embed" ProgID="CorelPHOTOPAINT.Image.13" ShapeID="_x0000_i1118" DrawAspect="Content" ObjectID="_1529741055" r:id="rId203"/>
               </w:object>
             </w:r>
           </w:p>
@@ -17411,10 +17531,10 @@
             </w:pPr>
             <w:r>
               <w:object w:dxaOrig="690" w:dyaOrig="330">
-                <v:shape id="_x0000_i1115" type="#_x0000_t75" style="width:35.1pt;height:16.85pt" o:ole="">
+                <v:shape id="_x0000_i1119" type="#_x0000_t75" style="width:35pt;height:17pt" o:ole="">
                   <v:imagedata r:id="rId204" o:title=""/>
                 </v:shape>
-                <o:OLEObject Type="Embed" ProgID="CorelPHOTOPAINT.Image.13" ShapeID="_x0000_i1115" DrawAspect="Content" ObjectID="_1521477065" r:id="rId205"/>
+                <o:OLEObject Type="Embed" ProgID="CorelPHOTOPAINT.Image.13" ShapeID="_x0000_i1119" DrawAspect="Content" ObjectID="_1529741056" r:id="rId205"/>
               </w:object>
             </w:r>
           </w:p>
@@ -17469,10 +17589,10 @@
             </w:pPr>
             <w:r>
               <w:object w:dxaOrig="240" w:dyaOrig="240">
-                <v:shape id="_x0000_i1116" type="#_x0000_t75" style="width:11.85pt;height:11.85pt" o:ole="">
+                <v:shape id="_x0000_i1120" type="#_x0000_t75" style="width:12pt;height:12pt" o:ole="">
                   <v:imagedata r:id="rId206" o:title=""/>
                 </v:shape>
-                <o:OLEObject Type="Embed" ProgID="CorelPHOTOPAINT.Image.13" ShapeID="_x0000_i1116" DrawAspect="Content" ObjectID="_1521477066" r:id="rId207"/>
+                <o:OLEObject Type="Embed" ProgID="CorelPHOTOPAINT.Image.13" ShapeID="_x0000_i1120" DrawAspect="Content" ObjectID="_1529741057" r:id="rId207"/>
               </w:object>
             </w:r>
           </w:p>
@@ -17521,10 +17641,10 @@
             </w:pPr>
             <w:r>
               <w:object w:dxaOrig="240" w:dyaOrig="240">
-                <v:shape id="_x0000_i1117" type="#_x0000_t75" style="width:11.85pt;height:11.85pt" o:ole="">
+                <v:shape id="_x0000_i1121" type="#_x0000_t75" style="width:12pt;height:12pt" o:ole="">
                   <v:imagedata r:id="rId208" o:title=""/>
                 </v:shape>
-                <o:OLEObject Type="Embed" ProgID="CorelPHOTOPAINT.Image.13" ShapeID="_x0000_i1117" DrawAspect="Content" ObjectID="_1521477067" r:id="rId209"/>
+                <o:OLEObject Type="Embed" ProgID="CorelPHOTOPAINT.Image.13" ShapeID="_x0000_i1121" DrawAspect="Content" ObjectID="_1529741058" r:id="rId209"/>
               </w:object>
             </w:r>
           </w:p>
@@ -17691,10 +17811,10 @@
             </w:pPr>
             <w:r>
               <w:object w:dxaOrig="315" w:dyaOrig="330">
-                <v:shape id="_x0000_i1118" type="#_x0000_t75" style="width:15.5pt;height:16.85pt" o:ole="">
+                <v:shape id="_x0000_i1122" type="#_x0000_t75" style="width:15.5pt;height:17pt" o:ole="">
                   <v:imagedata r:id="rId210" o:title=""/>
                 </v:shape>
-                <o:OLEObject Type="Embed" ProgID="PBrush" ShapeID="_x0000_i1118" DrawAspect="Content" ObjectID="_1521477068" r:id="rId211"/>
+                <o:OLEObject Type="Embed" ProgID="PBrush" ShapeID="_x0000_i1122" DrawAspect="Content" ObjectID="_1529741059" r:id="rId211"/>
               </w:object>
             </w:r>
           </w:p>
@@ -17924,10 +18044,10 @@
             </w:pPr>
             <w:r>
               <w:object w:dxaOrig="345" w:dyaOrig="465">
-                <v:shape id="_x0000_i1119" type="#_x0000_t75" style="width:17.3pt;height:23.7pt" o:ole="">
+                <v:shape id="_x0000_i1123" type="#_x0000_t75" style="width:17.5pt;height:23.5pt" o:ole="">
                   <v:imagedata r:id="rId212" o:title=""/>
                 </v:shape>
-                <o:OLEObject Type="Embed" ProgID="PBrush" ShapeID="_x0000_i1119" DrawAspect="Content" ObjectID="_1521477069" r:id="rId213"/>
+                <o:OLEObject Type="Embed" ProgID="PBrush" ShapeID="_x0000_i1123" DrawAspect="Content" ObjectID="_1529741060" r:id="rId213"/>
               </w:object>
             </w:r>
           </w:p>
@@ -18063,10 +18183,10 @@
             </w:pPr>
             <w:r>
               <w:object w:dxaOrig="390" w:dyaOrig="570">
-                <v:shape id="_x0000_i1120" type="#_x0000_t75" style="width:19.6pt;height:27.8pt" o:ole="">
+                <v:shape id="_x0000_i1124" type="#_x0000_t75" style="width:19.5pt;height:28pt" o:ole="">
                   <v:imagedata r:id="rId214" o:title=""/>
                 </v:shape>
-                <o:OLEObject Type="Embed" ProgID="PBrush" ShapeID="_x0000_i1120" DrawAspect="Content" ObjectID="_1521477070" r:id="rId215"/>
+                <o:OLEObject Type="Embed" ProgID="PBrush" ShapeID="_x0000_i1124" DrawAspect="Content" ObjectID="_1529741061" r:id="rId215"/>
               </w:object>
             </w:r>
           </w:p>
@@ -18199,10 +18319,10 @@
             </w:pPr>
             <w:r>
               <w:object w:dxaOrig="390" w:dyaOrig="360">
-                <v:shape id="_x0000_i1121" type="#_x0000_t75" style="width:19.6pt;height:19.15pt" o:ole="">
+                <v:shape id="_x0000_i1125" type="#_x0000_t75" style="width:19.5pt;height:19pt" o:ole="">
                   <v:imagedata r:id="rId216" o:title=""/>
                 </v:shape>
-                <o:OLEObject Type="Embed" ProgID="PBrush" ShapeID="_x0000_i1121" DrawAspect="Content" ObjectID="_1521477071" r:id="rId217"/>
+                <o:OLEObject Type="Embed" ProgID="PBrush" ShapeID="_x0000_i1125" DrawAspect="Content" ObjectID="_1529741062" r:id="rId217"/>
               </w:object>
             </w:r>
           </w:p>
@@ -18565,10 +18685,10 @@
             </w:pPr>
             <w:r>
               <w:object w:dxaOrig="825" w:dyaOrig="540">
-                <v:shape id="_x0000_i1185" type="#_x0000_t75" style="width:41pt;height:26.9pt" o:ole="">
+                <v:shape id="_x0000_i1126" type="#_x0000_t75" style="width:41pt;height:27pt" o:ole="">
                   <v:imagedata r:id="rId218" o:title=""/>
                 </v:shape>
-                <o:OLEObject Type="Embed" ProgID="PBrush" ShapeID="_x0000_i1185" DrawAspect="Content" ObjectID="_1521477072" r:id="rId219"/>
+                <o:OLEObject Type="Embed" ProgID="PBrush" ShapeID="_x0000_i1126" DrawAspect="Content" ObjectID="_1529741063" r:id="rId219"/>
               </w:object>
             </w:r>
           </w:p>
@@ -18704,10 +18824,10 @@
             </w:pPr>
             <w:r>
               <w:object w:dxaOrig="2140" w:dyaOrig="520">
-                <v:shape id="_x0000_i1186" type="#_x0000_t75" style="width:107.1pt;height:25.95pt" o:ole="">
+                <v:shape id="_x0000_i1127" type="#_x0000_t75" style="width:107pt;height:26pt" o:ole="">
                   <v:imagedata r:id="rId220" o:title=""/>
                 </v:shape>
-                <o:OLEObject Type="Embed" ProgID="CorelPHOTOPAINT.Image.17" ShapeID="_x0000_i1186" DrawAspect="Content" ObjectID="_1521477073" r:id="rId221"/>
+                <o:OLEObject Type="Embed" ProgID="CorelPHOTOPAINT.Image.17" ShapeID="_x0000_i1127" DrawAspect="Content" ObjectID="_1529741064" r:id="rId221"/>
               </w:object>
             </w:r>
           </w:p>
@@ -18801,10 +18921,10 @@
             </w:pPr>
             <w:r>
               <w:object w:dxaOrig="1005" w:dyaOrig="450">
-                <v:shape id="_x0000_i1122" type="#_x0000_t75" style="width:50.6pt;height:21.85pt" o:ole="">
+                <v:shape id="_x0000_i1128" type="#_x0000_t75" style="width:50.5pt;height:22pt" o:ole="">
                   <v:imagedata r:id="rId222" o:title=""/>
                 </v:shape>
-                <o:OLEObject Type="Embed" ProgID="CorelPHOTOPAINT.Image.13" ShapeID="_x0000_i1122" DrawAspect="Content" ObjectID="_1521477074" r:id="rId223"/>
+                <o:OLEObject Type="Embed" ProgID="CorelPHOTOPAINT.Image.13" ShapeID="_x0000_i1128" DrawAspect="Content" ObjectID="_1529741065" r:id="rId223"/>
               </w:object>
             </w:r>
           </w:p>
@@ -18925,10 +19045,10 @@
             </w:pPr>
             <w:r>
               <w:object w:dxaOrig="359" w:dyaOrig="345">
-                <v:shape id="_x0000_i1123" type="#_x0000_t75" style="width:19.15pt;height:17.3pt" o:ole="">
+                <v:shape id="_x0000_i1129" type="#_x0000_t75" style="width:19pt;height:17.5pt" o:ole="">
                   <v:imagedata r:id="rId224" o:title=""/>
                 </v:shape>
-                <o:OLEObject Type="Embed" ProgID="CorelPHOTOPAINT.Image.13" ShapeID="_x0000_i1123" DrawAspect="Content" ObjectID="_1521477075" r:id="rId225"/>
+                <o:OLEObject Type="Embed" ProgID="CorelPHOTOPAINT.Image.13" ShapeID="_x0000_i1129" DrawAspect="Content" ObjectID="_1529741066" r:id="rId225"/>
               </w:object>
             </w:r>
           </w:p>
@@ -19034,10 +19154,10 @@
             </w:pPr>
             <w:r>
               <w:object w:dxaOrig="855" w:dyaOrig="870">
-                <v:shape id="_x0000_i1124" type="#_x0000_t75" style="width:42.85pt;height:44.2pt" o:ole="">
+                <v:shape id="_x0000_i1130" type="#_x0000_t75" style="width:43pt;height:44pt" o:ole="">
                   <v:imagedata r:id="rId226" o:title=""/>
                 </v:shape>
-                <o:OLEObject Type="Embed" ProgID="CorelPHOTOPAINT.Image.13" ShapeID="_x0000_i1124" DrawAspect="Content" ObjectID="_1521477076" r:id="rId227"/>
+                <o:OLEObject Type="Embed" ProgID="CorelPHOTOPAINT.Image.13" ShapeID="_x0000_i1130" DrawAspect="Content" ObjectID="_1529741067" r:id="rId227"/>
               </w:object>
             </w:r>
           </w:p>
@@ -19089,10 +19209,10 @@
             </w:pPr>
             <w:r>
               <w:object w:dxaOrig="1350" w:dyaOrig="1274">
-                <v:shape id="_x0000_i1125" type="#_x0000_t75" style="width:67.45pt;height:64.7pt" o:ole="">
+                <v:shape id="_x0000_i1131" type="#_x0000_t75" style="width:67.5pt;height:64.5pt" o:ole="">
                   <v:imagedata r:id="rId228" o:title=""/>
                 </v:shape>
-                <o:OLEObject Type="Embed" ProgID="CorelPHOTOPAINT.Image.13" ShapeID="_x0000_i1125" DrawAspect="Content" ObjectID="_1521477077" r:id="rId229"/>
+                <o:OLEObject Type="Embed" ProgID="CorelPHOTOPAINT.Image.13" ShapeID="_x0000_i1131" DrawAspect="Content" ObjectID="_1529741068" r:id="rId229"/>
               </w:object>
             </w:r>
           </w:p>
@@ -19162,10 +19282,10 @@
             </w:pPr>
             <w:r>
               <w:object w:dxaOrig="975" w:dyaOrig="975">
-                <v:shape id="_x0000_i1126" type="#_x0000_t75" style="width:48.3pt;height:48.3pt" o:ole="">
+                <v:shape id="_x0000_i1132" type="#_x0000_t75" style="width:48.5pt;height:48.5pt" o:ole="">
                   <v:imagedata r:id="rId230" o:title=""/>
                 </v:shape>
-                <o:OLEObject Type="Embed" ProgID="CorelPHOTOPAINT.Image.13" ShapeID="_x0000_i1126" DrawAspect="Content" ObjectID="_1521477078" r:id="rId231"/>
+                <o:OLEObject Type="Embed" ProgID="CorelPHOTOPAINT.Image.13" ShapeID="_x0000_i1132" DrawAspect="Content" ObjectID="_1529741069" r:id="rId231"/>
               </w:object>
             </w:r>
           </w:p>
@@ -19382,10 +19502,10 @@
             </w:pPr>
             <w:r>
               <w:object w:dxaOrig="2310" w:dyaOrig="990">
-                <v:shape id="_x0000_i1127" type="#_x0000_t75" style="width:115.3pt;height:50.15pt" o:ole="">
+                <v:shape id="_x0000_i1133" type="#_x0000_t75" style="width:115.5pt;height:50pt" o:ole="">
                   <v:imagedata r:id="rId232" o:title=""/>
                 </v:shape>
-                <o:OLEObject Type="Embed" ProgID="CorelPHOTOPAINT.Image.13" ShapeID="_x0000_i1127" DrawAspect="Content" ObjectID="_1521477079" r:id="rId233"/>
+                <o:OLEObject Type="Embed" ProgID="CorelPHOTOPAINT.Image.13" ShapeID="_x0000_i1133" DrawAspect="Content" ObjectID="_1529741070" r:id="rId233"/>
               </w:object>
             </w:r>
           </w:p>
@@ -19416,10 +19536,10 @@
             </w:pPr>
             <w:r>
               <w:object w:dxaOrig="1799" w:dyaOrig="810">
-                <v:shape id="_x0000_i1128" type="#_x0000_t75" style="width:91.15pt;height:40.55pt" o:ole="">
+                <v:shape id="_x0000_i1134" type="#_x0000_t75" style="width:91pt;height:40.5pt" o:ole="">
                   <v:imagedata r:id="rId234" o:title=""/>
                 </v:shape>
-                <o:OLEObject Type="Embed" ProgID="CorelPHOTOPAINT.Image.13" ShapeID="_x0000_i1128" DrawAspect="Content" ObjectID="_1521477080" r:id="rId235"/>
+                <o:OLEObject Type="Embed" ProgID="CorelPHOTOPAINT.Image.13" ShapeID="_x0000_i1134" DrawAspect="Content" ObjectID="_1529741071" r:id="rId235"/>
               </w:object>
             </w:r>
           </w:p>
@@ -19513,10 +19633,10 @@
             </w:pPr>
             <w:r>
               <w:object w:dxaOrig="1425" w:dyaOrig="1185">
-                <v:shape id="_x0000_i1129" type="#_x0000_t75" style="width:71.55pt;height:59.25pt" o:ole="">
+                <v:shape id="_x0000_i1135" type="#_x0000_t75" style="width:71.5pt;height:59.5pt" o:ole="">
                   <v:imagedata r:id="rId236" o:title=""/>
                 </v:shape>
-                <o:OLEObject Type="Embed" ProgID="PBrush" ShapeID="_x0000_i1129" DrawAspect="Content" ObjectID="_1521477081" r:id="rId237"/>
+                <o:OLEObject Type="Embed" ProgID="PBrush" ShapeID="_x0000_i1135" DrawAspect="Content" ObjectID="_1529741072" r:id="rId237"/>
               </w:object>
             </w:r>
           </w:p>
@@ -19786,10 +19906,10 @@
             </w:pPr>
             <w:r>
               <w:object w:dxaOrig="825" w:dyaOrig="825">
-                <v:shape id="_x0000_i1130" type="#_x0000_t75" style="width:41pt;height:41pt" o:ole="">
+                <v:shape id="_x0000_i1136" type="#_x0000_t75" style="width:41pt;height:41pt" o:ole="">
                   <v:imagedata r:id="rId238" o:title=""/>
                 </v:shape>
-                <o:OLEObject Type="Embed" ProgID="PBrush" ShapeID="_x0000_i1130" DrawAspect="Content" ObjectID="_1521477082" r:id="rId239"/>
+                <o:OLEObject Type="Embed" ProgID="PBrush" ShapeID="_x0000_i1136" DrawAspect="Content" ObjectID="_1529741073" r:id="rId239"/>
               </w:object>
             </w:r>
           </w:p>
@@ -19955,10 +20075,10 @@
             </w:pPr>
             <w:r>
               <w:object w:dxaOrig="810" w:dyaOrig="810">
-                <v:shape id="_x0000_i1131" type="#_x0000_t75" style="width:40.55pt;height:40.55pt" o:ole="">
+                <v:shape id="_x0000_i1137" type="#_x0000_t75" style="width:40.5pt;height:40.5pt" o:ole="">
                   <v:imagedata r:id="rId240" o:title=""/>
                 </v:shape>
-                <o:OLEObject Type="Embed" ProgID="CorelPHOTOPAINT.Image.13" ShapeID="_x0000_i1131" DrawAspect="Content" ObjectID="_1521477083" r:id="rId241"/>
+                <o:OLEObject Type="Embed" ProgID="CorelPHOTOPAINT.Image.13" ShapeID="_x0000_i1137" DrawAspect="Content" ObjectID="_1529741074" r:id="rId241"/>
               </w:object>
             </w:r>
           </w:p>
@@ -20354,10 +20474,10 @@
             </w:pPr>
             <w:r>
               <w:object w:dxaOrig="330" w:dyaOrig="405">
-                <v:shape id="_x0000_i1132" type="#_x0000_t75" style="width:16.85pt;height:20.05pt" o:ole="">
+                <v:shape id="_x0000_i1138" type="#_x0000_t75" style="width:17pt;height:20pt" o:ole="">
                   <v:imagedata r:id="rId242" o:title=""/>
                 </v:shape>
-                <o:OLEObject Type="Embed" ProgID="CorelPHOTOPAINT.Image.13" ShapeID="_x0000_i1132" DrawAspect="Content" ObjectID="_1521477084" r:id="rId243"/>
+                <o:OLEObject Type="Embed" ProgID="CorelPHOTOPAINT.Image.13" ShapeID="_x0000_i1138" DrawAspect="Content" ObjectID="_1529741075" r:id="rId243"/>
               </w:object>
             </w:r>
             <w:r>
@@ -20383,10 +20503,10 @@
             </w:r>
             <w:r>
               <w:object w:dxaOrig="330" w:dyaOrig="405">
-                <v:shape id="_x0000_i1133" type="#_x0000_t75" style="width:16.85pt;height:20.05pt" o:ole="">
+                <v:shape id="_x0000_i1139" type="#_x0000_t75" style="width:17pt;height:20pt" o:ole="">
                   <v:imagedata r:id="rId244" o:title=""/>
                 </v:shape>
-                <o:OLEObject Type="Embed" ProgID="CorelPHOTOPAINT.Image.13" ShapeID="_x0000_i1133" DrawAspect="Content" ObjectID="_1521477085" r:id="rId245"/>
+                <o:OLEObject Type="Embed" ProgID="CorelPHOTOPAINT.Image.13" ShapeID="_x0000_i1139" DrawAspect="Content" ObjectID="_1529741076" r:id="rId245"/>
               </w:object>
             </w:r>
           </w:p>
@@ -20623,10 +20743,10 @@
             </w:pPr>
             <w:r>
               <w:object w:dxaOrig="240" w:dyaOrig="240">
-                <v:shape id="_x0000_i1134" type="#_x0000_t75" style="width:11.85pt;height:11.85pt" o:ole="">
+                <v:shape id="_x0000_i1140" type="#_x0000_t75" style="width:12pt;height:12pt" o:ole="">
                   <v:imagedata r:id="rId246" o:title=""/>
                 </v:shape>
-                <o:OLEObject Type="Embed" ProgID="PBrush" ShapeID="_x0000_i1134" DrawAspect="Content" ObjectID="_1521477086" r:id="rId247"/>
+                <o:OLEObject Type="Embed" ProgID="PBrush" ShapeID="_x0000_i1140" DrawAspect="Content" ObjectID="_1529741077" r:id="rId247"/>
               </w:object>
             </w:r>
           </w:p>
@@ -20747,10 +20867,10 @@
             </w:pPr>
             <w:r>
               <w:object w:dxaOrig="520" w:dyaOrig="680">
-                <v:shape id="_x0000_i1135" type="#_x0000_t75" style="width:32.8pt;height:42.85pt" o:ole="">
+                <v:shape id="_x0000_i1141" type="#_x0000_t75" style="width:33pt;height:43pt" o:ole="">
                   <v:imagedata r:id="rId248" o:title=""/>
                 </v:shape>
-                <o:OLEObject Type="Embed" ProgID="CorelPHOTOPAINT.Image.17" ShapeID="_x0000_i1135" DrawAspect="Content" ObjectID="_1521477087" r:id="rId249"/>
+                <o:OLEObject Type="Embed" ProgID="CorelPHOTOPAINT.Image.17" ShapeID="_x0000_i1141" DrawAspect="Content" ObjectID="_1529741078" r:id="rId249"/>
               </w:object>
             </w:r>
           </w:p>
@@ -20838,10 +20958,10 @@
             </w:pPr>
             <w:r>
               <w:object w:dxaOrig="2175" w:dyaOrig="1575">
-                <v:shape id="_x0000_i1136" type="#_x0000_t75" style="width:108.9pt;height:78.85pt" o:ole="">
+                <v:shape id="_x0000_i1142" type="#_x0000_t75" style="width:109pt;height:79pt" o:ole="">
                   <v:imagedata r:id="rId250" o:title=""/>
                 </v:shape>
-                <o:OLEObject Type="Embed" ProgID="CorelPHOTOPAINT.Image.13" ShapeID="_x0000_i1136" DrawAspect="Content" ObjectID="_1521477088" r:id="rId251"/>
+                <o:OLEObject Type="Embed" ProgID="CorelPHOTOPAINT.Image.13" ShapeID="_x0000_i1142" DrawAspect="Content" ObjectID="_1529741079" r:id="rId251"/>
               </w:object>
             </w:r>
           </w:p>
@@ -20908,10 +21028,10 @@
             </w:pPr>
             <w:r>
               <w:object w:dxaOrig="2670" w:dyaOrig="1109">
-                <v:shape id="_x0000_i1137" type="#_x0000_t75" style="width:133.05pt;height:55.15pt" o:ole="">
+                <v:shape id="_x0000_i1143" type="#_x0000_t75" style="width:133pt;height:55pt" o:ole="">
                   <v:imagedata r:id="rId252" o:title=""/>
                 </v:shape>
-                <o:OLEObject Type="Embed" ProgID="CorelPHOTOPAINT.Image.13" ShapeID="_x0000_i1137" DrawAspect="Content" ObjectID="_1521477089" r:id="rId253"/>
+                <o:OLEObject Type="Embed" ProgID="CorelPHOTOPAINT.Image.13" ShapeID="_x0000_i1143" DrawAspect="Content" ObjectID="_1529741080" r:id="rId253"/>
               </w:object>
             </w:r>
           </w:p>
@@ -21289,10 +21409,10 @@
             </w:pPr>
             <w:r>
               <w:object w:dxaOrig="990" w:dyaOrig="1020">
-                <v:shape id="_x0000_i1138" type="#_x0000_t75" style="width:50.15pt;height:51.05pt" o:ole="">
+                <v:shape id="_x0000_i1144" type="#_x0000_t75" style="width:50pt;height:51pt" o:ole="">
                   <v:imagedata r:id="rId254" o:title=""/>
                 </v:shape>
-                <o:OLEObject Type="Embed" ProgID="CorelPHOTOPAINT.Image.13" ShapeID="_x0000_i1138" DrawAspect="Content" ObjectID="_1521477090" r:id="rId255"/>
+                <o:OLEObject Type="Embed" ProgID="CorelPHOTOPAINT.Image.13" ShapeID="_x0000_i1144" DrawAspect="Content" ObjectID="_1529741081" r:id="rId255"/>
               </w:object>
             </w:r>
           </w:p>
@@ -21362,10 +21482,10 @@
             </w:pPr>
             <w:r>
               <w:object w:dxaOrig="1650" w:dyaOrig="1185">
-                <v:shape id="_x0000_i1139" type="#_x0000_t75" style="width:82.5pt;height:59.25pt" o:ole="">
+                <v:shape id="_x0000_i1145" type="#_x0000_t75" style="width:82.5pt;height:59.5pt" o:ole="">
                   <v:imagedata r:id="rId256" o:title=""/>
                 </v:shape>
-                <o:OLEObject Type="Embed" ProgID="CorelPHOTOPAINT.Image.13" ShapeID="_x0000_i1139" DrawAspect="Content" ObjectID="_1521477091" r:id="rId257"/>
+                <o:OLEObject Type="Embed" ProgID="CorelPHOTOPAINT.Image.13" ShapeID="_x0000_i1145" DrawAspect="Content" ObjectID="_1529741082" r:id="rId257"/>
               </w:object>
             </w:r>
           </w:p>
@@ -21507,10 +21627,10 @@
             </w:pPr>
             <w:r>
               <w:object w:dxaOrig="1634" w:dyaOrig="1215">
-                <v:shape id="_x0000_i1140" type="#_x0000_t75" style="width:80.65pt;height:60.6pt" o:ole="">
+                <v:shape id="_x0000_i1146" type="#_x0000_t75" style="width:80.5pt;height:60.5pt" o:ole="">
                   <v:imagedata r:id="rId258" o:title=""/>
                 </v:shape>
-                <o:OLEObject Type="Embed" ProgID="CorelPHOTOPAINT.Image.13" ShapeID="_x0000_i1140" DrawAspect="Content" ObjectID="_1521477092" r:id="rId259"/>
+                <o:OLEObject Type="Embed" ProgID="CorelPHOTOPAINT.Image.13" ShapeID="_x0000_i1146" DrawAspect="Content" ObjectID="_1529741083" r:id="rId259"/>
               </w:object>
             </w:r>
           </w:p>
@@ -21586,10 +21706,10 @@
             </w:pPr>
             <w:r>
               <w:object w:dxaOrig="900" w:dyaOrig="990">
-                <v:shape id="_x0000_i1141" type="#_x0000_t75" style="width:45.1pt;height:50.15pt" o:ole="">
+                <v:shape id="_x0000_i1147" type="#_x0000_t75" style="width:45pt;height:50pt" o:ole="">
                   <v:imagedata r:id="rId260" o:title=""/>
                 </v:shape>
-                <o:OLEObject Type="Embed" ProgID="CorelPHOTOPAINT.Image.13" ShapeID="_x0000_i1141" DrawAspect="Content" ObjectID="_1521477093" r:id="rId261"/>
+                <o:OLEObject Type="Embed" ProgID="CorelPHOTOPAINT.Image.13" ShapeID="_x0000_i1147" DrawAspect="Content" ObjectID="_1529741084" r:id="rId261"/>
               </w:object>
             </w:r>
             <w:r>
@@ -21606,10 +21726,10 @@
             </w:r>
             <w:r>
               <w:object w:dxaOrig="960" w:dyaOrig="1005">
-                <v:shape id="_x0000_i1142" type="#_x0000_t75" style="width:47.85pt;height:50.6pt" o:ole="">
+                <v:shape id="_x0000_i1148" type="#_x0000_t75" style="width:48pt;height:50.5pt" o:ole="">
                   <v:imagedata r:id="rId262" o:title=""/>
                 </v:shape>
-                <o:OLEObject Type="Embed" ProgID="CorelPHOTOPAINT.Image.13" ShapeID="_x0000_i1142" DrawAspect="Content" ObjectID="_1521477094" r:id="rId263"/>
+                <o:OLEObject Type="Embed" ProgID="CorelPHOTOPAINT.Image.13" ShapeID="_x0000_i1148" DrawAspect="Content" ObjectID="_1529741085" r:id="rId263"/>
               </w:object>
             </w:r>
             <w:r>
@@ -21864,10 +21984,10 @@
             </w:pPr>
             <w:r>
               <w:object w:dxaOrig="2325" w:dyaOrig="1274">
-                <v:shape id="_x0000_i1143" type="#_x0000_t75" style="width:116.65pt;height:63.8pt" o:ole="">
+                <v:shape id="_x0000_i1149" type="#_x0000_t75" style="width:116.5pt;height:64pt" o:ole="">
                   <v:imagedata r:id="rId264" o:title=""/>
                 </v:shape>
-                <o:OLEObject Type="Embed" ProgID="CorelPHOTOPAINT.Image.13" ShapeID="_x0000_i1143" DrawAspect="Content" ObjectID="_1521477095" r:id="rId265"/>
+                <o:OLEObject Type="Embed" ProgID="CorelPHOTOPAINT.Image.13" ShapeID="_x0000_i1149" DrawAspect="Content" ObjectID="_1529741086" r:id="rId265"/>
               </w:object>
             </w:r>
           </w:p>
@@ -22164,10 +22284,10 @@
             </w:pPr>
             <w:r>
               <w:object w:dxaOrig="1890" w:dyaOrig="1200">
-                <v:shape id="_x0000_i1144" type="#_x0000_t75" style="width:93.85pt;height:60.15pt" o:ole="">
+                <v:shape id="_x0000_i1150" type="#_x0000_t75" style="width:94pt;height:60pt" o:ole="">
                   <v:imagedata r:id="rId266" o:title=""/>
                 </v:shape>
-                <o:OLEObject Type="Embed" ProgID="PBrush" ShapeID="_x0000_i1144" DrawAspect="Content" ObjectID="_1521477096" r:id="rId267"/>
+                <o:OLEObject Type="Embed" ProgID="PBrush" ShapeID="_x0000_i1150" DrawAspect="Content" ObjectID="_1529741087" r:id="rId267"/>
               </w:object>
             </w:r>
           </w:p>
@@ -22332,10 +22452,10 @@
             </w:pPr>
             <w:r>
               <w:object w:dxaOrig="915" w:dyaOrig="915">
-                <v:shape id="_x0000_i1145" type="#_x0000_t75" style="width:46.05pt;height:46.05pt" o:ole="">
+                <v:shape id="_x0000_i1151" type="#_x0000_t75" style="width:46pt;height:46pt" o:ole="">
                   <v:imagedata r:id="rId268" o:title=""/>
                 </v:shape>
-                <o:OLEObject Type="Embed" ProgID="PBrush" ShapeID="_x0000_i1145" DrawAspect="Content" ObjectID="_1521477097" r:id="rId269"/>
+                <o:OLEObject Type="Embed" ProgID="PBrush" ShapeID="_x0000_i1151" DrawAspect="Content" ObjectID="_1529741088" r:id="rId269"/>
               </w:object>
             </w:r>
           </w:p>
@@ -22438,10 +22558,10 @@
             </w:pPr>
             <w:r>
               <w:object w:dxaOrig="1050" w:dyaOrig="1050">
-                <v:shape id="_x0000_i1146" type="#_x0000_t75" style="width:51.95pt;height:51.95pt" o:ole="">
+                <v:shape id="_x0000_i1152" type="#_x0000_t75" style="width:52pt;height:52pt" o:ole="">
                   <v:imagedata r:id="rId270" o:title=""/>
                 </v:shape>
-                <o:OLEObject Type="Embed" ProgID="PBrush" ShapeID="_x0000_i1146" DrawAspect="Content" ObjectID="_1521477098" r:id="rId271"/>
+                <o:OLEObject Type="Embed" ProgID="PBrush" ShapeID="_x0000_i1152" DrawAspect="Content" ObjectID="_1529741089" r:id="rId271"/>
               </w:object>
             </w:r>
           </w:p>
@@ -22602,10 +22722,10 @@
             </w:pPr>
             <w:r>
               <w:object w:dxaOrig="1065" w:dyaOrig="1305">
-                <v:shape id="_x0000_i1147" type="#_x0000_t75" style="width:52.4pt;height:64.7pt" o:ole="">
+                <v:shape id="_x0000_i1153" type="#_x0000_t75" style="width:52.5pt;height:64.5pt" o:ole="">
                   <v:imagedata r:id="rId272" o:title=""/>
                 </v:shape>
-                <o:OLEObject Type="Embed" ProgID="PBrush" ShapeID="_x0000_i1147" DrawAspect="Content" ObjectID="_1521477099" r:id="rId273"/>
+                <o:OLEObject Type="Embed" ProgID="PBrush" ShapeID="_x0000_i1153" DrawAspect="Content" ObjectID="_1529741090" r:id="rId273"/>
               </w:object>
             </w:r>
           </w:p>
@@ -22678,10 +22798,10 @@
             </w:pPr>
             <w:r>
               <w:object w:dxaOrig="900" w:dyaOrig="840">
-                <v:shape id="_x0000_i1148" type="#_x0000_t75" style="width:45.1pt;height:41.45pt" o:ole="">
+                <v:shape id="_x0000_i1154" type="#_x0000_t75" style="width:45pt;height:41.5pt" o:ole="">
                   <v:imagedata r:id="rId274" o:title=""/>
                 </v:shape>
-                <o:OLEObject Type="Embed" ProgID="PBrush" ShapeID="_x0000_i1148" DrawAspect="Content" ObjectID="_1521477100" r:id="rId275"/>
+                <o:OLEObject Type="Embed" ProgID="PBrush" ShapeID="_x0000_i1154" DrawAspect="Content" ObjectID="_1529741091" r:id="rId275"/>
               </w:object>
             </w:r>
           </w:p>
@@ -22843,10 +22963,10 @@
             </w:pPr>
             <w:r>
               <w:object w:dxaOrig="1785" w:dyaOrig="375">
-                <v:shape id="_x0000_i1149" type="#_x0000_t75" style="width:89.3pt;height:19.6pt" o:ole="">
+                <v:shape id="_x0000_i1155" type="#_x0000_t75" style="width:89.5pt;height:19.5pt" o:ole="">
                   <v:imagedata r:id="rId276" o:title=""/>
                 </v:shape>
-                <o:OLEObject Type="Embed" ProgID="CorelPHOTOPAINT.Image.13" ShapeID="_x0000_i1149" DrawAspect="Content" ObjectID="_1521477101" r:id="rId277"/>
+                <o:OLEObject Type="Embed" ProgID="CorelPHOTOPAINT.Image.13" ShapeID="_x0000_i1155" DrawAspect="Content" ObjectID="_1529741092" r:id="rId277"/>
               </w:object>
             </w:r>
           </w:p>
@@ -23034,10 +23154,10 @@
             </w:pPr>
             <w:r>
               <w:object w:dxaOrig="1785" w:dyaOrig="1215">
-                <v:shape id="_x0000_i1150" type="#_x0000_t75" style="width:89.3pt;height:60.6pt" o:ole="">
+                <v:shape id="_x0000_i1156" type="#_x0000_t75" style="width:89.5pt;height:60.5pt" o:ole="">
                   <v:imagedata r:id="rId278" o:title=""/>
                 </v:shape>
-                <o:OLEObject Type="Embed" ProgID="CorelPHOTOPAINT.Image.13" ShapeID="_x0000_i1150" DrawAspect="Content" ObjectID="_1521477102" r:id="rId279"/>
+                <o:OLEObject Type="Embed" ProgID="CorelPHOTOPAINT.Image.13" ShapeID="_x0000_i1156" DrawAspect="Content" ObjectID="_1529741093" r:id="rId279"/>
               </w:object>
             </w:r>
           </w:p>
@@ -23397,10 +23517,10 @@
             </w:pPr>
             <w:r>
               <w:object w:dxaOrig="1469" w:dyaOrig="255">
-                <v:shape id="_x0000_i1151" type="#_x0000_t75" style="width:73.35pt;height:13.2pt" o:ole="">
+                <v:shape id="_x0000_i1157" type="#_x0000_t75" style="width:73.5pt;height:13pt" o:ole="">
                   <v:imagedata r:id="rId280" o:title=""/>
                 </v:shape>
-                <o:OLEObject Type="Embed" ProgID="CorelPHOTOPAINT.Image.13" ShapeID="_x0000_i1151" DrawAspect="Content" ObjectID="_1521477103" r:id="rId281"/>
+                <o:OLEObject Type="Embed" ProgID="CorelPHOTOPAINT.Image.13" ShapeID="_x0000_i1157" DrawAspect="Content" ObjectID="_1529741094" r:id="rId281"/>
               </w:object>
             </w:r>
           </w:p>
@@ -23575,10 +23695,10 @@
             </w:pPr>
             <w:r>
               <w:object w:dxaOrig="1650" w:dyaOrig="1185">
-                <v:shape id="_x0000_i1152" type="#_x0000_t75" style="width:82.5pt;height:59.25pt" o:ole="">
+                <v:shape id="_x0000_i1158" type="#_x0000_t75" style="width:82.5pt;height:59.5pt" o:ole="">
                   <v:imagedata r:id="rId282" o:title=""/>
                 </v:shape>
-                <o:OLEObject Type="Embed" ProgID="CorelPHOTOPAINT.Image.13" ShapeID="_x0000_i1152" DrawAspect="Content" ObjectID="_1521477104" r:id="rId283"/>
+                <o:OLEObject Type="Embed" ProgID="CorelPHOTOPAINT.Image.13" ShapeID="_x0000_i1158" DrawAspect="Content" ObjectID="_1529741095" r:id="rId283"/>
               </w:object>
             </w:r>
           </w:p>
@@ -23717,10 +23837,10 @@
             </w:pPr>
             <w:r>
               <w:object w:dxaOrig="1620" w:dyaOrig="930">
-                <v:shape id="_x0000_i1153" type="#_x0000_t75" style="width:81.1pt;height:46.5pt" o:ole="">
+                <v:shape id="_x0000_i1159" type="#_x0000_t75" style="width:81pt;height:46.5pt" o:ole="">
                   <v:imagedata r:id="rId284" o:title=""/>
                 </v:shape>
-                <o:OLEObject Type="Embed" ProgID="CorelPHOTOPAINT.Image.17" ShapeID="_x0000_i1153" DrawAspect="Content" ObjectID="_1521477105" r:id="rId285"/>
+                <o:OLEObject Type="Embed" ProgID="CorelPHOTOPAINT.Image.17" ShapeID="_x0000_i1159" DrawAspect="Content" ObjectID="_1529741096" r:id="rId285"/>
               </w:object>
             </w:r>
           </w:p>
@@ -23787,10 +23907,10 @@
             </w:pPr>
             <w:r>
               <w:object w:dxaOrig="1920" w:dyaOrig="495">
-                <v:shape id="_x0000_i1154" type="#_x0000_t75" style="width:96.15pt;height:25.05pt" o:ole="">
+                <v:shape id="_x0000_i1160" type="#_x0000_t75" style="width:96pt;height:25pt" o:ole="">
                   <v:imagedata r:id="rId286" o:title=""/>
                 </v:shape>
-                <o:OLEObject Type="Embed" ProgID="CorelPHOTOPAINT.Image.13" ShapeID="_x0000_i1154" DrawAspect="Content" ObjectID="_1521477106" r:id="rId287"/>
+                <o:OLEObject Type="Embed" ProgID="CorelPHOTOPAINT.Image.13" ShapeID="_x0000_i1160" DrawAspect="Content" ObjectID="_1529741097" r:id="rId287"/>
               </w:object>
             </w:r>
           </w:p>
@@ -24019,10 +24139,10 @@
             </w:pPr>
             <w:r>
               <w:object w:dxaOrig="1540" w:dyaOrig="859">
-                <v:shape id="_x0000_i1155" type="#_x0000_t75" style="width:77.45pt;height:42.85pt" o:ole="">
+                <v:shape id="_x0000_i1161" type="#_x0000_t75" style="width:77.5pt;height:43pt" o:ole="">
                   <v:imagedata r:id="rId288" o:title=""/>
                 </v:shape>
-                <o:OLEObject Type="Embed" ProgID="CorelPHOTOPAINT.Image.13" ShapeID="_x0000_i1155" DrawAspect="Content" ObjectID="_1521477107" r:id="rId289"/>
+                <o:OLEObject Type="Embed" ProgID="CorelPHOTOPAINT.Image.13" ShapeID="_x0000_i1161" DrawAspect="Content" ObjectID="_1529741098" r:id="rId289"/>
               </w:object>
             </w:r>
           </w:p>
@@ -24125,10 +24245,10 @@
             </w:pPr>
             <w:r>
               <w:object w:dxaOrig="2220" w:dyaOrig="495">
-                <v:shape id="_x0000_i1156" type="#_x0000_t75" style="width:111.2pt;height:25.05pt" o:ole="">
+                <v:shape id="_x0000_i1162" type="#_x0000_t75" style="width:111pt;height:25pt" o:ole="">
                   <v:imagedata r:id="rId290" o:title=""/>
                 </v:shape>
-                <o:OLEObject Type="Embed" ProgID="CorelPHOTOPAINT.Image.13" ShapeID="_x0000_i1156" DrawAspect="Content" ObjectID="_1521477108" r:id="rId291"/>
+                <o:OLEObject Type="Embed" ProgID="CorelPHOTOPAINT.Image.13" ShapeID="_x0000_i1162" DrawAspect="Content" ObjectID="_1529741099" r:id="rId291"/>
               </w:object>
             </w:r>
           </w:p>
@@ -24659,10 +24779,10 @@
       </w:pPr>
       <w:r>
         <w:object w:dxaOrig="1620" w:dyaOrig="1350">
-          <v:shape id="_x0000_i1157" type="#_x0000_t75" style="width:80.2pt;height:67.45pt" o:ole="">
+          <v:shape id="_x0000_i1163" type="#_x0000_t75" style="width:80pt;height:67.5pt" o:ole="">
             <v:imagedata r:id="rId292" o:title=""/>
           </v:shape>
-          <o:OLEObject Type="Embed" ProgID="CorelPHOTOPAINT.Image.13" ShapeID="_x0000_i1157" DrawAspect="Content" ObjectID="_1521477109" r:id="rId293"/>
+          <o:OLEObject Type="Embed" ProgID="CorelPHOTOPAINT.Image.13" ShapeID="_x0000_i1163" DrawAspect="Content" ObjectID="_1529741100" r:id="rId293"/>
         </w:object>
       </w:r>
     </w:p>
@@ -24674,14 +24794,27 @@
       <w:r>
         <w:t xml:space="preserve">Figure </w:t>
       </w:r>
-      <w:fldSimple w:instr=" SEQ Figure \* ARABIC ">
-        <w:r>
-          <w:rPr>
-            <w:noProof/>
-          </w:rPr>
-          <w:t>10</w:t>
-        </w:r>
-      </w:fldSimple>
+      <w:r>
+        <w:fldChar w:fldCharType="begin"/>
+      </w:r>
+      <w:r>
+        <w:instrText xml:space="preserve"> SEQ Figure \* ARABIC </w:instrText>
+      </w:r>
+      <w:r>
+        <w:fldChar w:fldCharType="separate"/>
+      </w:r>
+      <w:r>
+        <w:rPr>
+          <w:noProof/>
+        </w:rPr>
+        <w:t>10</w:t>
+      </w:r>
+      <w:r>
+        <w:rPr>
+          <w:noProof/>
+        </w:rPr>
+        <w:fldChar w:fldCharType="end"/>
+      </w:r>
       <w:r>
         <w:t>. Three Selected Connectors</w:t>
       </w:r>
@@ -24782,10 +24915,10 @@
       </w:pPr>
       <w:r>
         <w:object w:dxaOrig="1665" w:dyaOrig="2370">
-          <v:shape id="_x0000_i1158" type="#_x0000_t75" style="width:83.4pt;height:118.95pt" o:ole="">
+          <v:shape id="_x0000_i1164" type="#_x0000_t75" style="width:83.5pt;height:119pt" o:ole="">
             <v:imagedata r:id="rId294" o:title=""/>
           </v:shape>
-          <o:OLEObject Type="Embed" ProgID="CorelPHOTOPAINT.Image.13" ShapeID="_x0000_i1158" DrawAspect="Content" ObjectID="_1521477110" r:id="rId295"/>
+          <o:OLEObject Type="Embed" ProgID="CorelPHOTOPAINT.Image.13" ShapeID="_x0000_i1164" DrawAspect="Content" ObjectID="_1529741101" r:id="rId295"/>
         </w:object>
       </w:r>
     </w:p>
@@ -24797,14 +24930,27 @@
       <w:r>
         <w:t xml:space="preserve">Figure </w:t>
       </w:r>
-      <w:fldSimple w:instr=" SEQ Figure \* ARABIC ">
-        <w:r>
-          <w:rPr>
-            <w:noProof/>
-          </w:rPr>
-          <w:t>11</w:t>
-        </w:r>
-      </w:fldSimple>
+      <w:r>
+        <w:fldChar w:fldCharType="begin"/>
+      </w:r>
+      <w:r>
+        <w:instrText xml:space="preserve"> SEQ Figure \* ARABIC </w:instrText>
+      </w:r>
+      <w:r>
+        <w:fldChar w:fldCharType="separate"/>
+      </w:r>
+      <w:r>
+        <w:rPr>
+          <w:noProof/>
+        </w:rPr>
+        <w:t>11</w:t>
+      </w:r>
+      <w:r>
+        <w:rPr>
+          <w:noProof/>
+        </w:rPr>
+        <w:fldChar w:fldCharType="end"/>
+      </w:r>
       <w:r>
         <w:t>. Four Selected Connectors</w:t>
       </w:r>
@@ -24932,10 +25078,10 @@
       </w:pPr>
       <w:r>
         <w:object w:dxaOrig="2865" w:dyaOrig="2505">
-          <v:shape id="_x0000_i1159" type="#_x0000_t75" style="width:143.55pt;height:124.4pt" o:ole="">
+          <v:shape id="_x0000_i1165" type="#_x0000_t75" style="width:143.5pt;height:124.5pt" o:ole="">
             <v:imagedata r:id="rId296" o:title=""/>
           </v:shape>
-          <o:OLEObject Type="Embed" ProgID="CorelPHOTOPAINT.Image.13" ShapeID="_x0000_i1159" DrawAspect="Content" ObjectID="_1521477111" r:id="rId297"/>
+          <o:OLEObject Type="Embed" ProgID="CorelPHOTOPAINT.Image.13" ShapeID="_x0000_i1165" DrawAspect="Content" ObjectID="_1529741102" r:id="rId297"/>
         </w:object>
       </w:r>
     </w:p>
@@ -24947,14 +25093,27 @@
       <w:r>
         <w:t xml:space="preserve">Figure </w:t>
       </w:r>
-      <w:fldSimple w:instr=" SEQ Figure \* ARABIC ">
-        <w:r>
-          <w:rPr>
-            <w:noProof/>
-          </w:rPr>
-          <w:t>12</w:t>
-        </w:r>
-      </w:fldSimple>
+      <w:r>
+        <w:fldChar w:fldCharType="begin"/>
+      </w:r>
+      <w:r>
+        <w:instrText xml:space="preserve"> SEQ Figure \* ARABIC </w:instrText>
+      </w:r>
+      <w:r>
+        <w:fldChar w:fldCharType="separate"/>
+      </w:r>
+      <w:r>
+        <w:rPr>
+          <w:noProof/>
+        </w:rPr>
+        <w:t>12</w:t>
+      </w:r>
+      <w:r>
+        <w:rPr>
+          <w:noProof/>
+        </w:rPr>
+        <w:fldChar w:fldCharType="end"/>
+      </w:r>
       <w:r>
         <w:t>. Five Selected Connectors</w:t>
       </w:r>
@@ -25041,10 +25200,10 @@
       </w:pPr>
       <w:r>
         <w:object w:dxaOrig="855" w:dyaOrig="990">
-          <v:shape id="_x0000_i1160" type="#_x0000_t75" style="width:42.85pt;height:50.15pt" o:ole="">
+          <v:shape id="_x0000_i1166" type="#_x0000_t75" style="width:43pt;height:50pt" o:ole="">
             <v:imagedata r:id="rId122" o:title=""/>
           </v:shape>
-          <o:OLEObject Type="Embed" ProgID="CorelPHOTOPAINT.Image.13" ShapeID="_x0000_i1160" DrawAspect="Content" ObjectID="_1521477112" r:id="rId298"/>
+          <o:OLEObject Type="Embed" ProgID="CorelPHOTOPAINT.Image.13" ShapeID="_x0000_i1166" DrawAspect="Content" ObjectID="_1529741103" r:id="rId298"/>
         </w:object>
       </w:r>
     </w:p>
@@ -25056,14 +25215,27 @@
       <w:r>
         <w:t xml:space="preserve">Figure </w:t>
       </w:r>
-      <w:fldSimple w:instr=" SEQ Figure \* ARABIC ">
-        <w:r>
-          <w:rPr>
-            <w:noProof/>
-          </w:rPr>
-          <w:t>13</w:t>
-        </w:r>
-      </w:fldSimple>
+      <w:r>
+        <w:fldChar w:fldCharType="begin"/>
+      </w:r>
+      <w:r>
+        <w:instrText xml:space="preserve"> SEQ Figure \* ARABIC </w:instrText>
+      </w:r>
+      <w:r>
+        <w:fldChar w:fldCharType="separate"/>
+      </w:r>
+      <w:r>
+        <w:rPr>
+          <w:noProof/>
+        </w:rPr>
+        <w:t>13</w:t>
+      </w:r>
+      <w:r>
+        <w:rPr>
+          <w:noProof/>
+        </w:rPr>
+        <w:fldChar w:fldCharType="end"/>
+      </w:r>
       <w:r>
         <w:t>. Properties Button</w:t>
       </w:r>
@@ -25079,7 +25251,7 @@
         </w:rPr>
         <w:lastRenderedPageBreak/>
         <w:drawing>
-          <wp:inline distT="0" distB="0" distL="0" distR="0" wp14:anchorId="4271FCBB" wp14:editId="29F97AC3">
+          <wp:inline distT="0" distB="0" distL="0" distR="0" wp14:anchorId="133CAAE0" wp14:editId="197420DB">
             <wp:extent cx="3524250" cy="4076700"/>
             <wp:effectExtent l="0" t="0" r="0" b="0"/>
             <wp:docPr id="12" name="Picture 12"/>
@@ -25124,14 +25296,27 @@
       <w:r>
         <w:t xml:space="preserve">Figure </w:t>
       </w:r>
-      <w:fldSimple w:instr=" SEQ Figure \* ARABIC ">
-        <w:r>
-          <w:rPr>
-            <w:noProof/>
-          </w:rPr>
-          <w:t>14</w:t>
-        </w:r>
-      </w:fldSimple>
+      <w:r>
+        <w:fldChar w:fldCharType="begin"/>
+      </w:r>
+      <w:r>
+        <w:instrText xml:space="preserve"> SEQ Figure \* ARABIC </w:instrText>
+      </w:r>
+      <w:r>
+        <w:fldChar w:fldCharType="separate"/>
+      </w:r>
+      <w:r>
+        <w:rPr>
+          <w:noProof/>
+        </w:rPr>
+        <w:t>14</w:t>
+      </w:r>
+      <w:r>
+        <w:rPr>
+          <w:noProof/>
+        </w:rPr>
+        <w:fldChar w:fldCharType="end"/>
+      </w:r>
       <w:bookmarkEnd w:id="15"/>
       <w:r>
         <w:t>. Connector</w:t>
@@ -25166,7 +25351,7 @@
         </w:rPr>
         <w:lastRenderedPageBreak/>
         <w:drawing>
-          <wp:inline distT="0" distB="0" distL="0" distR="0" wp14:anchorId="62E742BC" wp14:editId="5CF81377">
+          <wp:inline distT="0" distB="0" distL="0" distR="0" wp14:anchorId="171D1DFE" wp14:editId="53146819">
             <wp:extent cx="3524250" cy="2343150"/>
             <wp:effectExtent l="0" t="0" r="0" b="0"/>
             <wp:docPr id="1" name="Picture 1"/>
@@ -25211,14 +25396,27 @@
       <w:r>
         <w:t xml:space="preserve">Figure </w:t>
       </w:r>
-      <w:fldSimple w:instr=" SEQ Figure \* ARABIC ">
-        <w:r>
-          <w:rPr>
-            <w:noProof/>
-          </w:rPr>
-          <w:t>15</w:t>
-        </w:r>
-      </w:fldSimple>
+      <w:r>
+        <w:fldChar w:fldCharType="begin"/>
+      </w:r>
+      <w:r>
+        <w:instrText xml:space="preserve"> SEQ Figure \* ARABIC </w:instrText>
+      </w:r>
+      <w:r>
+        <w:fldChar w:fldCharType="separate"/>
+      </w:r>
+      <w:r>
+        <w:rPr>
+          <w:noProof/>
+        </w:rPr>
+        <w:t>15</w:t>
+      </w:r>
+      <w:r>
+        <w:rPr>
+          <w:noProof/>
+        </w:rPr>
+        <w:fldChar w:fldCharType="end"/>
+      </w:r>
       <w:bookmarkEnd w:id="16"/>
       <w:r>
         <w:t>. Point Properties</w:t>
@@ -26805,10 +27003,10 @@
       </w:pPr>
       <w:r>
         <w:object w:dxaOrig="3720" w:dyaOrig="1875">
-          <v:shape id="_x0000_i1161" type="#_x0000_t75" style="width:185.45pt;height:92.95pt" o:ole="">
+          <v:shape id="_x0000_i1167" type="#_x0000_t75" style="width:185.5pt;height:93pt" o:ole="">
             <v:imagedata r:id="rId301" o:title=""/>
           </v:shape>
-          <o:OLEObject Type="Embed" ProgID="CorelPHOTOPAINT.Image.13" ShapeID="_x0000_i1161" DrawAspect="Content" ObjectID="_1521477113" r:id="rId302"/>
+          <o:OLEObject Type="Embed" ProgID="CorelPHOTOPAINT.Image.13" ShapeID="_x0000_i1167" DrawAspect="Content" ObjectID="_1529741104" r:id="rId302"/>
         </w:object>
       </w:r>
     </w:p>
@@ -26821,52 +27019,14 @@
       <w:r>
         <w:t xml:space="preserve">Figure </w:t>
       </w:r>
-      <w:fldSimple w:instr=" SEQ Figure \* ARABIC ">
-        <w:r>
-          <w:rPr>
-            <w:noProof/>
-          </w:rPr>
-          <w:t>16</w:t>
-        </w:r>
-      </w:fldSimple>
-      <w:bookmarkEnd w:id="18"/>
-      <w:r>
-        <w:t>. Curved Sliding Connector</w:t>
-      </w:r>
-      <w:r>
-        <w:fldChar w:fldCharType="begin"/>
-      </w:r>
-      <w:r>
-        <w:instrText xml:space="preserve"> XE "</w:instrText>
-      </w:r>
-      <w:r>
-        <w:instrText>Sliding Connector</w:instrText>
-      </w:r>
-      <w:r>
-        <w:instrText xml:space="preserve">" </w:instrText>
-      </w:r>
-      <w:r>
-        <w:fldChar w:fldCharType="end"/>
-      </w:r>
-      <w:r>
-        <w:t xml:space="preserve"> Path</w:t>
-      </w:r>
-    </w:p>
-    <w:p>
-      <w:r>
-        <w:t xml:space="preserve">The configuration of the connections in </w:t>
-      </w:r>
-      <w:r>
-        <w:fldChar w:fldCharType="begin"/>
-      </w:r>
-      <w:r>
-        <w:instrText xml:space="preserve"> REF _Ref349804921 \h </w:instrText>
+      <w:r>
+        <w:fldChar w:fldCharType="begin"/>
+      </w:r>
+      <w:r>
+        <w:instrText xml:space="preserve"> SEQ Figure \* ARABIC </w:instrText>
       </w:r>
       <w:r>
         <w:fldChar w:fldCharType="separate"/>
-      </w:r>
-      <w:r>
-        <w:t xml:space="preserve">Figure </w:t>
       </w:r>
       <w:r>
         <w:rPr>
@@ -26875,6 +27035,57 @@
         <w:t>16</w:t>
       </w:r>
       <w:r>
+        <w:rPr>
+          <w:noProof/>
+        </w:rPr>
+        <w:fldChar w:fldCharType="end"/>
+      </w:r>
+      <w:bookmarkEnd w:id="18"/>
+      <w:r>
+        <w:t>. Curved Sliding Connector</w:t>
+      </w:r>
+      <w:r>
+        <w:fldChar w:fldCharType="begin"/>
+      </w:r>
+      <w:r>
+        <w:instrText xml:space="preserve"> XE "</w:instrText>
+      </w:r>
+      <w:r>
+        <w:instrText>Sliding Connector</w:instrText>
+      </w:r>
+      <w:r>
+        <w:instrText xml:space="preserve">" </w:instrText>
+      </w:r>
+      <w:r>
+        <w:fldChar w:fldCharType="end"/>
+      </w:r>
+      <w:r>
+        <w:t xml:space="preserve"> Path</w:t>
+      </w:r>
+    </w:p>
+    <w:p>
+      <w:r>
+        <w:t xml:space="preserve">The configuration of the connections in </w:t>
+      </w:r>
+      <w:r>
+        <w:fldChar w:fldCharType="begin"/>
+      </w:r>
+      <w:r>
+        <w:instrText xml:space="preserve"> REF _Ref349804921 \h </w:instrText>
+      </w:r>
+      <w:r>
+        <w:fldChar w:fldCharType="separate"/>
+      </w:r>
+      <w:r>
+        <w:t xml:space="preserve">Figure </w:t>
+      </w:r>
+      <w:r>
+        <w:rPr>
+          <w:noProof/>
+        </w:rPr>
+        <w:t>16</w:t>
+      </w:r>
+      <w:r>
         <w:fldChar w:fldCharType="end"/>
       </w:r>
       <w:r>
@@ -27034,10 +27245,10 @@
       </w:pPr>
       <w:r>
         <w:object w:dxaOrig="15450" w:dyaOrig="2760">
-          <v:shape id="_x0000_i1162" type="#_x0000_t75" style="width:703.15pt;height:124.4pt" o:ole="">
+          <v:shape id="_x0000_i1168" type="#_x0000_t75" style="width:703pt;height:124.5pt" o:ole="">
             <v:imagedata r:id="rId303" o:title=""/>
           </v:shape>
-          <o:OLEObject Type="Embed" ProgID="CorelPHOTOPAINT.Image.13" ShapeID="_x0000_i1162" DrawAspect="Content" ObjectID="_1521477114" r:id="rId304"/>
+          <o:OLEObject Type="Embed" ProgID="CorelPHOTOPAINT.Image.13" ShapeID="_x0000_i1168" DrawAspect="Content" ObjectID="_1529741105" r:id="rId304"/>
         </w:object>
       </w:r>
     </w:p>
@@ -27050,14 +27261,27 @@
       <w:r>
         <w:t xml:space="preserve">Figure </w:t>
       </w:r>
-      <w:fldSimple w:instr=" SEQ Figure \* ARABIC ">
-        <w:r>
-          <w:rPr>
-            <w:noProof/>
-          </w:rPr>
-          <w:t>17</w:t>
-        </w:r>
-      </w:fldSimple>
+      <w:r>
+        <w:fldChar w:fldCharType="begin"/>
+      </w:r>
+      <w:r>
+        <w:instrText xml:space="preserve"> SEQ Figure \* ARABIC </w:instrText>
+      </w:r>
+      <w:r>
+        <w:fldChar w:fldCharType="separate"/>
+      </w:r>
+      <w:r>
+        <w:rPr>
+          <w:noProof/>
+        </w:rPr>
+        <w:t>17</w:t>
+      </w:r>
+      <w:r>
+        <w:rPr>
+          <w:noProof/>
+        </w:rPr>
+        <w:fldChar w:fldCharType="end"/>
+      </w:r>
       <w:bookmarkEnd w:id="19"/>
       <w:r>
         <w:t>. Valid Sliding Connector</w:t>
@@ -27088,10 +27312,10 @@
       </w:pPr>
       <w:r>
         <w:object w:dxaOrig="16875" w:dyaOrig="4140">
-          <v:shape id="_x0000_i1163" type="#_x0000_t75" style="width:715.45pt;height:175.45pt" o:ole="">
+          <v:shape id="_x0000_i1169" type="#_x0000_t75" style="width:715.5pt;height:175.5pt" o:ole="">
             <v:imagedata r:id="rId305" o:title=""/>
           </v:shape>
-          <o:OLEObject Type="Embed" ProgID="CorelPHOTOPAINT.Image.13" ShapeID="_x0000_i1163" DrawAspect="Content" ObjectID="_1521477115" r:id="rId306"/>
+          <o:OLEObject Type="Embed" ProgID="CorelPHOTOPAINT.Image.13" ShapeID="_x0000_i1169" DrawAspect="Content" ObjectID="_1529741106" r:id="rId306"/>
         </w:object>
       </w:r>
     </w:p>
@@ -27104,14 +27328,27 @@
       <w:r>
         <w:t xml:space="preserve">Figure </w:t>
       </w:r>
-      <w:fldSimple w:instr=" SEQ Figure \* ARABIC ">
-        <w:r>
-          <w:rPr>
-            <w:noProof/>
-          </w:rPr>
-          <w:t>18</w:t>
-        </w:r>
-      </w:fldSimple>
+      <w:r>
+        <w:fldChar w:fldCharType="begin"/>
+      </w:r>
+      <w:r>
+        <w:instrText xml:space="preserve"> SEQ Figure \* ARABIC </w:instrText>
+      </w:r>
+      <w:r>
+        <w:fldChar w:fldCharType="separate"/>
+      </w:r>
+      <w:r>
+        <w:rPr>
+          <w:noProof/>
+        </w:rPr>
+        <w:t>18</w:t>
+      </w:r>
+      <w:r>
+        <w:rPr>
+          <w:noProof/>
+        </w:rPr>
+        <w:fldChar w:fldCharType="end"/>
+      </w:r>
       <w:bookmarkEnd w:id="20"/>
       <w:r>
         <w:t>. More Valid</w:t>
@@ -27146,10 +27383,10 @@
       </w:pPr>
       <w:r>
         <w:object w:dxaOrig="5550" w:dyaOrig="2025">
-          <v:shape id="_x0000_i1164" type="#_x0000_t75" style="width:277.05pt;height:101.15pt" o:ole="">
+          <v:shape id="_x0000_i1170" type="#_x0000_t75" style="width:277pt;height:101pt" o:ole="">
             <v:imagedata r:id="rId307" o:title=""/>
           </v:shape>
-          <o:OLEObject Type="Embed" ProgID="CorelPHOTOPAINT.Image.13" ShapeID="_x0000_i1164" DrawAspect="Content" ObjectID="_1521477116" r:id="rId308"/>
+          <o:OLEObject Type="Embed" ProgID="CorelPHOTOPAINT.Image.13" ShapeID="_x0000_i1170" DrawAspect="Content" ObjectID="_1529741107" r:id="rId308"/>
         </w:object>
       </w:r>
     </w:p>
@@ -27162,14 +27399,27 @@
       <w:r>
         <w:t xml:space="preserve">Figure </w:t>
       </w:r>
-      <w:fldSimple w:instr=" SEQ Figure \* ARABIC ">
-        <w:r>
-          <w:rPr>
-            <w:noProof/>
-          </w:rPr>
-          <w:t>19</w:t>
-        </w:r>
-      </w:fldSimple>
+      <w:r>
+        <w:fldChar w:fldCharType="begin"/>
+      </w:r>
+      <w:r>
+        <w:instrText xml:space="preserve"> SEQ Figure \* ARABIC </w:instrText>
+      </w:r>
+      <w:r>
+        <w:fldChar w:fldCharType="separate"/>
+      </w:r>
+      <w:r>
+        <w:rPr>
+          <w:noProof/>
+        </w:rPr>
+        <w:t>19</w:t>
+      </w:r>
+      <w:r>
+        <w:rPr>
+          <w:noProof/>
+        </w:rPr>
+        <w:fldChar w:fldCharType="end"/>
+      </w:r>
       <w:bookmarkEnd w:id="21"/>
       <w:r>
         <w:t>. Invalid Sliding Connector</w:t>
@@ -27228,10 +27478,10 @@
       </w:pPr>
       <w:r>
         <w:object w:dxaOrig="855" w:dyaOrig="990">
-          <v:shape id="_x0000_i1165" type="#_x0000_t75" style="width:42.85pt;height:50.15pt" o:ole="">
+          <v:shape id="_x0000_i1171" type="#_x0000_t75" style="width:43pt;height:50pt" o:ole="">
             <v:imagedata r:id="rId122" o:title=""/>
           </v:shape>
-          <o:OLEObject Type="Embed" ProgID="CorelPHOTOPAINT.Image.13" ShapeID="_x0000_i1165" DrawAspect="Content" ObjectID="_1521477117" r:id="rId309"/>
+          <o:OLEObject Type="Embed" ProgID="CorelPHOTOPAINT.Image.13" ShapeID="_x0000_i1171" DrawAspect="Content" ObjectID="_1529741108" r:id="rId309"/>
         </w:object>
       </w:r>
     </w:p>
@@ -27243,14 +27493,27 @@
       <w:r>
         <w:t xml:space="preserve">Figure </w:t>
       </w:r>
-      <w:fldSimple w:instr=" SEQ Figure \* ARABIC ">
-        <w:r>
-          <w:rPr>
-            <w:noProof/>
-          </w:rPr>
-          <w:t>20</w:t>
-        </w:r>
-      </w:fldSimple>
+      <w:r>
+        <w:fldChar w:fldCharType="begin"/>
+      </w:r>
+      <w:r>
+        <w:instrText xml:space="preserve"> SEQ Figure \* ARABIC </w:instrText>
+      </w:r>
+      <w:r>
+        <w:fldChar w:fldCharType="separate"/>
+      </w:r>
+      <w:r>
+        <w:rPr>
+          <w:noProof/>
+        </w:rPr>
+        <w:t>20</w:t>
+      </w:r>
+      <w:r>
+        <w:rPr>
+          <w:noProof/>
+        </w:rPr>
+        <w:fldChar w:fldCharType="end"/>
+      </w:r>
       <w:r>
         <w:t>. Properties Button</w:t>
       </w:r>
@@ -27266,7 +27529,7 @@
         </w:rPr>
         <w:lastRenderedPageBreak/>
         <w:drawing>
-          <wp:inline distT="0" distB="0" distL="0" distR="0" wp14:anchorId="340FAF06" wp14:editId="58BA3725">
+          <wp:inline distT="0" distB="0" distL="0" distR="0" wp14:anchorId="50EA6438" wp14:editId="4B1389B7">
             <wp:extent cx="3524250" cy="3619500"/>
             <wp:effectExtent l="0" t="0" r="0" b="0"/>
             <wp:docPr id="6" name="Picture 6"/>
@@ -27311,14 +27574,27 @@
       <w:r>
         <w:t xml:space="preserve">Figure </w:t>
       </w:r>
-      <w:fldSimple w:instr=" SEQ Figure \* ARABIC ">
-        <w:r>
-          <w:rPr>
-            <w:noProof/>
-          </w:rPr>
-          <w:t>21</w:t>
-        </w:r>
-      </w:fldSimple>
+      <w:r>
+        <w:fldChar w:fldCharType="begin"/>
+      </w:r>
+      <w:r>
+        <w:instrText xml:space="preserve"> SEQ Figure \* ARABIC </w:instrText>
+      </w:r>
+      <w:r>
+        <w:fldChar w:fldCharType="separate"/>
+      </w:r>
+      <w:r>
+        <w:rPr>
+          <w:noProof/>
+        </w:rPr>
+        <w:t>21</w:t>
+      </w:r>
+      <w:r>
+        <w:rPr>
+          <w:noProof/>
+        </w:rPr>
+        <w:fldChar w:fldCharType="end"/>
+      </w:r>
       <w:bookmarkEnd w:id="23"/>
       <w:r>
         <w:t>. Link</w:t>
@@ -27353,7 +27629,7 @@
         </w:rPr>
         <w:lastRenderedPageBreak/>
         <w:drawing>
-          <wp:inline distT="0" distB="0" distL="0" distR="0" wp14:anchorId="7AE26898" wp14:editId="5AD38D79">
+          <wp:inline distT="0" distB="0" distL="0" distR="0" wp14:anchorId="4797155C" wp14:editId="0A1B4923">
             <wp:extent cx="3524250" cy="2505075"/>
             <wp:effectExtent l="0" t="0" r="0" b="9525"/>
             <wp:docPr id="15" name="Picture 15"/>
@@ -27398,14 +27674,27 @@
       <w:r>
         <w:t xml:space="preserve">Figure </w:t>
       </w:r>
-      <w:fldSimple w:instr=" SEQ Figure \* ARABIC ">
-        <w:r>
-          <w:rPr>
-            <w:noProof/>
-          </w:rPr>
-          <w:t>22</w:t>
-        </w:r>
-      </w:fldSimple>
+      <w:r>
+        <w:fldChar w:fldCharType="begin"/>
+      </w:r>
+      <w:r>
+        <w:instrText xml:space="preserve"> SEQ Figure \* ARABIC </w:instrText>
+      </w:r>
+      <w:r>
+        <w:fldChar w:fldCharType="separate"/>
+      </w:r>
+      <w:r>
+        <w:rPr>
+          <w:noProof/>
+        </w:rPr>
+        <w:t>22</w:t>
+      </w:r>
+      <w:r>
+        <w:rPr>
+          <w:noProof/>
+        </w:rPr>
+        <w:fldChar w:fldCharType="end"/>
+      </w:r>
       <w:bookmarkEnd w:id="24"/>
       <w:r>
         <w:t>. Line Properties</w:t>
@@ -27840,7 +28129,7 @@
                   <v:imagedata r:id="rId240" o:title="" cropbottom="-11658f"/>
                   <w10:wrap type="square"/>
                 </v:shape>
-                <o:OLEObject Type="Embed" ProgID="CorelPHOTOPAINT.Image.13" ShapeID="_x0000_s1194" DrawAspect="Content" ObjectID="_1521477140" r:id="rId312"/>
+                <o:OLEObject Type="Embed" ProgID="CorelPHOTOPAINT.Image.13" ShapeID="_x0000_s1194" DrawAspect="Content" ObjectID="_1529741131" r:id="rId312"/>
               </w:object>
             </w:r>
             <w:r>
@@ -28829,7 +29118,7 @@
                   <v:imagedata r:id="rId313" o:title=""/>
                   <w10:wrap type="square"/>
                 </v:shape>
-                <o:OLEObject Type="Embed" ProgID="CorelPHOTOPAINT.Image.13" ShapeID="_x0000_s1196" DrawAspect="Content" ObjectID="_1521477141" r:id="rId314"/>
+                <o:OLEObject Type="Embed" ProgID="CorelPHOTOPAINT.Image.13" ShapeID="_x0000_s1196" DrawAspect="Content" ObjectID="_1529741132" r:id="rId314"/>
               </w:object>
             </w:r>
             <w:r>
@@ -30115,10 +30404,10 @@
       </w:pPr>
       <w:r>
         <w:object w:dxaOrig="6160" w:dyaOrig="2680">
-          <v:shape id="_x0000_i1166" type="#_x0000_t75" style="width:308.05pt;height:133.95pt" o:ole="">
+          <v:shape id="_x0000_i1174" type="#_x0000_t75" style="width:308pt;height:134pt" o:ole="">
             <v:imagedata r:id="rId315" o:title=""/>
           </v:shape>
-          <o:OLEObject Type="Embed" ProgID="CorelPHOTOPAINT.Image.17" ShapeID="_x0000_i1166" DrawAspect="Content" ObjectID="_1521477118" r:id="rId316"/>
+          <o:OLEObject Type="Embed" ProgID="CorelPHOTOPAINT.Image.17" ShapeID="_x0000_i1174" DrawAspect="Content" ObjectID="_1529741109" r:id="rId316"/>
         </w:object>
       </w:r>
     </w:p>
@@ -30132,14 +30421,27 @@
       <w:r>
         <w:t xml:space="preserve">Figure </w:t>
       </w:r>
-      <w:fldSimple w:instr=" SEQ Figure \* ARABIC ">
-        <w:r>
-          <w:rPr>
-            <w:noProof/>
-          </w:rPr>
-          <w:t>23</w:t>
-        </w:r>
-      </w:fldSimple>
+      <w:r>
+        <w:fldChar w:fldCharType="begin"/>
+      </w:r>
+      <w:r>
+        <w:instrText xml:space="preserve"> SEQ Figure \* ARABIC </w:instrText>
+      </w:r>
+      <w:r>
+        <w:fldChar w:fldCharType="separate"/>
+      </w:r>
+      <w:r>
+        <w:rPr>
+          <w:noProof/>
+        </w:rPr>
+        <w:t>23</w:t>
+      </w:r>
+      <w:r>
+        <w:rPr>
+          <w:noProof/>
+        </w:rPr>
+        <w:fldChar w:fldCharType="end"/>
+      </w:r>
       <w:bookmarkEnd w:id="26"/>
       <w:r>
         <w:t>. Locked</w:t>
@@ -30653,7 +30955,7 @@
         </w:rPr>
         <w:lastRenderedPageBreak/>
         <w:drawing>
-          <wp:inline distT="0" distB="0" distL="0" distR="0" wp14:anchorId="00E73759" wp14:editId="41430362">
+          <wp:inline distT="0" distB="0" distL="0" distR="0" wp14:anchorId="53D1679B" wp14:editId="23807F60">
             <wp:extent cx="3438525" cy="2733675"/>
             <wp:effectExtent l="0" t="0" r="9525" b="9525"/>
             <wp:docPr id="16" name="Picture 16"/>
@@ -30697,14 +30999,27 @@
       <w:r>
         <w:t xml:space="preserve">Figure </w:t>
       </w:r>
-      <w:fldSimple w:instr=" SEQ Figure \* ARABIC ">
-        <w:r>
-          <w:rPr>
-            <w:noProof/>
-          </w:rPr>
-          <w:t>24</w:t>
-        </w:r>
-      </w:fldSimple>
+      <w:r>
+        <w:fldChar w:fldCharType="begin"/>
+      </w:r>
+      <w:r>
+        <w:instrText xml:space="preserve"> SEQ Figure \* ARABIC </w:instrText>
+      </w:r>
+      <w:r>
+        <w:fldChar w:fldCharType="separate"/>
+      </w:r>
+      <w:r>
+        <w:rPr>
+          <w:noProof/>
+        </w:rPr>
+        <w:t>24</w:t>
+      </w:r>
+      <w:r>
+        <w:rPr>
+          <w:noProof/>
+        </w:rPr>
+        <w:fldChar w:fldCharType="end"/>
+      </w:r>
       <w:r>
         <w:t>. Gear</w:t>
       </w:r>
@@ -31790,10 +32105,10 @@
       </w:r>
       <w:r>
         <w:object w:dxaOrig="420" w:dyaOrig="420">
-          <v:shape id="_x0000_i1167" type="#_x0000_t75" style="width:20.95pt;height:20.95pt" o:ole="">
+          <v:shape id="_x0000_i1175" type="#_x0000_t75" style="width:21pt;height:21pt" o:ole="">
             <v:imagedata r:id="rId318" o:title=""/>
           </v:shape>
-          <o:OLEObject Type="Embed" ProgID="CorelPHOTOPAINT.Image.13" ShapeID="_x0000_i1167" DrawAspect="Content" ObjectID="_1521477119" r:id="rId319"/>
+          <o:OLEObject Type="Embed" ProgID="CorelPHOTOPAINT.Image.13" ShapeID="_x0000_i1175" DrawAspect="Content" ObjectID="_1529741110" r:id="rId319"/>
         </w:object>
       </w:r>
       <w:r>
@@ -31872,10 +32187,10 @@
       </w:pPr>
       <w:r>
         <w:object w:dxaOrig="1035" w:dyaOrig="1035">
-          <v:shape id="_x0000_i1168" type="#_x0000_t75" style="width:51.95pt;height:51.95pt" o:ole="">
+          <v:shape id="_x0000_i1176" type="#_x0000_t75" style="width:52pt;height:52pt" o:ole="">
             <v:imagedata r:id="rId320" o:title=""/>
           </v:shape>
-          <o:OLEObject Type="Embed" ProgID="CorelPHOTOPAINT.Image.13" ShapeID="_x0000_i1168" DrawAspect="Content" ObjectID="_1521477120" r:id="rId321"/>
+          <o:OLEObject Type="Embed" ProgID="CorelPHOTOPAINT.Image.13" ShapeID="_x0000_i1176" DrawAspect="Content" ObjectID="_1529741111" r:id="rId321"/>
         </w:object>
       </w:r>
     </w:p>
@@ -31887,14 +32202,27 @@
       <w:r>
         <w:t xml:space="preserve">Figure </w:t>
       </w:r>
-      <w:fldSimple w:instr=" SEQ Figure \* ARABIC ">
-        <w:r>
-          <w:rPr>
-            <w:noProof/>
-          </w:rPr>
-          <w:t>25</w:t>
-        </w:r>
-      </w:fldSimple>
+      <w:r>
+        <w:fldChar w:fldCharType="begin"/>
+      </w:r>
+      <w:r>
+        <w:instrText xml:space="preserve"> SEQ Figure \* ARABIC </w:instrText>
+      </w:r>
+      <w:r>
+        <w:fldChar w:fldCharType="separate"/>
+      </w:r>
+      <w:r>
+        <w:rPr>
+          <w:noProof/>
+        </w:rPr>
+        <w:t>25</w:t>
+      </w:r>
+      <w:r>
+        <w:rPr>
+          <w:noProof/>
+        </w:rPr>
+        <w:fldChar w:fldCharType="end"/>
+      </w:r>
       <w:r>
         <w:t>. Gear</w:t>
       </w:r>
@@ -32146,10 +32474,10 @@
       </w:pPr>
       <w:r>
         <w:object w:dxaOrig="1035" w:dyaOrig="1035">
-          <v:shape id="_x0000_i1169" type="#_x0000_t75" style="width:51.95pt;height:51.95pt" o:ole="">
+          <v:shape id="_x0000_i1177" type="#_x0000_t75" style="width:52pt;height:52pt" o:ole="">
             <v:imagedata r:id="rId320" o:title=""/>
           </v:shape>
-          <o:OLEObject Type="Embed" ProgID="CorelPHOTOPAINT.Image.13" ShapeID="_x0000_i1169" DrawAspect="Content" ObjectID="_1521477121" r:id="rId322"/>
+          <o:OLEObject Type="Embed" ProgID="CorelPHOTOPAINT.Image.13" ShapeID="_x0000_i1177" DrawAspect="Content" ObjectID="_1529741112" r:id="rId322"/>
         </w:object>
       </w:r>
     </w:p>
@@ -32161,14 +32489,27 @@
       <w:r>
         <w:t xml:space="preserve">Figure </w:t>
       </w:r>
-      <w:fldSimple w:instr=" SEQ Figure \* ARABIC ">
-        <w:r>
-          <w:rPr>
-            <w:noProof/>
-          </w:rPr>
-          <w:t>26</w:t>
-        </w:r>
-      </w:fldSimple>
+      <w:r>
+        <w:fldChar w:fldCharType="begin"/>
+      </w:r>
+      <w:r>
+        <w:instrText xml:space="preserve"> SEQ Figure \* ARABIC </w:instrText>
+      </w:r>
+      <w:r>
+        <w:fldChar w:fldCharType="separate"/>
+      </w:r>
+      <w:r>
+        <w:rPr>
+          <w:noProof/>
+        </w:rPr>
+        <w:t>26</w:t>
+      </w:r>
+      <w:r>
+        <w:rPr>
+          <w:noProof/>
+        </w:rPr>
+        <w:fldChar w:fldCharType="end"/>
+      </w:r>
       <w:r>
         <w:t>. Gear</w:t>
       </w:r>
@@ -32314,10 +32655,10 @@
       </w:pPr>
       <w:r>
         <w:object w:dxaOrig="2505" w:dyaOrig="1200">
-          <v:shape id="_x0000_i1170" type="#_x0000_t75" style="width:124.85pt;height:60.15pt" o:ole="">
+          <v:shape id="_x0000_i1178" type="#_x0000_t75" style="width:125pt;height:60pt" o:ole="">
             <v:imagedata r:id="rId323" o:title=""/>
           </v:shape>
-          <o:OLEObject Type="Embed" ProgID="CorelPHOTOPAINT.Image.13" ShapeID="_x0000_i1170" DrawAspect="Content" ObjectID="_1521477122" r:id="rId324"/>
+          <o:OLEObject Type="Embed" ProgID="CorelPHOTOPAINT.Image.13" ShapeID="_x0000_i1178" DrawAspect="Content" ObjectID="_1529741113" r:id="rId324"/>
         </w:object>
       </w:r>
     </w:p>
@@ -32329,14 +32670,27 @@
       <w:r>
         <w:t xml:space="preserve">Figure </w:t>
       </w:r>
-      <w:fldSimple w:instr=" SEQ Figure \* ARABIC ">
-        <w:r>
-          <w:rPr>
-            <w:noProof/>
-          </w:rPr>
-          <w:t>27</w:t>
-        </w:r>
-      </w:fldSimple>
+      <w:r>
+        <w:fldChar w:fldCharType="begin"/>
+      </w:r>
+      <w:r>
+        <w:instrText xml:space="preserve"> SEQ Figure \* ARABIC </w:instrText>
+      </w:r>
+      <w:r>
+        <w:fldChar w:fldCharType="separate"/>
+      </w:r>
+      <w:r>
+        <w:rPr>
+          <w:noProof/>
+        </w:rPr>
+        <w:t>27</w:t>
+      </w:r>
+      <w:r>
+        <w:rPr>
+          <w:noProof/>
+        </w:rPr>
+        <w:fldChar w:fldCharType="end"/>
+      </w:r>
       <w:r>
         <w:t>. Gear</w:t>
       </w:r>
@@ -32464,10 +32818,10 @@
       </w:pPr>
       <w:r>
         <w:object w:dxaOrig="2760" w:dyaOrig="1545">
-          <v:shape id="_x0000_i1171" type="#_x0000_t75" style="width:138.1pt;height:77.45pt" o:ole="">
+          <v:shape id="_x0000_i1179" type="#_x0000_t75" style="width:138pt;height:77.5pt" o:ole="">
             <v:imagedata r:id="rId325" o:title=""/>
           </v:shape>
-          <o:OLEObject Type="Embed" ProgID="CorelPHOTOPAINT.Image.13" ShapeID="_x0000_i1171" DrawAspect="Content" ObjectID="_1521477123" r:id="rId326"/>
+          <o:OLEObject Type="Embed" ProgID="CorelPHOTOPAINT.Image.13" ShapeID="_x0000_i1179" DrawAspect="Content" ObjectID="_1529741114" r:id="rId326"/>
         </w:object>
       </w:r>
     </w:p>
@@ -32479,14 +32833,27 @@
       <w:r>
         <w:t xml:space="preserve">Figure </w:t>
       </w:r>
-      <w:fldSimple w:instr=" SEQ Figure \* ARABIC ">
-        <w:r>
-          <w:rPr>
-            <w:noProof/>
-          </w:rPr>
-          <w:t>28</w:t>
-        </w:r>
-      </w:fldSimple>
+      <w:r>
+        <w:fldChar w:fldCharType="begin"/>
+      </w:r>
+      <w:r>
+        <w:instrText xml:space="preserve"> SEQ Figure \* ARABIC </w:instrText>
+      </w:r>
+      <w:r>
+        <w:fldChar w:fldCharType="separate"/>
+      </w:r>
+      <w:r>
+        <w:rPr>
+          <w:noProof/>
+        </w:rPr>
+        <w:t>28</w:t>
+      </w:r>
+      <w:r>
+        <w:rPr>
+          <w:noProof/>
+        </w:rPr>
+        <w:fldChar w:fldCharType="end"/>
+      </w:r>
       <w:r>
         <w:t>. Gear</w:t>
       </w:r>
@@ -32706,10 +33073,10 @@
       </w:pPr>
       <w:r>
         <w:object w:dxaOrig="3360" w:dyaOrig="2385">
-          <v:shape id="_x0000_i1172" type="#_x0000_t75" style="width:168.15pt;height:118.95pt" o:ole="">
+          <v:shape id="_x0000_i1180" type="#_x0000_t75" style="width:168pt;height:119pt" o:ole="">
             <v:imagedata r:id="rId327" o:title=""/>
           </v:shape>
-          <o:OLEObject Type="Embed" ProgID="CorelPHOTOPAINT.Image.13" ShapeID="_x0000_i1172" DrawAspect="Content" ObjectID="_1521477124" r:id="rId328"/>
+          <o:OLEObject Type="Embed" ProgID="CorelPHOTOPAINT.Image.13" ShapeID="_x0000_i1180" DrawAspect="Content" ObjectID="_1529741115" r:id="rId328"/>
         </w:object>
       </w:r>
     </w:p>
@@ -32721,14 +33088,27 @@
       <w:r>
         <w:t xml:space="preserve">Figure </w:t>
       </w:r>
-      <w:fldSimple w:instr=" SEQ Figure \* ARABIC ">
-        <w:r>
-          <w:rPr>
-            <w:noProof/>
-          </w:rPr>
-          <w:t>29</w:t>
-        </w:r>
-      </w:fldSimple>
+      <w:r>
+        <w:fldChar w:fldCharType="begin"/>
+      </w:r>
+      <w:r>
+        <w:instrText xml:space="preserve"> SEQ Figure \* ARABIC </w:instrText>
+      </w:r>
+      <w:r>
+        <w:fldChar w:fldCharType="separate"/>
+      </w:r>
+      <w:r>
+        <w:rPr>
+          <w:noProof/>
+        </w:rPr>
+        <w:t>29</w:t>
+      </w:r>
+      <w:r>
+        <w:rPr>
+          <w:noProof/>
+        </w:rPr>
+        <w:fldChar w:fldCharType="end"/>
+      </w:r>
       <w:r>
         <w:t>. Gear</w:t>
       </w:r>
@@ -33695,10 +34075,10 @@
       </w:pPr>
       <w:r>
         <w:object w:dxaOrig="4874" w:dyaOrig="3345">
-          <v:shape id="_x0000_i1173" type="#_x0000_t75" style="width:243.35pt;height:167.25pt" o:ole="">
+          <v:shape id="_x0000_i1181" type="#_x0000_t75" style="width:243.5pt;height:167.5pt" o:ole="">
             <v:imagedata r:id="rId329" o:title=""/>
           </v:shape>
-          <o:OLEObject Type="Embed" ProgID="CorelPHOTOPAINT.Image.13" ShapeID="_x0000_i1173" DrawAspect="Content" ObjectID="_1521477125" r:id="rId330"/>
+          <o:OLEObject Type="Embed" ProgID="CorelPHOTOPAINT.Image.13" ShapeID="_x0000_i1181" DrawAspect="Content" ObjectID="_1529741116" r:id="rId330"/>
         </w:object>
       </w:r>
     </w:p>
@@ -33711,14 +34091,27 @@
       <w:r>
         <w:t xml:space="preserve">Figure </w:t>
       </w:r>
-      <w:fldSimple w:instr=" SEQ Figure \* ARABIC ">
-        <w:r>
-          <w:rPr>
-            <w:noProof/>
-          </w:rPr>
-          <w:t>30</w:t>
-        </w:r>
-      </w:fldSimple>
+      <w:r>
+        <w:fldChar w:fldCharType="begin"/>
+      </w:r>
+      <w:r>
+        <w:instrText xml:space="preserve"> SEQ Figure \* ARABIC </w:instrText>
+      </w:r>
+      <w:r>
+        <w:fldChar w:fldCharType="separate"/>
+      </w:r>
+      <w:r>
+        <w:rPr>
+          <w:noProof/>
+        </w:rPr>
+        <w:t>30</w:t>
+      </w:r>
+      <w:r>
+        <w:rPr>
+          <w:noProof/>
+        </w:rPr>
+        <w:fldChar w:fldCharType="end"/>
+      </w:r>
       <w:bookmarkEnd w:id="33"/>
       <w:r>
         <w:t>. Link</w:t>
@@ -33877,10 +34270,10 @@
       </w:pPr>
       <w:r>
         <w:object w:dxaOrig="3840" w:dyaOrig="3090">
-          <v:shape id="_x0000_i1174" type="#_x0000_t75" style="width:191.85pt;height:154.95pt" o:ole="">
+          <v:shape id="_x0000_i1182" type="#_x0000_t75" style="width:192pt;height:155pt" o:ole="">
             <v:imagedata r:id="rId331" o:title=""/>
           </v:shape>
-          <o:OLEObject Type="Embed" ProgID="CorelPHOTOPAINT.Image.13" ShapeID="_x0000_i1174" DrawAspect="Content" ObjectID="_1521477126" r:id="rId332"/>
+          <o:OLEObject Type="Embed" ProgID="CorelPHOTOPAINT.Image.13" ShapeID="_x0000_i1182" DrawAspect="Content" ObjectID="_1529741117" r:id="rId332"/>
         </w:object>
       </w:r>
     </w:p>
@@ -33894,158 +34287,14 @@
       <w:r>
         <w:t xml:space="preserve">Figure </w:t>
       </w:r>
-      <w:fldSimple w:instr=" SEQ Figure \* ARABIC ">
-        <w:r>
-          <w:rPr>
-            <w:noProof/>
-          </w:rPr>
-          <w:t>31</w:t>
-        </w:r>
-      </w:fldSimple>
-      <w:bookmarkEnd w:id="34"/>
-      <w:r>
-        <w:t>. Three Connector</w:t>
-      </w:r>
-      <w:r>
-        <w:fldChar w:fldCharType="begin"/>
-      </w:r>
-      <w:r>
-        <w:instrText xml:space="preserve"> XE "</w:instrText>
-      </w:r>
-      <w:r>
-        <w:instrText>Connector</w:instrText>
-      </w:r>
-      <w:r>
-        <w:instrText xml:space="preserve">" </w:instrText>
-      </w:r>
-      <w:r>
-        <w:fldChar w:fldCharType="end"/>
-      </w:r>
-      <w:r>
-        <w:t xml:space="preserve"> Link</w:t>
-      </w:r>
-      <w:r>
-        <w:fldChar w:fldCharType="begin"/>
-      </w:r>
-      <w:r>
-        <w:instrText xml:space="preserve"> XE "</w:instrText>
-      </w:r>
-      <w:r>
-        <w:instrText>Link</w:instrText>
-      </w:r>
-      <w:r>
-        <w:instrText xml:space="preserve">" </w:instrText>
-      </w:r>
-      <w:r>
-        <w:fldChar w:fldCharType="end"/>
-      </w:r>
-      <w:r>
-        <w:t xml:space="preserve"> Dimensions</w:t>
-      </w:r>
-      <w:bookmarkEnd w:id="35"/>
-      <w:r>
-        <w:fldChar w:fldCharType="begin"/>
-      </w:r>
-      <w:r>
-        <w:instrText xml:space="preserve"> XE "</w:instrText>
-      </w:r>
-      <w:r>
-        <w:instrText>Dimensions</w:instrText>
-      </w:r>
-      <w:r>
-        <w:instrText xml:space="preserve">" </w:instrText>
-      </w:r>
-      <w:r>
-        <w:fldChar w:fldCharType="end"/>
-      </w:r>
-    </w:p>
-    <w:p>
-      <w:r>
-        <w:t>Links that have three or more connectors</w:t>
-      </w:r>
-      <w:r>
-        <w:fldChar w:fldCharType="begin"/>
-      </w:r>
-      <w:r>
-        <w:instrText xml:space="preserve"> XE "</w:instrText>
-      </w:r>
-      <w:r>
-        <w:instrText>Connectors</w:instrText>
-      </w:r>
-      <w:r>
-        <w:instrText xml:space="preserve">" </w:instrText>
-      </w:r>
-      <w:r>
-        <w:fldChar w:fldCharType="end"/>
-      </w:r>
-      <w:r>
-        <w:t xml:space="preserve"> are displayed with dimensions</w:t>
-      </w:r>
-      <w:r>
-        <w:fldChar w:fldCharType="begin"/>
-      </w:r>
-      <w:r>
-        <w:instrText xml:space="preserve"> XE "</w:instrText>
-      </w:r>
-      <w:r>
-        <w:instrText>Dimensions</w:instrText>
-      </w:r>
-      <w:r>
-        <w:instrText xml:space="preserve">" </w:instrText>
-      </w:r>
-      <w:r>
-        <w:fldChar w:fldCharType="end"/>
-      </w:r>
-      <w:r>
-        <w:t xml:space="preserve"> that are aligned</w:t>
-      </w:r>
-      <w:r>
-        <w:fldChar w:fldCharType="begin"/>
-      </w:r>
-      <w:r>
-        <w:instrText xml:space="preserve"> XE "</w:instrText>
-      </w:r>
-      <w:r>
-        <w:instrText>Aligned</w:instrText>
-      </w:r>
-      <w:r>
-        <w:instrText xml:space="preserve">" </w:instrText>
-      </w:r>
-      <w:r>
-        <w:fldChar w:fldCharType="end"/>
-      </w:r>
-      <w:r>
-        <w:t xml:space="preserve"> to the longest adjacent pair of connectors</w:t>
-      </w:r>
-      <w:r>
-        <w:fldChar w:fldCharType="begin"/>
-      </w:r>
-      <w:r>
-        <w:instrText xml:space="preserve"> XE "</w:instrText>
-      </w:r>
-      <w:r>
-        <w:instrText>Connectors</w:instrText>
-      </w:r>
-      <w:r>
-        <w:instrText xml:space="preserve">" </w:instrText>
-      </w:r>
-      <w:r>
-        <w:fldChar w:fldCharType="end"/>
-      </w:r>
-      <w:r>
-        <w:t xml:space="preserve">. </w:t>
-      </w:r>
-      <w:r>
-        <w:fldChar w:fldCharType="begin"/>
-      </w:r>
-      <w:r>
-        <w:instrText xml:space="preserve"> REF _Ref333492661 \h </w:instrText>
+      <w:r>
+        <w:fldChar w:fldCharType="begin"/>
+      </w:r>
+      <w:r>
+        <w:instrText xml:space="preserve"> SEQ Figure \* ARABIC </w:instrText>
       </w:r>
       <w:r>
         <w:fldChar w:fldCharType="separate"/>
-      </w:r>
-      <w:r>
-        <w:t xml:space="preserve">Figure </w:t>
       </w:r>
       <w:r>
         <w:rPr>
@@ -34054,6 +34303,163 @@
         <w:t>31</w:t>
       </w:r>
       <w:r>
+        <w:rPr>
+          <w:noProof/>
+        </w:rPr>
+        <w:fldChar w:fldCharType="end"/>
+      </w:r>
+      <w:bookmarkEnd w:id="34"/>
+      <w:r>
+        <w:t>. Three Connector</w:t>
+      </w:r>
+      <w:r>
+        <w:fldChar w:fldCharType="begin"/>
+      </w:r>
+      <w:r>
+        <w:instrText xml:space="preserve"> XE "</w:instrText>
+      </w:r>
+      <w:r>
+        <w:instrText>Connector</w:instrText>
+      </w:r>
+      <w:r>
+        <w:instrText xml:space="preserve">" </w:instrText>
+      </w:r>
+      <w:r>
+        <w:fldChar w:fldCharType="end"/>
+      </w:r>
+      <w:r>
+        <w:t xml:space="preserve"> Link</w:t>
+      </w:r>
+      <w:r>
+        <w:fldChar w:fldCharType="begin"/>
+      </w:r>
+      <w:r>
+        <w:instrText xml:space="preserve"> XE "</w:instrText>
+      </w:r>
+      <w:r>
+        <w:instrText>Link</w:instrText>
+      </w:r>
+      <w:r>
+        <w:instrText xml:space="preserve">" </w:instrText>
+      </w:r>
+      <w:r>
+        <w:fldChar w:fldCharType="end"/>
+      </w:r>
+      <w:r>
+        <w:t xml:space="preserve"> Dimensions</w:t>
+      </w:r>
+      <w:bookmarkEnd w:id="35"/>
+      <w:r>
+        <w:fldChar w:fldCharType="begin"/>
+      </w:r>
+      <w:r>
+        <w:instrText xml:space="preserve"> XE "</w:instrText>
+      </w:r>
+      <w:r>
+        <w:instrText>Dimensions</w:instrText>
+      </w:r>
+      <w:r>
+        <w:instrText xml:space="preserve">" </w:instrText>
+      </w:r>
+      <w:r>
+        <w:fldChar w:fldCharType="end"/>
+      </w:r>
+    </w:p>
+    <w:p>
+      <w:r>
+        <w:t>Links that have three or more connectors</w:t>
+      </w:r>
+      <w:r>
+        <w:fldChar w:fldCharType="begin"/>
+      </w:r>
+      <w:r>
+        <w:instrText xml:space="preserve"> XE "</w:instrText>
+      </w:r>
+      <w:r>
+        <w:instrText>Connectors</w:instrText>
+      </w:r>
+      <w:r>
+        <w:instrText xml:space="preserve">" </w:instrText>
+      </w:r>
+      <w:r>
+        <w:fldChar w:fldCharType="end"/>
+      </w:r>
+      <w:r>
+        <w:t xml:space="preserve"> are displayed with dimensions</w:t>
+      </w:r>
+      <w:r>
+        <w:fldChar w:fldCharType="begin"/>
+      </w:r>
+      <w:r>
+        <w:instrText xml:space="preserve"> XE "</w:instrText>
+      </w:r>
+      <w:r>
+        <w:instrText>Dimensions</w:instrText>
+      </w:r>
+      <w:r>
+        <w:instrText xml:space="preserve">" </w:instrText>
+      </w:r>
+      <w:r>
+        <w:fldChar w:fldCharType="end"/>
+      </w:r>
+      <w:r>
+        <w:t xml:space="preserve"> that are aligned</w:t>
+      </w:r>
+      <w:r>
+        <w:fldChar w:fldCharType="begin"/>
+      </w:r>
+      <w:r>
+        <w:instrText xml:space="preserve"> XE "</w:instrText>
+      </w:r>
+      <w:r>
+        <w:instrText>Aligned</w:instrText>
+      </w:r>
+      <w:r>
+        <w:instrText xml:space="preserve">" </w:instrText>
+      </w:r>
+      <w:r>
+        <w:fldChar w:fldCharType="end"/>
+      </w:r>
+      <w:r>
+        <w:t xml:space="preserve"> to the longest adjacent pair of connectors</w:t>
+      </w:r>
+      <w:r>
+        <w:fldChar w:fldCharType="begin"/>
+      </w:r>
+      <w:r>
+        <w:instrText xml:space="preserve"> XE "</w:instrText>
+      </w:r>
+      <w:r>
+        <w:instrText>Connectors</w:instrText>
+      </w:r>
+      <w:r>
+        <w:instrText xml:space="preserve">" </w:instrText>
+      </w:r>
+      <w:r>
+        <w:fldChar w:fldCharType="end"/>
+      </w:r>
+      <w:r>
+        <w:t xml:space="preserve">. </w:t>
+      </w:r>
+      <w:r>
+        <w:fldChar w:fldCharType="begin"/>
+      </w:r>
+      <w:r>
+        <w:instrText xml:space="preserve"> REF _Ref333492661 \h </w:instrText>
+      </w:r>
+      <w:r>
+        <w:fldChar w:fldCharType="separate"/>
+      </w:r>
+      <w:r>
+        <w:t xml:space="preserve">Figure </w:t>
+      </w:r>
+      <w:r>
+        <w:rPr>
+          <w:noProof/>
+        </w:rPr>
+        <w:t>31</w:t>
+      </w:r>
+      <w:r>
         <w:fldChar w:fldCharType="end"/>
       </w:r>
       <w:r>
@@ -34443,10 +34849,10 @@
       </w:pPr>
       <w:r>
         <w:object w:dxaOrig="7040" w:dyaOrig="8980">
-          <v:shape id="_x0000_i1187" type="#_x0000_t75" style="width:351.8pt;height:448.85pt" o:ole="">
+          <v:shape id="_x0000_i1183" type="#_x0000_t75" style="width:351.5pt;height:449pt" o:ole="">
             <v:imagedata r:id="rId333" o:title=""/>
           </v:shape>
-          <o:OLEObject Type="Embed" ProgID="CorelPHOTOPAINT.Image.17" ShapeID="_x0000_i1187" DrawAspect="Content" ObjectID="_1521477127" r:id="rId334"/>
+          <o:OLEObject Type="Embed" ProgID="CorelPHOTOPAINT.Image.17" ShapeID="_x0000_i1183" DrawAspect="Content" ObjectID="_1529741118" r:id="rId334"/>
         </w:object>
       </w:r>
     </w:p>
@@ -34458,14 +34864,27 @@
       <w:r>
         <w:t xml:space="preserve">Figure </w:t>
       </w:r>
-      <w:fldSimple w:instr=" SEQ Figure \* ARABIC ">
-        <w:r>
-          <w:rPr>
-            <w:noProof/>
-          </w:rPr>
-          <w:t>32</w:t>
-        </w:r>
-      </w:fldSimple>
+      <w:r>
+        <w:fldChar w:fldCharType="begin"/>
+      </w:r>
+      <w:r>
+        <w:instrText xml:space="preserve"> SEQ Figure \* ARABIC </w:instrText>
+      </w:r>
+      <w:r>
+        <w:fldChar w:fldCharType="separate"/>
+      </w:r>
+      <w:r>
+        <w:rPr>
+          <w:noProof/>
+        </w:rPr>
+        <w:t>32</w:t>
+      </w:r>
+      <w:r>
+        <w:rPr>
+          <w:noProof/>
+        </w:rPr>
+        <w:fldChar w:fldCharType="end"/>
+      </w:r>
       <w:r>
         <w:t>. Parts List View</w:t>
       </w:r>
@@ -34868,7 +35287,7 @@
         </w:rPr>
         <w:lastRenderedPageBreak/>
         <w:drawing>
-          <wp:inline distT="0" distB="0" distL="0" distR="0" wp14:anchorId="09E5FA3C" wp14:editId="56BD9016">
+          <wp:inline distT="0" distB="0" distL="0" distR="0" wp14:anchorId="13A34617" wp14:editId="79C4AD61">
             <wp:extent cx="8623300" cy="4503279"/>
             <wp:effectExtent l="0" t="0" r="6350" b="0"/>
             <wp:docPr id="17" name="Picture 17"/>
@@ -34913,14 +35332,27 @@
       <w:r>
         <w:t xml:space="preserve">Figure </w:t>
       </w:r>
-      <w:fldSimple w:instr=" SEQ Figure \* ARABIC ">
-        <w:r>
-          <w:rPr>
-            <w:noProof/>
-          </w:rPr>
-          <w:t>33</w:t>
-        </w:r>
-      </w:fldSimple>
+      <w:r>
+        <w:fldChar w:fldCharType="begin"/>
+      </w:r>
+      <w:r>
+        <w:instrText xml:space="preserve"> SEQ Figure \* ARABIC </w:instrText>
+      </w:r>
+      <w:r>
+        <w:fldChar w:fldCharType="separate"/>
+      </w:r>
+      <w:r>
+        <w:rPr>
+          <w:noProof/>
+        </w:rPr>
+        <w:t>33</w:t>
+      </w:r>
+      <w:r>
+        <w:rPr>
+          <w:noProof/>
+        </w:rPr>
+        <w:fldChar w:fldCharType="end"/>
+      </w:r>
       <w:bookmarkEnd w:id="39"/>
       <w:r>
         <w:t>. Interactive</w:t>
@@ -35713,7 +36145,7 @@
         </w:rPr>
         <w:lastRenderedPageBreak/>
         <w:drawing>
-          <wp:inline distT="0" distB="0" distL="0" distR="0" wp14:anchorId="414D6FFD" wp14:editId="52CE0823">
+          <wp:inline distT="0" distB="0" distL="0" distR="0" wp14:anchorId="093C57F4" wp14:editId="6B06ECE7">
             <wp:extent cx="6858000" cy="4638675"/>
             <wp:effectExtent l="0" t="0" r="0" b="9525"/>
             <wp:docPr id="124" name="Picture 124"/>
@@ -35771,14 +36203,27 @@
       <w:r>
         <w:t xml:space="preserve">Figure </w:t>
       </w:r>
-      <w:fldSimple w:instr=" SEQ Figure \* ARABIC ">
-        <w:r>
-          <w:rPr>
-            <w:noProof/>
-          </w:rPr>
-          <w:t>34</w:t>
-        </w:r>
-      </w:fldSimple>
+      <w:r>
+        <w:fldChar w:fldCharType="begin"/>
+      </w:r>
+      <w:r>
+        <w:instrText xml:space="preserve"> SEQ Figure \* ARABIC </w:instrText>
+      </w:r>
+      <w:r>
+        <w:fldChar w:fldCharType="separate"/>
+      </w:r>
+      <w:r>
+        <w:rPr>
+          <w:noProof/>
+        </w:rPr>
+        <w:t>34</w:t>
+      </w:r>
+      <w:r>
+        <w:rPr>
+          <w:noProof/>
+        </w:rPr>
+        <w:fldChar w:fldCharType="end"/>
+      </w:r>
       <w:bookmarkEnd w:id="43"/>
       <w:r>
         <w:t>. Smile Drawing Example</w:t>
@@ -36321,7 +36766,7 @@
         </w:rPr>
         <w:lastRenderedPageBreak/>
         <w:drawing>
-          <wp:inline distT="0" distB="0" distL="0" distR="0" wp14:anchorId="451B0EA4" wp14:editId="3A0D80F2">
+          <wp:inline distT="0" distB="0" distL="0" distR="0" wp14:anchorId="03BB3BC7" wp14:editId="40F0FD76">
             <wp:extent cx="9086850" cy="6143625"/>
             <wp:effectExtent l="0" t="0" r="0" b="9525"/>
             <wp:docPr id="18" name="Picture 18"/>
@@ -36365,14 +36810,27 @@
       <w:r>
         <w:t xml:space="preserve">Figure </w:t>
       </w:r>
-      <w:fldSimple w:instr=" SEQ Figure \* ARABIC ">
-        <w:r>
-          <w:rPr>
-            <w:noProof/>
-          </w:rPr>
-          <w:t>35</w:t>
-        </w:r>
-      </w:fldSimple>
+      <w:r>
+        <w:fldChar w:fldCharType="begin"/>
+      </w:r>
+      <w:r>
+        <w:instrText xml:space="preserve"> SEQ Figure \* ARABIC </w:instrText>
+      </w:r>
+      <w:r>
+        <w:fldChar w:fldCharType="separate"/>
+      </w:r>
+      <w:r>
+        <w:rPr>
+          <w:noProof/>
+        </w:rPr>
+        <w:t>35</w:t>
+      </w:r>
+      <w:r>
+        <w:rPr>
+          <w:noProof/>
+        </w:rPr>
+        <w:fldChar w:fldCharType="end"/>
+      </w:r>
       <w:r>
         <w:t>. Export Image</w:t>
       </w:r>
@@ -36543,10 +37001,10 @@
       </w:pPr>
       <w:r>
         <w:object w:dxaOrig="3540" w:dyaOrig="1650">
-          <v:shape id="_x0000_i1175" type="#_x0000_t75" style="width:176.8pt;height:82.5pt" o:ole="">
+          <v:shape id="_x0000_i1184" type="#_x0000_t75" style="width:177pt;height:82.5pt" o:ole="">
             <v:imagedata r:id="rId338" o:title=""/>
           </v:shape>
-          <o:OLEObject Type="Embed" ProgID="CorelPHOTOPAINT.Image.13" ShapeID="_x0000_i1175" DrawAspect="Content" ObjectID="_1521477128" r:id="rId339"/>
+          <o:OLEObject Type="Embed" ProgID="CorelPHOTOPAINT.Image.13" ShapeID="_x0000_i1184" DrawAspect="Content" ObjectID="_1529741119" r:id="rId339"/>
         </w:object>
       </w:r>
     </w:p>
@@ -36558,14 +37016,27 @@
       <w:r>
         <w:t xml:space="preserve">Figure </w:t>
       </w:r>
-      <w:fldSimple w:instr=" SEQ Figure \* ARABIC ">
-        <w:r>
-          <w:rPr>
-            <w:noProof/>
-          </w:rPr>
-          <w:t>36</w:t>
-        </w:r>
-      </w:fldSimple>
+      <w:r>
+        <w:fldChar w:fldCharType="begin"/>
+      </w:r>
+      <w:r>
+        <w:instrText xml:space="preserve"> SEQ Figure \* ARABIC </w:instrText>
+      </w:r>
+      <w:r>
+        <w:fldChar w:fldCharType="separate"/>
+      </w:r>
+      <w:r>
+        <w:rPr>
+          <w:noProof/>
+        </w:rPr>
+        <w:t>36</w:t>
+      </w:r>
+      <w:r>
+        <w:rPr>
+          <w:noProof/>
+        </w:rPr>
+        <w:fldChar w:fldCharType="end"/>
+      </w:r>
       <w:r>
         <w:t>. Printing Options in the Tool Bar</w:t>
       </w:r>
@@ -37104,10 +37575,10 @@
       </w:pPr>
       <w:r>
         <w:object w:dxaOrig="3060" w:dyaOrig="2985">
-          <v:shape id="_x0000_i1176" type="#_x0000_t75" style="width:151.75pt;height:149.45pt" o:ole="">
+          <v:shape id="_x0000_i1185" type="#_x0000_t75" style="width:152pt;height:149.5pt" o:ole="">
             <v:imagedata r:id="rId340" o:title=""/>
           </v:shape>
-          <o:OLEObject Type="Embed" ProgID="CorelPHOTOPAINT.Image.13" ShapeID="_x0000_i1176" DrawAspect="Content" ObjectID="_1521477129" r:id="rId341"/>
+          <o:OLEObject Type="Embed" ProgID="CorelPHOTOPAINT.Image.13" ShapeID="_x0000_i1185" DrawAspect="Content" ObjectID="_1529741120" r:id="rId341"/>
         </w:object>
       </w:r>
     </w:p>
@@ -37119,14 +37590,27 @@
       <w:r>
         <w:t xml:space="preserve">Figure </w:t>
       </w:r>
-      <w:fldSimple w:instr=" SEQ Figure \* ARABIC ">
-        <w:r>
-          <w:rPr>
-            <w:noProof/>
-          </w:rPr>
-          <w:t>37</w:t>
-        </w:r>
-      </w:fldSimple>
+      <w:r>
+        <w:fldChar w:fldCharType="begin"/>
+      </w:r>
+      <w:r>
+        <w:instrText xml:space="preserve"> SEQ Figure \* ARABIC </w:instrText>
+      </w:r>
+      <w:r>
+        <w:fldChar w:fldCharType="separate"/>
+      </w:r>
+      <w:r>
+        <w:rPr>
+          <w:noProof/>
+        </w:rPr>
+        <w:t>37</w:t>
+      </w:r>
+      <w:r>
+        <w:rPr>
+          <w:noProof/>
+        </w:rPr>
+        <w:fldChar w:fldCharType="end"/>
+      </w:r>
       <w:r>
         <w:t>.</w:t>
       </w:r>
@@ -37301,10 +37785,10 @@
       </w:pPr>
       <w:r>
         <w:object w:dxaOrig="2670" w:dyaOrig="2790">
-          <v:shape id="_x0000_i1177" type="#_x0000_t75" style="width:133.05pt;height:139.45pt" o:ole="">
+          <v:shape id="_x0000_i1186" type="#_x0000_t75" style="width:133pt;height:139.5pt" o:ole="">
             <v:imagedata r:id="rId342" o:title=""/>
           </v:shape>
-          <o:OLEObject Type="Embed" ProgID="CorelPHOTOPAINT.Image.13" ShapeID="_x0000_i1177" DrawAspect="Content" ObjectID="_1521477130" r:id="rId343"/>
+          <o:OLEObject Type="Embed" ProgID="CorelPHOTOPAINT.Image.13" ShapeID="_x0000_i1186" DrawAspect="Content" ObjectID="_1529741121" r:id="rId343"/>
         </w:object>
       </w:r>
     </w:p>
@@ -37316,14 +37800,27 @@
       <w:r>
         <w:t xml:space="preserve">Figure </w:t>
       </w:r>
-      <w:fldSimple w:instr=" SEQ Figure \* ARABIC ">
-        <w:r>
-          <w:rPr>
-            <w:noProof/>
-          </w:rPr>
-          <w:t>38</w:t>
-        </w:r>
-      </w:fldSimple>
+      <w:r>
+        <w:fldChar w:fldCharType="begin"/>
+      </w:r>
+      <w:r>
+        <w:instrText xml:space="preserve"> SEQ Figure \* ARABIC </w:instrText>
+      </w:r>
+      <w:r>
+        <w:fldChar w:fldCharType="separate"/>
+      </w:r>
+      <w:r>
+        <w:rPr>
+          <w:noProof/>
+        </w:rPr>
+        <w:t>38</w:t>
+      </w:r>
+      <w:r>
+        <w:rPr>
+          <w:noProof/>
+        </w:rPr>
+        <w:fldChar w:fldCharType="end"/>
+      </w:r>
       <w:r>
         <w:t>.</w:t>
       </w:r>
@@ -37679,10 +38176,10 @@
       </w:pPr>
       <w:r>
         <w:object w:dxaOrig="2549" w:dyaOrig="2745">
-          <v:shape id="_x0000_i1178" type="#_x0000_t75" style="width:127.15pt;height:138.1pt" o:ole="">
+          <v:shape id="_x0000_i1187" type="#_x0000_t75" style="width:127pt;height:138pt" o:ole="">
             <v:imagedata r:id="rId344" o:title=""/>
           </v:shape>
-          <o:OLEObject Type="Embed" ProgID="CorelPHOTOPAINT.Image.13" ShapeID="_x0000_i1178" DrawAspect="Content" ObjectID="_1521477131" r:id="rId345"/>
+          <o:OLEObject Type="Embed" ProgID="CorelPHOTOPAINT.Image.13" ShapeID="_x0000_i1187" DrawAspect="Content" ObjectID="_1529741122" r:id="rId345"/>
         </w:object>
       </w:r>
     </w:p>
@@ -37694,14 +38191,27 @@
       <w:r>
         <w:t xml:space="preserve">Figure </w:t>
       </w:r>
-      <w:fldSimple w:instr=" SEQ Figure \* ARABIC ">
-        <w:r>
-          <w:rPr>
-            <w:noProof/>
-          </w:rPr>
-          <w:t>39</w:t>
-        </w:r>
-      </w:fldSimple>
+      <w:r>
+        <w:fldChar w:fldCharType="begin"/>
+      </w:r>
+      <w:r>
+        <w:instrText xml:space="preserve"> SEQ Figure \* ARABIC </w:instrText>
+      </w:r>
+      <w:r>
+        <w:fldChar w:fldCharType="separate"/>
+      </w:r>
+      <w:r>
+        <w:rPr>
+          <w:noProof/>
+        </w:rPr>
+        <w:t>39</w:t>
+      </w:r>
+      <w:r>
+        <w:rPr>
+          <w:noProof/>
+        </w:rPr>
+        <w:fldChar w:fldCharType="end"/>
+      </w:r>
       <w:r>
         <w:t>.</w:t>
       </w:r>
@@ -37910,10 +38420,10 @@
       </w:r>
       <w:r>
         <w:object w:dxaOrig="4695" w:dyaOrig="3975">
-          <v:shape id="_x0000_i1179" type="#_x0000_t75" style="width:71.55pt;height:60.15pt" o:ole="">
+          <v:shape id="_x0000_i1188" type="#_x0000_t75" style="width:71.5pt;height:60pt" o:ole="">
             <v:imagedata r:id="rId346" o:title=""/>
           </v:shape>
-          <o:OLEObject Type="Embed" ProgID="CorelPHOTOPAINT.Image.13" ShapeID="_x0000_i1179" DrawAspect="Content" ObjectID="_1521477132" r:id="rId347"/>
+          <o:OLEObject Type="Embed" ProgID="CorelPHOTOPAINT.Image.13" ShapeID="_x0000_i1188" DrawAspect="Content" ObjectID="_1529741123" r:id="rId347"/>
         </w:object>
       </w:r>
     </w:p>
@@ -37925,14 +38435,27 @@
       <w:r>
         <w:t xml:space="preserve">Figure </w:t>
       </w:r>
-      <w:fldSimple w:instr=" SEQ Figure \* ARABIC ">
-        <w:r>
-          <w:rPr>
-            <w:noProof/>
-          </w:rPr>
-          <w:t>40</w:t>
-        </w:r>
-      </w:fldSimple>
+      <w:r>
+        <w:fldChar w:fldCharType="begin"/>
+      </w:r>
+      <w:r>
+        <w:instrText xml:space="preserve"> SEQ Figure \* ARABIC </w:instrText>
+      </w:r>
+      <w:r>
+        <w:fldChar w:fldCharType="separate"/>
+      </w:r>
+      <w:r>
+        <w:rPr>
+          <w:noProof/>
+        </w:rPr>
+        <w:t>40</w:t>
+      </w:r>
+      <w:r>
+        <w:rPr>
+          <w:noProof/>
+        </w:rPr>
+        <w:fldChar w:fldCharType="end"/>
+      </w:r>
       <w:r>
         <w:t>. Odd Looking But Functional Linear Actuator</w:t>
       </w:r>
@@ -38477,10 +39000,10 @@
       </w:pPr>
       <w:r>
         <w:object w:dxaOrig="3720" w:dyaOrig="5115">
-          <v:shape id="_x0000_i1180" type="#_x0000_t75" style="width:185.45pt;height:256.1pt" o:ole="">
+          <v:shape id="_x0000_i1189" type="#_x0000_t75" style="width:185.5pt;height:256pt" o:ole="">
             <v:imagedata r:id="rId348" o:title=""/>
           </v:shape>
-          <o:OLEObject Type="Embed" ProgID="CorelPHOTOPAINT.Image.13" ShapeID="_x0000_i1180" DrawAspect="Content" ObjectID="_1521477133" r:id="rId349"/>
+          <o:OLEObject Type="Embed" ProgID="CorelPHOTOPAINT.Image.13" ShapeID="_x0000_i1189" DrawAspect="Content" ObjectID="_1529741124" r:id="rId349"/>
         </w:object>
       </w:r>
     </w:p>
@@ -38492,14 +39015,27 @@
       <w:r>
         <w:t xml:space="preserve">Figure </w:t>
       </w:r>
-      <w:fldSimple w:instr=" SEQ Figure \* ARABIC ">
-        <w:r>
-          <w:rPr>
-            <w:noProof/>
-          </w:rPr>
-          <w:t>41</w:t>
-        </w:r>
-      </w:fldSimple>
+      <w:r>
+        <w:fldChar w:fldCharType="begin"/>
+      </w:r>
+      <w:r>
+        <w:instrText xml:space="preserve"> SEQ Figure \* ARABIC </w:instrText>
+      </w:r>
+      <w:r>
+        <w:fldChar w:fldCharType="separate"/>
+      </w:r>
+      <w:r>
+        <w:rPr>
+          <w:noProof/>
+        </w:rPr>
+        <w:t>41</w:t>
+      </w:r>
+      <w:r>
+        <w:rPr>
+          <w:noProof/>
+        </w:rPr>
+        <w:fldChar w:fldCharType="end"/>
+      </w:r>
       <w:r>
         <w:t>. Three Sliders Cannot Be Simulated</w:t>
       </w:r>
@@ -38543,10 +39079,10 @@
       </w:pPr>
       <w:r>
         <w:object w:dxaOrig="4035" w:dyaOrig="2790">
-          <v:shape id="_x0000_i1181" type="#_x0000_t75" style="width:201.85pt;height:139.45pt" o:ole="">
+          <v:shape id="_x0000_i1190" type="#_x0000_t75" style="width:202pt;height:139.5pt" o:ole="">
             <v:imagedata r:id="rId350" o:title=""/>
           </v:shape>
-          <o:OLEObject Type="Embed" ProgID="CorelPHOTOPAINT.Image.13" ShapeID="_x0000_i1181" DrawAspect="Content" ObjectID="_1521477134" r:id="rId351"/>
+          <o:OLEObject Type="Embed" ProgID="CorelPHOTOPAINT.Image.13" ShapeID="_x0000_i1190" DrawAspect="Content" ObjectID="_1529741125" r:id="rId351"/>
         </w:object>
       </w:r>
     </w:p>
@@ -38558,14 +39094,27 @@
       <w:r>
         <w:t xml:space="preserve">Figure </w:t>
       </w:r>
-      <w:fldSimple w:instr=" SEQ Figure \* ARABIC ">
-        <w:r>
-          <w:rPr>
-            <w:noProof/>
-          </w:rPr>
-          <w:t>42</w:t>
-        </w:r>
-      </w:fldSimple>
+      <w:r>
+        <w:fldChar w:fldCharType="begin"/>
+      </w:r>
+      <w:r>
+        <w:instrText xml:space="preserve"> SEQ Figure \* ARABIC </w:instrText>
+      </w:r>
+      <w:r>
+        <w:fldChar w:fldCharType="separate"/>
+      </w:r>
+      <w:r>
+        <w:rPr>
+          <w:noProof/>
+        </w:rPr>
+        <w:t>42</w:t>
+      </w:r>
+      <w:r>
+        <w:rPr>
+          <w:noProof/>
+        </w:rPr>
+        <w:fldChar w:fldCharType="end"/>
+      </w:r>
       <w:r>
         <w:t>. "Elbow" Link</w:t>
       </w:r>
@@ -38669,10 +39218,10 @@
       </w:pPr>
       <w:r>
         <w:object w:dxaOrig="6525" w:dyaOrig="3825">
-          <v:shape id="_x0000_i1182" type="#_x0000_t75" style="width:326.75pt;height:191.85pt" o:ole="">
+          <v:shape id="_x0000_i1191" type="#_x0000_t75" style="width:327pt;height:192pt" o:ole="">
             <v:imagedata r:id="rId352" o:title=""/>
           </v:shape>
-          <o:OLEObject Type="Embed" ProgID="CorelPHOTOPAINT.Image.13" ShapeID="_x0000_i1182" DrawAspect="Content" ObjectID="_1521477135" r:id="rId353"/>
+          <o:OLEObject Type="Embed" ProgID="CorelPHOTOPAINT.Image.13" ShapeID="_x0000_i1191" DrawAspect="Content" ObjectID="_1529741126" r:id="rId353"/>
         </w:object>
       </w:r>
     </w:p>
@@ -38685,55 +39234,14 @@
       <w:r>
         <w:t xml:space="preserve">Figure </w:t>
       </w:r>
-      <w:fldSimple w:instr=" SEQ Figure \* ARABIC ">
-        <w:r>
-          <w:rPr>
-            <w:noProof/>
-          </w:rPr>
-          <w:t>43</w:t>
-        </w:r>
-      </w:fldSimple>
-      <w:bookmarkEnd w:id="51"/>
-      <w:r>
-        <w:t>. Mechanism with Too Many Flexible Connections</w:t>
-      </w:r>
-    </w:p>
-    <w:p>
-      <w:pPr>
-        <w:ind w:left="720"/>
-      </w:pPr>
-      <w:r>
-        <w:t>The mechanism</w:t>
-      </w:r>
-      <w:r>
-        <w:fldChar w:fldCharType="begin"/>
-      </w:r>
-      <w:r>
-        <w:instrText xml:space="preserve"> XE "</w:instrText>
-      </w:r>
-      <w:r>
-        <w:instrText>Mechanism</w:instrText>
-      </w:r>
-      <w:r>
-        <w:instrText xml:space="preserve">" </w:instrText>
-      </w:r>
-      <w:r>
-        <w:fldChar w:fldCharType="end"/>
-      </w:r>
-      <w:r>
-        <w:t xml:space="preserve"> in </w:t>
-      </w:r>
-      <w:r>
-        <w:fldChar w:fldCharType="begin"/>
-      </w:r>
-      <w:r>
-        <w:instrText xml:space="preserve"> REF _Ref346704813 \h </w:instrText>
+      <w:r>
+        <w:fldChar w:fldCharType="begin"/>
+      </w:r>
+      <w:r>
+        <w:instrText xml:space="preserve"> SEQ Figure \* ARABIC </w:instrText>
       </w:r>
       <w:r>
         <w:fldChar w:fldCharType="separate"/>
-      </w:r>
-      <w:r>
-        <w:t xml:space="preserve">Figure </w:t>
       </w:r>
       <w:r>
         <w:rPr>
@@ -38742,6 +39250,60 @@
         <w:t>43</w:t>
       </w:r>
       <w:r>
+        <w:rPr>
+          <w:noProof/>
+        </w:rPr>
+        <w:fldChar w:fldCharType="end"/>
+      </w:r>
+      <w:bookmarkEnd w:id="51"/>
+      <w:r>
+        <w:t>. Mechanism with Too Many Flexible Connections</w:t>
+      </w:r>
+    </w:p>
+    <w:p>
+      <w:pPr>
+        <w:ind w:left="720"/>
+      </w:pPr>
+      <w:r>
+        <w:t>The mechanism</w:t>
+      </w:r>
+      <w:r>
+        <w:fldChar w:fldCharType="begin"/>
+      </w:r>
+      <w:r>
+        <w:instrText xml:space="preserve"> XE "</w:instrText>
+      </w:r>
+      <w:r>
+        <w:instrText>Mechanism</w:instrText>
+      </w:r>
+      <w:r>
+        <w:instrText xml:space="preserve">" </w:instrText>
+      </w:r>
+      <w:r>
+        <w:fldChar w:fldCharType="end"/>
+      </w:r>
+      <w:r>
+        <w:t xml:space="preserve"> in </w:t>
+      </w:r>
+      <w:r>
+        <w:fldChar w:fldCharType="begin"/>
+      </w:r>
+      <w:r>
+        <w:instrText xml:space="preserve"> REF _Ref346704813 \h </w:instrText>
+      </w:r>
+      <w:r>
+        <w:fldChar w:fldCharType="separate"/>
+      </w:r>
+      <w:r>
+        <w:t xml:space="preserve">Figure </w:t>
+      </w:r>
+      <w:r>
+        <w:rPr>
+          <w:noProof/>
+        </w:rPr>
+        <w:t>43</w:t>
+      </w:r>
+      <w:r>
         <w:fldChar w:fldCharType="end"/>
       </w:r>
       <w:r>
@@ -38821,10 +39383,10 @@
       </w:pPr>
       <w:r>
         <w:object w:dxaOrig="2790" w:dyaOrig="5310">
-          <v:shape id="_x0000_i1183" type="#_x0000_t75" style="width:139.45pt;height:266.15pt" o:ole="">
+          <v:shape id="_x0000_i1192" type="#_x0000_t75" style="width:139.5pt;height:266pt" o:ole="">
             <v:imagedata r:id="rId354" o:title=""/>
           </v:shape>
-          <o:OLEObject Type="Embed" ProgID="CorelPHOTOPAINT.Image.13" ShapeID="_x0000_i1183" DrawAspect="Content" ObjectID="_1521477136" r:id="rId355"/>
+          <o:OLEObject Type="Embed" ProgID="CorelPHOTOPAINT.Image.13" ShapeID="_x0000_i1192" DrawAspect="Content" ObjectID="_1529741127" r:id="rId355"/>
         </w:object>
       </w:r>
     </w:p>
@@ -38837,14 +39399,27 @@
       <w:r>
         <w:t xml:space="preserve">Figure </w:t>
       </w:r>
-      <w:fldSimple w:instr=" SEQ Figure \* ARABIC ">
-        <w:r>
-          <w:rPr>
-            <w:noProof/>
-          </w:rPr>
-          <w:t>44</w:t>
-        </w:r>
-      </w:fldSimple>
+      <w:r>
+        <w:fldChar w:fldCharType="begin"/>
+      </w:r>
+      <w:r>
+        <w:instrText xml:space="preserve"> SEQ Figure \* ARABIC </w:instrText>
+      </w:r>
+      <w:r>
+        <w:fldChar w:fldCharType="separate"/>
+      </w:r>
+      <w:r>
+        <w:rPr>
+          <w:noProof/>
+        </w:rPr>
+        <w:t>44</w:t>
+      </w:r>
+      <w:r>
+        <w:rPr>
+          <w:noProof/>
+        </w:rPr>
+        <w:fldChar w:fldCharType="end"/>
+      </w:r>
       <w:bookmarkEnd w:id="52"/>
       <w:r>
         <w:t xml:space="preserve">. Two Sliders on Two </w:t>
@@ -40610,7 +41185,7 @@
 </file>
 
 <file path=word/endnotes.xml><?xml version="1.0" encoding="utf-8"?>
-<w:endnotes xmlns:wpc="http://schemas.microsoft.com/office/word/2010/wordprocessingCanvas" xmlns:mc="http://schemas.openxmlformats.org/markup-compatibility/2006" xmlns:o="urn:schemas-microsoft-com:office:office" xmlns:r="http://schemas.openxmlformats.org/officeDocument/2006/relationships" xmlns:m="http://schemas.openxmlformats.org/officeDocument/2006/math" xmlns:v="urn:schemas-microsoft-com:vml" xmlns:wp14="http://schemas.microsoft.com/office/word/2010/wordprocessingDrawing" xmlns:wp="http://schemas.openxmlformats.org/drawingml/2006/wordprocessingDrawing" xmlns:w10="urn:schemas-microsoft-com:office:word" xmlns:w="http://schemas.openxmlformats.org/wordprocessingml/2006/main" xmlns:w14="http://schemas.microsoft.com/office/word/2010/wordml" xmlns:w15="http://schemas.microsoft.com/office/word/2012/wordml" xmlns:wpg="http://schemas.microsoft.com/office/word/2010/wordprocessingGroup" xmlns:wpi="http://schemas.microsoft.com/office/word/2010/wordprocessingInk" xmlns:wne="http://schemas.microsoft.com/office/word/2006/wordml" xmlns:wps="http://schemas.microsoft.com/office/word/2010/wordprocessingShape" mc:Ignorable="w14 w15 wp14">
+<w:endnotes xmlns:wpc="http://schemas.microsoft.com/office/word/2010/wordprocessingCanvas" xmlns:cx="http://schemas.microsoft.com/office/drawing/2014/chartex" xmlns:cx1="http://schemas.microsoft.com/office/drawing/2015/9/8/chartex" xmlns:cx2="http://schemas.microsoft.com/office/drawing/2015/10/21/chartex" xmlns:mc="http://schemas.openxmlformats.org/markup-compatibility/2006" xmlns:o="urn:schemas-microsoft-com:office:office" xmlns:r="http://schemas.openxmlformats.org/officeDocument/2006/relationships" xmlns:m="http://schemas.openxmlformats.org/officeDocument/2006/math" xmlns:v="urn:schemas-microsoft-com:vml" xmlns:wp14="http://schemas.microsoft.com/office/word/2010/wordprocessingDrawing" xmlns:wp="http://schemas.openxmlformats.org/drawingml/2006/wordprocessingDrawing" xmlns:w10="urn:schemas-microsoft-com:office:word" xmlns:w="http://schemas.openxmlformats.org/wordprocessingml/2006/main" xmlns:w14="http://schemas.microsoft.com/office/word/2010/wordml" xmlns:w15="http://schemas.microsoft.com/office/word/2012/wordml" xmlns:w16se="http://schemas.microsoft.com/office/word/2015/wordml/symex" xmlns:wpg="http://schemas.microsoft.com/office/word/2010/wordprocessingGroup" xmlns:wpi="http://schemas.microsoft.com/office/word/2010/wordprocessingInk" xmlns:wne="http://schemas.microsoft.com/office/word/2006/wordml" xmlns:wps="http://schemas.microsoft.com/office/word/2010/wordprocessingShape" mc:Ignorable="w14 w15 w16se wp14">
   <w:endnote w:type="separator" w:id="-1">
     <w:p>
       <w:pPr>
@@ -40635,7 +41210,7 @@
 </file>
 
 <file path=word/footer1.xml><?xml version="1.0" encoding="utf-8"?>
-<w:ftr xmlns:wpc="http://schemas.microsoft.com/office/word/2010/wordprocessingCanvas" xmlns:mc="http://schemas.openxmlformats.org/markup-compatibility/2006" xmlns:o="urn:schemas-microsoft-com:office:office" xmlns:r="http://schemas.openxmlformats.org/officeDocument/2006/relationships" xmlns:m="http://schemas.openxmlformats.org/officeDocument/2006/math" xmlns:v="urn:schemas-microsoft-com:vml" xmlns:wp14="http://schemas.microsoft.com/office/word/2010/wordprocessingDrawing" xmlns:wp="http://schemas.openxmlformats.org/drawingml/2006/wordprocessingDrawing" xmlns:w10="urn:schemas-microsoft-com:office:word" xmlns:w="http://schemas.openxmlformats.org/wordprocessingml/2006/main" xmlns:w14="http://schemas.microsoft.com/office/word/2010/wordml" xmlns:w15="http://schemas.microsoft.com/office/word/2012/wordml" xmlns:wpg="http://schemas.microsoft.com/office/word/2010/wordprocessingGroup" xmlns:wpi="http://schemas.microsoft.com/office/word/2010/wordprocessingInk" xmlns:wne="http://schemas.microsoft.com/office/word/2006/wordml" xmlns:wps="http://schemas.microsoft.com/office/word/2010/wordprocessingShape" mc:Ignorable="w14 w15 wp14">
+<w:ftr xmlns:wpc="http://schemas.microsoft.com/office/word/2010/wordprocessingCanvas" xmlns:cx="http://schemas.microsoft.com/office/drawing/2014/chartex" xmlns:cx1="http://schemas.microsoft.com/office/drawing/2015/9/8/chartex" xmlns:cx2="http://schemas.microsoft.com/office/drawing/2015/10/21/chartex" xmlns:mc="http://schemas.openxmlformats.org/markup-compatibility/2006" xmlns:o="urn:schemas-microsoft-com:office:office" xmlns:r="http://schemas.openxmlformats.org/officeDocument/2006/relationships" xmlns:m="http://schemas.openxmlformats.org/officeDocument/2006/math" xmlns:v="urn:schemas-microsoft-com:vml" xmlns:wp14="http://schemas.microsoft.com/office/word/2010/wordprocessingDrawing" xmlns:wp="http://schemas.openxmlformats.org/drawingml/2006/wordprocessingDrawing" xmlns:w10="urn:schemas-microsoft-com:office:word" xmlns:w="http://schemas.openxmlformats.org/wordprocessingml/2006/main" xmlns:w14="http://schemas.microsoft.com/office/word/2010/wordml" xmlns:w15="http://schemas.microsoft.com/office/word/2012/wordml" xmlns:w16se="http://schemas.microsoft.com/office/word/2015/wordml/symex" xmlns:wpg="http://schemas.microsoft.com/office/word/2010/wordprocessingGroup" xmlns:wpi="http://schemas.microsoft.com/office/word/2010/wordprocessingInk" xmlns:wne="http://schemas.microsoft.com/office/word/2006/wordml" xmlns:wps="http://schemas.microsoft.com/office/word/2010/wordprocessingShape" mc:Ignorable="w14 w15 w16se wp14">
   <w:p>
     <w:pPr>
       <w:pStyle w:val="Footer"/>
@@ -40657,7 +41232,7 @@
       <w:rPr>
         <w:noProof/>
       </w:rPr>
-      <w:t>46</w:t>
+      <w:t>2</w:t>
     </w:r>
     <w:r>
       <w:fldChar w:fldCharType="end"/>
@@ -40674,7 +41249,7 @@
 </file>
 
 <file path=word/footnotes.xml><?xml version="1.0" encoding="utf-8"?>
-<w:footnotes xmlns:wpc="http://schemas.microsoft.com/office/word/2010/wordprocessingCanvas" xmlns:mc="http://schemas.openxmlformats.org/markup-compatibility/2006" xmlns:o="urn:schemas-microsoft-com:office:office" xmlns:r="http://schemas.openxmlformats.org/officeDocument/2006/relationships" xmlns:m="http://schemas.openxmlformats.org/officeDocument/2006/math" xmlns:v="urn:schemas-microsoft-com:vml" xmlns:wp14="http://schemas.microsoft.com/office/word/2010/wordprocessingDrawing" xmlns:wp="http://schemas.openxmlformats.org/drawingml/2006/wordprocessingDrawing" xmlns:w10="urn:schemas-microsoft-com:office:word" xmlns:w="http://schemas.openxmlformats.org/wordprocessingml/2006/main" xmlns:w14="http://schemas.microsoft.com/office/word/2010/wordml" xmlns:w15="http://schemas.microsoft.com/office/word/2012/wordml" xmlns:wpg="http://schemas.microsoft.com/office/word/2010/wordprocessingGroup" xmlns:wpi="http://schemas.microsoft.com/office/word/2010/wordprocessingInk" xmlns:wne="http://schemas.microsoft.com/office/word/2006/wordml" xmlns:wps="http://schemas.microsoft.com/office/word/2010/wordprocessingShape" mc:Ignorable="w14 w15 wp14">
+<w:footnotes xmlns:wpc="http://schemas.microsoft.com/office/word/2010/wordprocessingCanvas" xmlns:cx="http://schemas.microsoft.com/office/drawing/2014/chartex" xmlns:cx1="http://schemas.microsoft.com/office/drawing/2015/9/8/chartex" xmlns:cx2="http://schemas.microsoft.com/office/drawing/2015/10/21/chartex" xmlns:mc="http://schemas.openxmlformats.org/markup-compatibility/2006" xmlns:o="urn:schemas-microsoft-com:office:office" xmlns:r="http://schemas.openxmlformats.org/officeDocument/2006/relationships" xmlns:m="http://schemas.openxmlformats.org/officeDocument/2006/math" xmlns:v="urn:schemas-microsoft-com:vml" xmlns:wp14="http://schemas.microsoft.com/office/word/2010/wordprocessingDrawing" xmlns:wp="http://schemas.openxmlformats.org/drawingml/2006/wordprocessingDrawing" xmlns:w10="urn:schemas-microsoft-com:office:word" xmlns:w="http://schemas.openxmlformats.org/wordprocessingml/2006/main" xmlns:w14="http://schemas.microsoft.com/office/word/2010/wordml" xmlns:w15="http://schemas.microsoft.com/office/word/2012/wordml" xmlns:w16se="http://schemas.microsoft.com/office/word/2015/wordml/symex" xmlns:wpg="http://schemas.microsoft.com/office/word/2010/wordprocessingGroup" xmlns:wpi="http://schemas.microsoft.com/office/word/2010/wordprocessingInk" xmlns:wne="http://schemas.microsoft.com/office/word/2006/wordml" xmlns:wps="http://schemas.microsoft.com/office/word/2010/wordprocessingShape" mc:Ignorable="w14 w15 w16se wp14">
   <w:footnote w:type="separator" w:id="-1">
     <w:p>
       <w:pPr>
@@ -40699,7 +41274,7 @@
 </file>
 
 <file path=word/numbering.xml><?xml version="1.0" encoding="utf-8"?>
-<w:numbering xmlns:wpc="http://schemas.microsoft.com/office/word/2010/wordprocessingCanvas" xmlns:mc="http://schemas.openxmlformats.org/markup-compatibility/2006" xmlns:o="urn:schemas-microsoft-com:office:office" xmlns:r="http://schemas.openxmlformats.org/officeDocument/2006/relationships" xmlns:m="http://schemas.openxmlformats.org/officeDocument/2006/math" xmlns:v="urn:schemas-microsoft-com:vml" xmlns:wp14="http://schemas.microsoft.com/office/word/2010/wordprocessingDrawing" xmlns:wp="http://schemas.openxmlformats.org/drawingml/2006/wordprocessingDrawing" xmlns:w10="urn:schemas-microsoft-com:office:word" xmlns:w="http://schemas.openxmlformats.org/wordprocessingml/2006/main" xmlns:w14="http://schemas.microsoft.com/office/word/2010/wordml" xmlns:w15="http://schemas.microsoft.com/office/word/2012/wordml" xmlns:wpg="http://schemas.microsoft.com/office/word/2010/wordprocessingGroup" xmlns:wpi="http://schemas.microsoft.com/office/word/2010/wordprocessingInk" xmlns:wne="http://schemas.microsoft.com/office/word/2006/wordml" xmlns:wps="http://schemas.microsoft.com/office/word/2010/wordprocessingShape" mc:Ignorable="w14 w15 wp14">
+<w:numbering xmlns:wpc="http://schemas.microsoft.com/office/word/2010/wordprocessingCanvas" xmlns:cx="http://schemas.microsoft.com/office/drawing/2014/chartex" xmlns:cx1="http://schemas.microsoft.com/office/drawing/2015/9/8/chartex" xmlns:cx2="http://schemas.microsoft.com/office/drawing/2015/10/21/chartex" xmlns:mc="http://schemas.openxmlformats.org/markup-compatibility/2006" xmlns:o="urn:schemas-microsoft-com:office:office" xmlns:r="http://schemas.openxmlformats.org/officeDocument/2006/relationships" xmlns:m="http://schemas.openxmlformats.org/officeDocument/2006/math" xmlns:v="urn:schemas-microsoft-com:vml" xmlns:wp14="http://schemas.microsoft.com/office/word/2010/wordprocessingDrawing" xmlns:wp="http://schemas.openxmlformats.org/drawingml/2006/wordprocessingDrawing" xmlns:w10="urn:schemas-microsoft-com:office:word" xmlns:w="http://schemas.openxmlformats.org/wordprocessingml/2006/main" xmlns:w14="http://schemas.microsoft.com/office/word/2010/wordml" xmlns:w15="http://schemas.microsoft.com/office/word/2012/wordml" xmlns:w16se="http://schemas.microsoft.com/office/word/2015/wordml/symex" xmlns:wpg="http://schemas.microsoft.com/office/word/2010/wordprocessingGroup" xmlns:wpi="http://schemas.microsoft.com/office/word/2010/wordprocessingInk" xmlns:wne="http://schemas.microsoft.com/office/word/2006/wordml" xmlns:wps="http://schemas.microsoft.com/office/word/2010/wordprocessingShape" mc:Ignorable="w14 w15 w16se wp14">
   <w:abstractNum w:abstractNumId="0" w15:restartNumberingAfterBreak="0">
     <w:nsid w:val="08D21688"/>
     <w:multiLevelType w:val="hybridMultilevel"/>
@@ -42067,7 +42642,7 @@
 </file>
 
 <file path=word/styles.xml><?xml version="1.0" encoding="utf-8"?>
-<w:styles xmlns:mc="http://schemas.openxmlformats.org/markup-compatibility/2006" xmlns:r="http://schemas.openxmlformats.org/officeDocument/2006/relationships" xmlns:w="http://schemas.openxmlformats.org/wordprocessingml/2006/main" xmlns:w14="http://schemas.microsoft.com/office/word/2010/wordml" xmlns:w15="http://schemas.microsoft.com/office/word/2012/wordml" mc:Ignorable="w14 w15">
+<w:styles xmlns:mc="http://schemas.openxmlformats.org/markup-compatibility/2006" xmlns:r="http://schemas.openxmlformats.org/officeDocument/2006/relationships" xmlns:w="http://schemas.openxmlformats.org/wordprocessingml/2006/main" xmlns:w14="http://schemas.microsoft.com/office/word/2010/wordml" xmlns:w15="http://schemas.microsoft.com/office/word/2012/wordml" xmlns:w16se="http://schemas.microsoft.com/office/word/2015/wordml/symex" mc:Ignorable="w14 w15 w16se">
   <w:docDefaults>
     <w:rPrDefault>
       <w:rPr>
@@ -42077,7 +42652,7 @@
     </w:rPrDefault>
     <w:pPrDefault/>
   </w:docDefaults>
-  <w:latentStyles w:defLockedState="0" w:defUIPriority="99" w:defSemiHidden="0" w:defUnhideWhenUsed="0" w:defQFormat="0" w:count="371">
+  <w:latentStyles w:defLockedState="0" w:defUIPriority="99" w:defSemiHidden="0" w:defUnhideWhenUsed="0" w:defQFormat="0" w:count="372">
     <w:lsdException w:name="Normal" w:uiPriority="0" w:qFormat="1"/>
     <w:lsdException w:name="heading 1" w:uiPriority="9" w:qFormat="1"/>
     <w:lsdException w:name="heading 2" w:semiHidden="1" w:uiPriority="9" w:unhideWhenUsed="1" w:qFormat="1"/>
@@ -42183,7 +42758,6 @@
     <w:lsdException w:name="HTML Sample" w:semiHidden="1" w:unhideWhenUsed="1"/>
     <w:lsdException w:name="HTML Typewriter" w:semiHidden="1" w:unhideWhenUsed="1"/>
     <w:lsdException w:name="HTML Variable" w:semiHidden="1" w:unhideWhenUsed="1"/>
-    <w:lsdException w:name="Normal Table" w:semiHidden="1" w:unhideWhenUsed="1"/>
     <w:lsdException w:name="annotation subject" w:semiHidden="1" w:unhideWhenUsed="1"/>
     <w:lsdException w:name="No List" w:semiHidden="1" w:unhideWhenUsed="1"/>
     <w:lsdException w:name="Outline List 1" w:semiHidden="1" w:unhideWhenUsed="1"/>
@@ -42230,10 +42804,8 @@
     <w:lsdException w:name="Table Subtle 2" w:semiHidden="1" w:unhideWhenUsed="1"/>
     <w:lsdException w:name="Table Web 1" w:semiHidden="1" w:unhideWhenUsed="1"/>
     <w:lsdException w:name="Table Web 2" w:semiHidden="1" w:unhideWhenUsed="1"/>
-    <w:lsdException w:name="Table Web 3" w:semiHidden="1" w:unhideWhenUsed="1"/>
     <w:lsdException w:name="Balloon Text" w:semiHidden="1" w:unhideWhenUsed="1"/>
     <w:lsdException w:name="Table Grid" w:uiPriority="59"/>
-    <w:lsdException w:name="Table Theme" w:semiHidden="1" w:unhideWhenUsed="1"/>
     <w:lsdException w:name="Placeholder Text" w:semiHidden="1"/>
     <w:lsdException w:name="No Spacing" w:uiPriority="1" w:qFormat="1"/>
     <w:lsdException w:name="Light Shading" w:uiPriority="60"/>
@@ -42449,6 +43021,7 @@
     <w:lsdException w:name="List Table 5 Dark Accent 6" w:uiPriority="50"/>
     <w:lsdException w:name="List Table 6 Colorful Accent 6" w:uiPriority="51"/>
     <w:lsdException w:name="List Table 7 Colorful Accent 6" w:uiPriority="52"/>
+    <w:lsdException w:name="Mention" w:semiHidden="1" w:unhideWhenUsed="1"/>
   </w:latentStyles>
   <w:style w:type="paragraph" w:default="1" w:styleId="Normal">
     <w:name w:val="Normal"/>
@@ -44145,7 +44718,7 @@
 </file>
 
 <file path=customXml/itemProps2.xml><?xml version="1.0" encoding="utf-8"?>
-<ds:datastoreItem xmlns:ds="http://schemas.openxmlformats.org/officeDocument/2006/customXml" ds:itemID="{DBDC9029-A098-487F-979E-1C1B31895A56}">
+<ds:datastoreItem xmlns:ds="http://schemas.openxmlformats.org/officeDocument/2006/customXml" ds:itemID="{C000CED5-0568-4984-A4DE-31A471408CA0}">
   <ds:schemaRefs>
     <ds:schemaRef ds:uri="http://schemas.openxmlformats.org/officeDocument/2006/bibliography"/>
   </ds:schemaRefs>

</xml_diff>